<commit_message>
added 20 , 22
</commit_message>
<xml_diff>
--- a/AI1.docx
+++ b/AI1.docx
@@ -1,6 +1,6 @@
 
 <file path=word/document.xml><?xml version="1.0" encoding="utf-8"?>
-<w:document xmlns:wpc="http://schemas.microsoft.com/office/word/2010/wordprocessingCanvas" xmlns:cx="http://schemas.microsoft.com/office/drawing/2014/chartex" xmlns:cx1="http://schemas.microsoft.com/office/drawing/2015/9/8/chartex" xmlns:cx2="http://schemas.microsoft.com/office/drawing/2015/10/21/chartex" xmlns:cx3="http://schemas.microsoft.com/office/drawing/2016/5/9/chartex" xmlns:cx4="http://schemas.microsoft.com/office/drawing/2016/5/10/chartex" xmlns:cx5="http://schemas.microsoft.com/office/drawing/2016/5/11/chartex" xmlns:cx6="http://schemas.microsoft.com/office/drawing/2016/5/12/chartex" xmlns:cx7="http://schemas.microsoft.com/office/drawing/2016/5/13/chartex" xmlns:cx8="http://schemas.microsoft.com/office/drawing/2016/5/14/chartex" xmlns:mc="http://schemas.openxmlformats.org/markup-compatibility/2006" xmlns:aink="http://schemas.microsoft.com/office/drawing/2016/ink" xmlns:am3d="http://schemas.microsoft.com/office/drawing/2017/model3d" xmlns:o="urn:schemas-microsoft-com:office:office" xmlns:r="http://schemas.openxmlformats.org/officeDocument/2006/relationships" xmlns:m="http://schemas.openxmlformats.org/officeDocument/2006/math" xmlns:v="urn:schemas-microsoft-com:vml" xmlns:wp14="http://schemas.microsoft.com/office/word/2010/wordprocessingDrawing" xmlns:wp="http://schemas.openxmlformats.org/drawingml/2006/wordprocessingDrawing" xmlns:w10="urn:schemas-microsoft-com:office:word" xmlns:w="http://schemas.openxmlformats.org/wordprocessingml/2006/main" xmlns:w14="http://schemas.microsoft.com/office/word/2010/wordml" xmlns:w15="http://schemas.microsoft.com/office/word/2012/wordml" xmlns:w16se="http://schemas.microsoft.com/office/word/2015/wordml/symex" xmlns:wpg="http://schemas.microsoft.com/office/word/2010/wordprocessingGroup" xmlns:wpi="http://schemas.microsoft.com/office/word/2010/wordprocessingInk" xmlns:wne="http://schemas.microsoft.com/office/word/2006/wordml" xmlns:wps="http://schemas.microsoft.com/office/word/2010/wordprocessingShape" mc:Ignorable="w14 w15 w16se wp14">
+<w:document xmlns:wpc="http://schemas.microsoft.com/office/word/2010/wordprocessingCanvas" xmlns:mc="http://schemas.openxmlformats.org/markup-compatibility/2006" xmlns:o="urn:schemas-microsoft-com:office:office" xmlns:r="http://schemas.openxmlformats.org/officeDocument/2006/relationships" xmlns:m="http://schemas.openxmlformats.org/officeDocument/2006/math" xmlns:v="urn:schemas-microsoft-com:vml" xmlns:wp14="http://schemas.microsoft.com/office/word/2010/wordprocessingDrawing" xmlns:wp="http://schemas.openxmlformats.org/drawingml/2006/wordprocessingDrawing" xmlns:w10="urn:schemas-microsoft-com:office:word" xmlns:w="http://schemas.openxmlformats.org/wordprocessingml/2006/main" xmlns:w14="http://schemas.microsoft.com/office/word/2010/wordml" xmlns:w15="http://schemas.microsoft.com/office/word/2012/wordml" xmlns:wpg="http://schemas.microsoft.com/office/word/2010/wordprocessingGroup" xmlns:wpi="http://schemas.microsoft.com/office/word/2010/wordprocessingInk" xmlns:wne="http://schemas.microsoft.com/office/word/2006/wordml" xmlns:wps="http://schemas.microsoft.com/office/word/2010/wordprocessingShape" mc:Ignorable="w14 w15 wp14">
   <w:body>
     <w:p>
       <w:pPr>
@@ -33,7 +33,7 @@
     </w:p>
     <w:tbl>
       <w:tblPr>
-        <w:tblStyle w:val="TableGrid"/>
+        <w:tblStyle w:val="a4"/>
         <w:tblpPr w:leftFromText="180" w:rightFromText="180" w:vertAnchor="page" w:horzAnchor="page" w:tblpX="1151" w:tblpY="2741"/>
         <w:bidiVisual/>
         <w:tblW w:w="0" w:type="auto"/>
@@ -504,7 +504,7 @@
     </w:tbl>
     <w:p>
       <w:pPr>
-        <w:pStyle w:val="ListParagraph"/>
+        <w:pStyle w:val="a3"/>
         <w:numPr>
           <w:ilvl w:val="0"/>
           <w:numId w:val="1"/>
@@ -538,7 +538,7 @@
     </w:p>
     <w:p>
       <w:pPr>
-        <w:pStyle w:val="ListParagraph"/>
+        <w:pStyle w:val="a3"/>
         <w:numPr>
           <w:ilvl w:val="0"/>
           <w:numId w:val="1"/>
@@ -631,7 +631,7 @@
     </w:p>
     <w:p>
       <w:pPr>
-        <w:pStyle w:val="ListParagraph"/>
+        <w:pStyle w:val="a3"/>
         <w:bidi/>
         <w:rPr>
           <w:rFonts w:eastAsiaTheme="minorEastAsia"/>
@@ -675,7 +675,7 @@
     </w:p>
     <w:p>
       <w:pPr>
-        <w:pStyle w:val="ListParagraph"/>
+        <w:pStyle w:val="a3"/>
         <w:numPr>
           <w:ilvl w:val="0"/>
           <w:numId w:val="1"/>
@@ -1003,7 +1003,7 @@
     </w:p>
     <w:p>
       <w:pPr>
-        <w:pStyle w:val="ListParagraph"/>
+        <w:pStyle w:val="a3"/>
         <w:numPr>
           <w:ilvl w:val="0"/>
           <w:numId w:val="1"/>
@@ -1026,7 +1026,7 @@
     </w:p>
     <w:p>
       <w:pPr>
-        <w:pStyle w:val="ListParagraph"/>
+        <w:pStyle w:val="a3"/>
         <w:bidi/>
         <w:rPr>
           <w:rFonts w:eastAsiaTheme="minorEastAsia"/>
@@ -1115,7 +1115,7 @@
     </w:p>
     <w:p>
       <w:pPr>
-        <w:pStyle w:val="ListParagraph"/>
+        <w:pStyle w:val="a3"/>
         <w:numPr>
           <w:ilvl w:val="0"/>
           <w:numId w:val="1"/>
@@ -1180,7 +1180,7 @@
     </w:p>
     <w:p>
       <w:pPr>
-        <w:pStyle w:val="ListParagraph"/>
+        <w:pStyle w:val="a3"/>
         <w:bidi/>
         <w:rPr>
           <w:rFonts w:eastAsiaTheme="minorEastAsia"/>
@@ -1246,7 +1246,7 @@
     </w:p>
     <w:p>
       <w:pPr>
-        <w:pStyle w:val="ListParagraph"/>
+        <w:pStyle w:val="a3"/>
         <w:numPr>
           <w:ilvl w:val="0"/>
           <w:numId w:val="1"/>
@@ -1374,7 +1374,7 @@
     </w:p>
     <w:p>
       <w:pPr>
-        <w:pStyle w:val="ListParagraph"/>
+        <w:pStyle w:val="a3"/>
         <w:numPr>
           <w:ilvl w:val="0"/>
           <w:numId w:val="1"/>
@@ -1391,7 +1391,7 @@
     </w:p>
     <w:p>
       <w:pPr>
-        <w:pStyle w:val="ListParagraph"/>
+        <w:pStyle w:val="a3"/>
         <w:bidi/>
         <w:rPr>
           <w:rFonts w:eastAsiaTheme="minorEastAsia"/>
@@ -1858,7 +1858,7 @@
     </w:p>
     <w:p>
       <w:pPr>
-        <w:pStyle w:val="ListParagraph"/>
+        <w:pStyle w:val="a3"/>
         <w:bidi/>
         <w:rPr>
           <w:rFonts w:eastAsiaTheme="minorEastAsia"/>
@@ -2518,7 +2518,7 @@
     </w:p>
     <w:p>
       <w:pPr>
-        <w:pStyle w:val="ListParagraph"/>
+        <w:pStyle w:val="a3"/>
         <w:numPr>
           <w:ilvl w:val="0"/>
           <w:numId w:val="1"/>
@@ -2576,7 +2576,7 @@
     </w:p>
     <w:p>
       <w:pPr>
-        <w:pStyle w:val="ListParagraph"/>
+        <w:pStyle w:val="a3"/>
         <w:bidi/>
         <w:rPr>
           <w:rFonts w:eastAsiaTheme="minorEastAsia"/>
@@ -2664,7 +2664,7 @@
     </w:p>
     <w:p>
       <w:pPr>
-        <w:pStyle w:val="ListParagraph"/>
+        <w:pStyle w:val="a3"/>
         <w:numPr>
           <w:ilvl w:val="0"/>
           <w:numId w:val="1"/>
@@ -2721,7 +2721,7 @@
     </w:p>
     <w:p>
       <w:pPr>
-        <w:pStyle w:val="ListParagraph"/>
+        <w:pStyle w:val="a3"/>
         <w:bidi/>
         <w:rPr>
           <w:i/>
@@ -2739,7 +2739,7 @@
     </w:p>
     <w:p>
       <w:pPr>
-        <w:pStyle w:val="ListParagraph"/>
+        <w:pStyle w:val="a3"/>
         <w:rPr>
           <w:i/>
         </w:rPr>
@@ -2761,7 +2761,7 @@
     </w:p>
     <w:p>
       <w:pPr>
-        <w:pStyle w:val="ListParagraph"/>
+        <w:pStyle w:val="a3"/>
         <w:rPr>
           <w:i/>
         </w:rPr>
@@ -2783,7 +2783,7 @@
     </w:p>
     <w:p>
       <w:pPr>
-        <w:pStyle w:val="ListParagraph"/>
+        <w:pStyle w:val="a3"/>
         <w:rPr>
           <w:i/>
         </w:rPr>
@@ -2797,7 +2797,7 @@
     </w:p>
     <w:p>
       <w:pPr>
-        <w:pStyle w:val="ListParagraph"/>
+        <w:pStyle w:val="a3"/>
         <w:rPr>
           <w:i/>
           <w:rtl/>
@@ -2812,7 +2812,7 @@
     </w:p>
     <w:p>
       <w:pPr>
-        <w:pStyle w:val="ListParagraph"/>
+        <w:pStyle w:val="a3"/>
         <w:bidi/>
         <w:rPr>
           <w:i/>
@@ -2821,7 +2821,7 @@
     </w:p>
     <w:p>
       <w:pPr>
-        <w:pStyle w:val="ListParagraph"/>
+        <w:pStyle w:val="a3"/>
         <w:bidi/>
         <w:rPr>
           <w:i/>
@@ -2830,7 +2830,7 @@
     </w:p>
     <w:p>
       <w:pPr>
-        <w:pStyle w:val="ListParagraph"/>
+        <w:pStyle w:val="a3"/>
         <w:bidi/>
         <w:rPr>
           <w:i/>
@@ -2839,7 +2839,7 @@
     </w:p>
     <w:p>
       <w:pPr>
-        <w:pStyle w:val="ListParagraph"/>
+        <w:pStyle w:val="a3"/>
         <w:numPr>
           <w:ilvl w:val="0"/>
           <w:numId w:val="1"/>
@@ -2860,7 +2860,7 @@
     </w:p>
     <w:p>
       <w:pPr>
-        <w:pStyle w:val="ListParagraph"/>
+        <w:pStyle w:val="a3"/>
         <w:rPr>
           <w:i/>
         </w:rPr>
@@ -2888,7 +2888,7 @@
     </w:p>
     <w:p>
       <w:pPr>
-        <w:pStyle w:val="ListParagraph"/>
+        <w:pStyle w:val="a3"/>
         <w:rPr>
           <w:i/>
         </w:rPr>
@@ -2902,7 +2902,7 @@
     </w:p>
     <w:p>
       <w:pPr>
-        <w:pStyle w:val="ListParagraph"/>
+        <w:pStyle w:val="a3"/>
         <w:rPr>
           <w:i/>
         </w:rPr>
@@ -2916,7 +2916,7 @@
     </w:p>
     <w:p>
       <w:pPr>
-        <w:pStyle w:val="ListParagraph"/>
+        <w:pStyle w:val="a3"/>
         <w:rPr>
           <w:i/>
         </w:rPr>
@@ -2930,7 +2930,7 @@
     </w:p>
     <w:p>
       <w:pPr>
-        <w:pStyle w:val="ListParagraph"/>
+        <w:pStyle w:val="a3"/>
         <w:rPr>
           <w:i/>
         </w:rPr>
@@ -2961,7 +2961,7 @@
     </w:p>
     <w:p>
       <w:pPr>
-        <w:pStyle w:val="ListParagraph"/>
+        <w:pStyle w:val="a3"/>
         <w:numPr>
           <w:ilvl w:val="0"/>
           <w:numId w:val="1"/>
@@ -2998,14 +2998,13 @@
     </w:p>
     <w:p>
       <w:pPr>
-        <w:pStyle w:val="ListParagraph"/>
+        <w:pStyle w:val="a3"/>
         <w:bidi/>
         <w:rPr>
           <w:i/>
           <w:rtl/>
         </w:rPr>
       </w:pPr>
-      <w:bookmarkStart w:id="0" w:name="_GoBack"/>
       <w:r>
         <w:rPr>
           <w:rFonts w:hint="cs"/>
@@ -3055,11 +3054,10 @@
           </wp:inline>
         </w:drawing>
       </w:r>
-      <w:bookmarkEnd w:id="0"/>
     </w:p>
     <w:p>
       <w:pPr>
-        <w:pStyle w:val="ListParagraph"/>
+        <w:pStyle w:val="a3"/>
         <w:numPr>
           <w:ilvl w:val="0"/>
           <w:numId w:val="1"/>
@@ -3195,7 +3193,7 @@
     </w:p>
     <w:p>
       <w:pPr>
-        <w:pStyle w:val="ListParagraph"/>
+        <w:pStyle w:val="a3"/>
         <w:numPr>
           <w:ilvl w:val="0"/>
           <w:numId w:val="1"/>
@@ -3217,7 +3215,7 @@
     </w:p>
     <w:tbl>
       <w:tblPr>
-        <w:tblStyle w:val="TableGrid"/>
+        <w:tblStyle w:val="a4"/>
         <w:bidiVisual/>
         <w:tblW w:w="0" w:type="auto"/>
         <w:tblInd w:w="720" w:type="dxa"/>
@@ -3234,7 +3232,7 @@
           </w:tcPr>
           <w:p>
             <w:pPr>
-              <w:pStyle w:val="ListParagraph"/>
+              <w:pStyle w:val="a3"/>
               <w:bidi/>
               <w:ind w:left="0"/>
               <w:jc w:val="center"/>
@@ -3254,7 +3252,7 @@
           </w:tcPr>
           <w:p>
             <w:pPr>
-              <w:pStyle w:val="ListParagraph"/>
+              <w:pStyle w:val="a3"/>
               <w:bidi/>
               <w:ind w:left="0"/>
               <w:jc w:val="center"/>
@@ -3275,7 +3273,7 @@
           </w:tcPr>
           <w:p>
             <w:pPr>
-              <w:pStyle w:val="ListParagraph"/>
+              <w:pStyle w:val="a3"/>
               <w:bidi/>
               <w:ind w:left="0"/>
               <w:jc w:val="center"/>
@@ -3306,7 +3304,7 @@
           </w:tcPr>
           <w:p>
             <w:pPr>
-              <w:pStyle w:val="ListParagraph"/>
+              <w:pStyle w:val="a3"/>
               <w:bidi/>
               <w:ind w:left="0"/>
               <w:jc w:val="center"/>
@@ -3328,7 +3326,7 @@
           </w:tcPr>
           <w:p>
             <w:pPr>
-              <w:pStyle w:val="ListParagraph"/>
+              <w:pStyle w:val="a3"/>
               <w:bidi/>
               <w:ind w:left="0"/>
               <w:jc w:val="center"/>
@@ -3359,7 +3357,7 @@
           </w:tcPr>
           <w:p>
             <w:pPr>
-              <w:pStyle w:val="ListParagraph"/>
+              <w:pStyle w:val="a3"/>
               <w:bidi/>
               <w:ind w:left="0"/>
               <w:jc w:val="center"/>
@@ -3381,7 +3379,7 @@
           </w:tcPr>
           <w:p>
             <w:pPr>
-              <w:pStyle w:val="ListParagraph"/>
+              <w:pStyle w:val="a3"/>
               <w:bidi/>
               <w:ind w:left="0"/>
               <w:jc w:val="center"/>
@@ -3412,7 +3410,7 @@
           </w:tcPr>
           <w:p>
             <w:pPr>
-              <w:pStyle w:val="ListParagraph"/>
+              <w:pStyle w:val="a3"/>
               <w:bidi/>
               <w:ind w:left="0"/>
               <w:jc w:val="center"/>
@@ -3434,7 +3432,7 @@
           </w:tcPr>
           <w:p>
             <w:pPr>
-              <w:pStyle w:val="ListParagraph"/>
+              <w:pStyle w:val="a3"/>
               <w:bidi/>
               <w:ind w:left="0"/>
               <w:jc w:val="center"/>
@@ -3465,7 +3463,7 @@
           </w:tcPr>
           <w:p>
             <w:pPr>
-              <w:pStyle w:val="ListParagraph"/>
+              <w:pStyle w:val="a3"/>
               <w:bidi/>
               <w:ind w:left="0"/>
               <w:jc w:val="center"/>
@@ -3483,7 +3481,7 @@
     </w:tbl>
     <w:p>
       <w:pPr>
-        <w:pStyle w:val="ListParagraph"/>
+        <w:pStyle w:val="a3"/>
         <w:numPr>
           <w:ilvl w:val="0"/>
           <w:numId w:val="1"/>
@@ -3552,7 +3550,7 @@
     </w:p>
     <w:p>
       <w:pPr>
-        <w:pStyle w:val="ListParagraph"/>
+        <w:pStyle w:val="a3"/>
         <w:bidi/>
         <w:rPr>
           <w:rFonts w:eastAsiaTheme="minorEastAsia"/>
@@ -3691,7 +3689,7 @@
     </w:p>
     <w:p>
       <w:pPr>
-        <w:pStyle w:val="ListParagraph"/>
+        <w:pStyle w:val="a3"/>
         <w:bidi/>
         <w:rPr>
           <w:rFonts w:eastAsiaTheme="minorEastAsia"/>
@@ -3710,7 +3708,7 @@
     </w:p>
     <w:p>
       <w:pPr>
-        <w:pStyle w:val="ListParagraph"/>
+        <w:pStyle w:val="a3"/>
         <w:numPr>
           <w:ilvl w:val="0"/>
           <w:numId w:val="1"/>
@@ -3744,7 +3742,7 @@
     </w:p>
     <w:p>
       <w:pPr>
-        <w:pStyle w:val="ListParagraph"/>
+        <w:pStyle w:val="a3"/>
         <w:numPr>
           <w:ilvl w:val="0"/>
           <w:numId w:val="1"/>
@@ -3801,7 +3799,7 @@
     </w:p>
     <w:p>
       <w:pPr>
-        <w:pStyle w:val="ListParagraph"/>
+        <w:pStyle w:val="a3"/>
         <w:bidi/>
         <w:rPr>
           <w:rFonts w:eastAsiaTheme="minorEastAsia"/>
@@ -4019,7 +4017,7 @@
     </w:p>
     <w:p>
       <w:pPr>
-        <w:pStyle w:val="ListParagraph"/>
+        <w:pStyle w:val="a3"/>
         <w:bidi/>
         <w:rPr>
           <w:rFonts w:eastAsiaTheme="minorEastAsia"/>
@@ -4086,7 +4084,7 @@
     </w:p>
     <w:p>
       <w:pPr>
-        <w:pStyle w:val="ListParagraph"/>
+        <w:pStyle w:val="a3"/>
         <w:numPr>
           <w:ilvl w:val="0"/>
           <w:numId w:val="2"/>
@@ -4309,7 +4307,7 @@
     </w:p>
     <w:p>
       <w:pPr>
-        <w:pStyle w:val="ListParagraph"/>
+        <w:pStyle w:val="a3"/>
         <w:numPr>
           <w:ilvl w:val="0"/>
           <w:numId w:val="2"/>
@@ -4366,7 +4364,7 @@
     </w:p>
     <w:p>
       <w:pPr>
-        <w:pStyle w:val="ListParagraph"/>
+        <w:pStyle w:val="a3"/>
         <w:bidi/>
         <w:ind w:left="1080"/>
         <w:rPr>
@@ -5730,7 +5728,7 @@
     </w:p>
     <w:p>
       <w:pPr>
-        <w:pStyle w:val="ListParagraph"/>
+        <w:pStyle w:val="a3"/>
         <w:bidi/>
         <w:ind w:left="1080"/>
         <w:rPr>
@@ -5790,7 +5788,7 @@
     </w:p>
     <w:p>
       <w:pPr>
-        <w:pStyle w:val="ListParagraph"/>
+        <w:pStyle w:val="a3"/>
         <w:numPr>
           <w:ilvl w:val="0"/>
           <w:numId w:val="1"/>
@@ -5821,12 +5819,11 @@
           <w:rFonts w:hint="cs"/>
           <w:noProof/>
           <w:rtl/>
-          <w:lang w:val="he-IL"/>
         </w:rPr>
         <w:drawing>
           <wp:inline distT="0" distB="0" distL="0" distR="0" wp14:anchorId="15E66D2E" wp14:editId="43F73A67">
-            <wp:extent cx="2831623" cy="2105748"/>
-            <wp:effectExtent l="0" t="0" r="6985" b="8890"/>
+            <wp:extent cx="4155440" cy="3090211"/>
+            <wp:effectExtent l="0" t="0" r="0" b="0"/>
             <wp:docPr id="2" name="Picture 2"/>
             <wp:cNvGraphicFramePr>
               <a:graphicFrameLocks xmlns:a="http://schemas.openxmlformats.org/drawingml/2006/main" noChangeAspect="1"/>
@@ -5853,7 +5850,7 @@
                   <pic:spPr>
                     <a:xfrm>
                       <a:off x="0" y="0"/>
-                      <a:ext cx="2850369" cy="2119689"/>
+                      <a:ext cx="4183929" cy="3111397"/>
                     </a:xfrm>
                     <a:prstGeom prst="rect">
                       <a:avLst/>
@@ -5868,7 +5865,7 @@
     </w:p>
     <w:p>
       <w:pPr>
-        <w:pStyle w:val="ListParagraph"/>
+        <w:pStyle w:val="a3"/>
         <w:numPr>
           <w:ilvl w:val="0"/>
           <w:numId w:val="1"/>
@@ -6079,7 +6076,7 @@
     </w:p>
     <w:p>
       <w:pPr>
-        <w:pStyle w:val="ListParagraph"/>
+        <w:pStyle w:val="a3"/>
         <w:numPr>
           <w:ilvl w:val="0"/>
           <w:numId w:val="1"/>
@@ -6280,11 +6277,439 @@
     </w:p>
     <w:p>
       <w:pPr>
-        <w:pStyle w:val="ListParagraph"/>
+        <w:pStyle w:val="a3"/>
         <w:numPr>
           <w:ilvl w:val="0"/>
           <w:numId w:val="1"/>
         </w:numPr>
+        <w:bidi/>
+      </w:pPr>
+      <w:r>
+        <w:lastRenderedPageBreak/>
+        <w:t xml:space="preserve"> </w:t>
+      </w:r>
+      <w:r>
+        <w:rPr>
+          <w:rFonts w:eastAsiaTheme="minorEastAsia" w:hint="cs"/>
+          <w:i/>
+          <w:noProof/>
+        </w:rPr>
+        <w:drawing>
+          <wp:inline distT="0" distB="0" distL="0" distR="0">
+            <wp:extent cx="5276850" cy="3895725"/>
+            <wp:effectExtent l="0" t="0" r="0" b="9525"/>
+            <wp:docPr id="3" name="תמונה 3" descr="C:\Users\user\AppData\Local\Microsoft\Windows\INetCache\Content.Word\Figure_1.jpg"/>
+            <wp:cNvGraphicFramePr>
+              <a:graphicFrameLocks xmlns:a="http://schemas.openxmlformats.org/drawingml/2006/main" noChangeAspect="1"/>
+            </wp:cNvGraphicFramePr>
+            <a:graphic xmlns:a="http://schemas.openxmlformats.org/drawingml/2006/main">
+              <a:graphicData uri="http://schemas.openxmlformats.org/drawingml/2006/picture">
+                <pic:pic xmlns:pic="http://schemas.openxmlformats.org/drawingml/2006/picture">
+                  <pic:nvPicPr>
+                    <pic:cNvPr id="0" name="Picture 1" descr="C:\Users\user\AppData\Local\Microsoft\Windows\INetCache\Content.Word\Figure_1.jpg"/>
+                    <pic:cNvPicPr>
+                      <a:picLocks noChangeAspect="1" noChangeArrowheads="1"/>
+                    </pic:cNvPicPr>
+                  </pic:nvPicPr>
+                  <pic:blipFill>
+                    <a:blip r:embed="rId7">
+                      <a:extLst>
+                        <a:ext uri="{28A0092B-C50C-407E-A947-70E740481C1C}">
+                          <a14:useLocalDpi xmlns:a14="http://schemas.microsoft.com/office/drawing/2010/main" val="0"/>
+                        </a:ext>
+                      </a:extLst>
+                    </a:blip>
+                    <a:srcRect/>
+                    <a:stretch>
+                      <a:fillRect/>
+                    </a:stretch>
+                  </pic:blipFill>
+                  <pic:spPr bwMode="auto">
+                    <a:xfrm>
+                      <a:off x="0" y="0"/>
+                      <a:ext cx="5276850" cy="3895725"/>
+                    </a:xfrm>
+                    <a:prstGeom prst="rect">
+                      <a:avLst/>
+                    </a:prstGeom>
+                    <a:noFill/>
+                    <a:ln>
+                      <a:noFill/>
+                    </a:ln>
+                  </pic:spPr>
+                </pic:pic>
+              </a:graphicData>
+            </a:graphic>
+          </wp:inline>
+        </w:drawing>
+      </w:r>
+    </w:p>
+    <w:p>
+      <w:pPr>
+        <w:pStyle w:val="a3"/>
+        <w:numPr>
+          <w:ilvl w:val="0"/>
+          <w:numId w:val="1"/>
+        </w:numPr>
+        <w:bidi/>
+      </w:pPr>
+      <w:r>
+        <w:t>.????</w:t>
+      </w:r>
+    </w:p>
+    <w:p>
+      <w:pPr>
+        <w:pStyle w:val="a3"/>
+        <w:numPr>
+          <w:ilvl w:val="0"/>
+          <w:numId w:val="1"/>
+        </w:numPr>
+        <w:bidi/>
+        <w:rPr>
+          <w:rFonts w:hint="cs"/>
+          <w:rtl/>
+        </w:rPr>
+      </w:pPr>
+      <w:r>
+        <w:rPr>
+          <w:rFonts w:hint="cs"/>
+          <w:i/>
+          <w:rtl/>
+        </w:rPr>
+        <w:t>ב</w:t>
+      </w:r>
+      <w:r>
+        <w:rPr>
+          <w:i/>
+        </w:rPr>
+        <w:t>dataset</w:t>
+      </w:r>
+      <w:r>
+        <w:rPr>
+          <w:rFonts w:hint="cs"/>
+          <w:i/>
+          <w:rtl/>
+        </w:rPr>
+        <w:t xml:space="preserve"> שלנו יש 5 הזמנות עם מוצאים ויעדים שונים כלומר 10 נקודות שונות על המפה וכולם שונות מנקודת ההתחלה של האוטובוס. מספר המסלולים עד למצב מקבל כלשהו שקול למספר הפרמוטציות החוקיות על איסוף והורדת ההזמנות כולן. בשלב ראשון ניתן לאסוף כל אחד מ5 ההזמנות. לאחר מכן ניתן לאסוף כל אחד מ4 ההזמנות האחרון או להוריד את ההזמנה שעל האוטובוס. וכן הלאה . נחשב בעזרת רקורסיה</w:t>
+      </w:r>
+    </w:p>
+    <w:p>
+      <w:pPr>
+        <w:bidi/>
+        <w:rPr>
+          <w:i/>
+        </w:rPr>
+      </w:pPr>
+      <w:r>
+        <w:rPr>
+          <w:rFonts w:hint="cs"/>
+          <w:i/>
+          <w:rtl/>
+        </w:rPr>
+        <w:t>נגדיר</w:t>
+      </w:r>
+    </w:p>
+    <w:p>
+      <w:pPr>
+        <w:bidi/>
+        <w:jc w:val="right"/>
+        <w:rPr>
+          <w:i/>
+        </w:rPr>
+      </w:pPr>
+      <w:r>
+        <w:rPr>
+          <w:i/>
+        </w:rPr>
+        <w:t xml:space="preserve"> </w:t>
+      </w:r>
+      <w:bookmarkStart w:id="0" w:name="_GoBack"/>
+      <w:bookmarkEnd w:id="0"/>
+      <w:r>
+        <w:rPr>
+          <w:i/>
+        </w:rPr>
+        <w:t xml:space="preserve"> </w:t>
+      </w:r>
+      <w:r>
+        <w:rPr>
+          <w:rFonts w:hint="cs"/>
+          <w:i/>
+          <w:rtl/>
+        </w:rPr>
+        <w:t xml:space="preserve"> </w:t>
+      </w:r>
+      <w:proofErr w:type="spellStart"/>
+      <w:proofErr w:type="gramStart"/>
+      <w:r>
+        <w:rPr>
+          <w:i/>
+        </w:rPr>
+        <w:t>numberOfRouts</w:t>
+      </w:r>
+      <w:proofErr w:type="spellEnd"/>
+      <w:r>
+        <w:rPr>
+          <w:i/>
+        </w:rPr>
+        <w:t>(</w:t>
+      </w:r>
+      <w:proofErr w:type="spellStart"/>
+      <w:proofErr w:type="gramEnd"/>
+      <w:r>
+        <w:rPr>
+          <w:i/>
+        </w:rPr>
+        <w:t>n,k</w:t>
+      </w:r>
+      <w:proofErr w:type="spellEnd"/>
+      <w:r>
+        <w:rPr>
+          <w:i/>
+        </w:rPr>
+        <w:t xml:space="preserve">) = </w:t>
+      </w:r>
+    </w:p>
+    <w:p>
+      <w:pPr>
+        <w:bidi/>
+        <w:rPr>
+          <w:rFonts w:eastAsiaTheme="minorEastAsia"/>
+          <w:i/>
+          <w:rtl/>
+        </w:rPr>
+      </w:pPr>
+      <m:oMathPara>
+        <m:oMathParaPr>
+          <m:jc m:val="left"/>
+        </m:oMathParaPr>
+        <m:oMath>
+          <m:d>
+            <m:dPr>
+              <m:begChr m:val="{"/>
+              <m:endChr m:val=""/>
+              <m:ctrlPr>
+                <w:rPr>
+                  <w:rFonts w:ascii="Cambria Math" w:hAnsi="Cambria Math"/>
+                </w:rPr>
+              </m:ctrlPr>
+            </m:dPr>
+            <m:e>
+              <m:eqArr>
+                <m:eqArrPr>
+                  <m:ctrlPr>
+                    <w:rPr>
+                      <w:rFonts w:ascii="Cambria Math" w:hAnsi="Cambria Math"/>
+                    </w:rPr>
+                  </m:ctrlPr>
+                </m:eqArrPr>
+                <m:e>
+                  <m:r>
+                    <w:rPr>
+                      <w:rFonts w:ascii="Cambria Math" w:hAnsi="Cambria Math"/>
+                    </w:rPr>
+                    <m:t>n*numberOfRouts</m:t>
+                  </m:r>
+                  <m:d>
+                    <m:dPr>
+                      <m:ctrlPr>
+                        <w:rPr>
+                          <w:rFonts w:ascii="Cambria Math" w:hAnsi="Cambria Math"/>
+                          <w:i/>
+                        </w:rPr>
+                      </m:ctrlPr>
+                    </m:dPr>
+                    <m:e>
+                      <m:r>
+                        <w:rPr>
+                          <w:rFonts w:ascii="Cambria Math" w:hAnsi="Cambria Math"/>
+                        </w:rPr>
+                        <m:t>n-1,k+1</m:t>
+                      </m:r>
+                    </m:e>
+                  </m:d>
+                  <m:r>
+                    <w:rPr>
+                      <w:rFonts w:ascii="Cambria Math" w:hAnsi="Cambria Math"/>
+                    </w:rPr>
+                    <m:t>+ k*numberOfRouts</m:t>
+                  </m:r>
+                  <m:d>
+                    <m:dPr>
+                      <m:ctrlPr>
+                        <w:rPr>
+                          <w:rFonts w:ascii="Cambria Math" w:hAnsi="Cambria Math"/>
+                          <w:i/>
+                        </w:rPr>
+                      </m:ctrlPr>
+                    </m:dPr>
+                    <m:e>
+                      <m:r>
+                        <w:rPr>
+                          <w:rFonts w:ascii="Cambria Math" w:hAnsi="Cambria Math"/>
+                        </w:rPr>
+                        <m:t>n,k-1</m:t>
+                      </m:r>
+                    </m:e>
+                  </m:d>
+                  <m:r>
+                    <w:rPr>
+                      <w:rFonts w:ascii="Cambria Math" w:hAnsi="Cambria Math"/>
+                    </w:rPr>
+                    <m:t>,  n&gt;0 or k&gt;0</m:t>
+                  </m:r>
+                </m:e>
+                <m:e>
+                  <m:r>
+                    <w:rPr>
+                      <w:rFonts w:ascii="Cambria Math" w:hAnsi="Cambria Math"/>
+                    </w:rPr>
+                    <m:t>1    ,n≤0 , k≤0</m:t>
+                  </m:r>
+                </m:e>
+              </m:eqArr>
+            </m:e>
+          </m:d>
+        </m:oMath>
+      </m:oMathPara>
+    </w:p>
+    <w:p>
+      <w:pPr>
+        <w:bidi/>
+        <w:rPr>
+          <w:rFonts w:eastAsiaTheme="minorEastAsia" w:hint="cs"/>
+          <w:i/>
+          <w:rtl/>
+        </w:rPr>
+      </w:pPr>
+      <w:r>
+        <w:rPr>
+          <w:rFonts w:eastAsiaTheme="minorEastAsia" w:hint="cs"/>
+          <w:i/>
+          <w:rtl/>
+        </w:rPr>
+        <w:t xml:space="preserve">כאשר </w:t>
+      </w:r>
+      <w:r>
+        <w:rPr>
+          <w:rFonts w:eastAsiaTheme="minorEastAsia"/>
+          <w:i/>
+        </w:rPr>
+        <w:t>n</w:t>
+      </w:r>
+      <w:r>
+        <w:rPr>
+          <w:rFonts w:eastAsiaTheme="minorEastAsia" w:hint="cs"/>
+          <w:i/>
+          <w:rtl/>
+        </w:rPr>
+        <w:t xml:space="preserve"> הוא מספר ההזמנות שמחכות ו</w:t>
+      </w:r>
+      <w:r>
+        <w:rPr>
+          <w:rFonts w:eastAsiaTheme="minorEastAsia"/>
+          <w:i/>
+        </w:rPr>
+        <w:t>k</w:t>
+      </w:r>
+      <w:r>
+        <w:rPr>
+          <w:rFonts w:eastAsiaTheme="minorEastAsia" w:hint="cs"/>
+          <w:i/>
+          <w:rtl/>
+        </w:rPr>
+        <w:t xml:space="preserve"> מספר ההזמנות שנמצאות על האוטובוס. </w:t>
+      </w:r>
+      <w:proofErr w:type="spellStart"/>
+      <w:r>
+        <w:rPr>
+          <w:rFonts w:eastAsiaTheme="minorEastAsia" w:hint="cs"/>
+          <w:i/>
+          <w:rtl/>
+        </w:rPr>
+        <w:t>נוסחא</w:t>
+      </w:r>
+      <w:proofErr w:type="spellEnd"/>
+      <w:r>
+        <w:rPr>
+          <w:rFonts w:eastAsiaTheme="minorEastAsia" w:hint="cs"/>
+          <w:i/>
+          <w:rtl/>
+        </w:rPr>
+        <w:t xml:space="preserve"> זו נכונה רק עבור מצבים בהם אין חפיפה בין נקודות העלאה והורדה בהזמנות.</w:t>
+      </w:r>
+    </w:p>
+    <w:p>
+      <w:pPr>
+        <w:bidi/>
+        <w:rPr>
+          <w:rFonts w:eastAsiaTheme="minorEastAsia"/>
+          <w:i/>
+        </w:rPr>
+      </w:pPr>
+      <w:r>
+        <w:rPr>
+          <w:rFonts w:eastAsiaTheme="minorEastAsia" w:hint="cs"/>
+          <w:i/>
+          <w:rtl/>
+        </w:rPr>
+        <w:t>אז</w:t>
+      </w:r>
+    </w:p>
+    <w:p>
+      <w:pPr>
+        <w:bidi/>
+        <w:rPr>
+          <w:rFonts w:eastAsiaTheme="minorEastAsia"/>
+          <w:i/>
+        </w:rPr>
+      </w:pPr>
+      <w:r>
+        <w:rPr>
+          <w:rFonts w:eastAsiaTheme="minorEastAsia" w:hint="cs"/>
+          <w:i/>
+          <w:rtl/>
+        </w:rPr>
+        <w:t xml:space="preserve"> </w:t>
+      </w:r>
+      <w:proofErr w:type="spellStart"/>
+      <w:proofErr w:type="gramStart"/>
+      <w:r>
+        <w:rPr>
+          <w:rFonts w:eastAsiaTheme="minorEastAsia"/>
+          <w:i/>
+        </w:rPr>
+        <w:t>numberOfRours</w:t>
+      </w:r>
+      <w:proofErr w:type="spellEnd"/>
+      <w:r>
+        <w:rPr>
+          <w:rFonts w:eastAsiaTheme="minorEastAsia"/>
+          <w:i/>
+        </w:rPr>
+        <w:t>(</w:t>
+      </w:r>
+      <w:proofErr w:type="gramEnd"/>
+      <w:r>
+        <w:rPr>
+          <w:rFonts w:eastAsiaTheme="minorEastAsia"/>
+          <w:i/>
+        </w:rPr>
+        <w:t>5,0) =113400</w:t>
+      </w:r>
+    </w:p>
+    <w:p>
+      <w:pPr>
+        <w:bidi/>
+        <w:rPr>
+          <w:rFonts w:eastAsiaTheme="minorEastAsia"/>
+          <w:i/>
+        </w:rPr>
+      </w:pPr>
+    </w:p>
+    <w:p>
+      <w:pPr>
+        <w:pStyle w:val="a3"/>
         <w:bidi/>
         <w:rPr>
           <w:rtl/>
@@ -6302,7 +6727,7 @@
 </file>
 
 <file path=word/numbering.xml><?xml version="1.0" encoding="utf-8"?>
-<w:numbering xmlns:wpc="http://schemas.microsoft.com/office/word/2010/wordprocessingCanvas" xmlns:cx="http://schemas.microsoft.com/office/drawing/2014/chartex" xmlns:cx1="http://schemas.microsoft.com/office/drawing/2015/9/8/chartex" xmlns:cx2="http://schemas.microsoft.com/office/drawing/2015/10/21/chartex" xmlns:cx3="http://schemas.microsoft.com/office/drawing/2016/5/9/chartex" xmlns:cx4="http://schemas.microsoft.com/office/drawing/2016/5/10/chartex" xmlns:cx5="http://schemas.microsoft.com/office/drawing/2016/5/11/chartex" xmlns:cx6="http://schemas.microsoft.com/office/drawing/2016/5/12/chartex" xmlns:cx7="http://schemas.microsoft.com/office/drawing/2016/5/13/chartex" xmlns:cx8="http://schemas.microsoft.com/office/drawing/2016/5/14/chartex" xmlns:mc="http://schemas.openxmlformats.org/markup-compatibility/2006" xmlns:aink="http://schemas.microsoft.com/office/drawing/2016/ink" xmlns:am3d="http://schemas.microsoft.com/office/drawing/2017/model3d" xmlns:o="urn:schemas-microsoft-com:office:office" xmlns:r="http://schemas.openxmlformats.org/officeDocument/2006/relationships" xmlns:m="http://schemas.openxmlformats.org/officeDocument/2006/math" xmlns:v="urn:schemas-microsoft-com:vml" xmlns:wp14="http://schemas.microsoft.com/office/word/2010/wordprocessingDrawing" xmlns:wp="http://schemas.openxmlformats.org/drawingml/2006/wordprocessingDrawing" xmlns:w10="urn:schemas-microsoft-com:office:word" xmlns:w="http://schemas.openxmlformats.org/wordprocessingml/2006/main" xmlns:w14="http://schemas.microsoft.com/office/word/2010/wordml" xmlns:w15="http://schemas.microsoft.com/office/word/2012/wordml" xmlns:w16se="http://schemas.microsoft.com/office/word/2015/wordml/symex" xmlns:wpg="http://schemas.microsoft.com/office/word/2010/wordprocessingGroup" xmlns:wpi="http://schemas.microsoft.com/office/word/2010/wordprocessingInk" xmlns:wne="http://schemas.microsoft.com/office/word/2006/wordml" xmlns:wps="http://schemas.microsoft.com/office/word/2010/wordprocessingShape" mc:Ignorable="w14 w15 w16se wp14">
+<w:numbering xmlns:wpc="http://schemas.microsoft.com/office/word/2010/wordprocessingCanvas" xmlns:mc="http://schemas.openxmlformats.org/markup-compatibility/2006" xmlns:o="urn:schemas-microsoft-com:office:office" xmlns:r="http://schemas.openxmlformats.org/officeDocument/2006/relationships" xmlns:m="http://schemas.openxmlformats.org/officeDocument/2006/math" xmlns:v="urn:schemas-microsoft-com:vml" xmlns:wp14="http://schemas.microsoft.com/office/word/2010/wordprocessingDrawing" xmlns:wp="http://schemas.openxmlformats.org/drawingml/2006/wordprocessingDrawing" xmlns:w10="urn:schemas-microsoft-com:office:word" xmlns:w="http://schemas.openxmlformats.org/wordprocessingml/2006/main" xmlns:w14="http://schemas.microsoft.com/office/word/2010/wordml" xmlns:w15="http://schemas.microsoft.com/office/word/2012/wordml" xmlns:wpg="http://schemas.microsoft.com/office/word/2010/wordprocessingGroup" xmlns:wpi="http://schemas.microsoft.com/office/word/2010/wordprocessingInk" xmlns:wne="http://schemas.microsoft.com/office/word/2006/wordml" xmlns:wps="http://schemas.microsoft.com/office/word/2010/wordprocessingShape" mc:Ignorable="w14 w15 wp14">
   <w:abstractNum w:abstractNumId="0" w15:restartNumberingAfterBreak="0">
     <w:nsid w:val="26012551"/>
     <w:multiLevelType w:val="hybridMultilevel"/>
@@ -6492,7 +6917,7 @@
 </file>
 
 <file path=word/styles.xml><?xml version="1.0" encoding="utf-8"?>
-<w:styles xmlns:mc="http://schemas.openxmlformats.org/markup-compatibility/2006" xmlns:r="http://schemas.openxmlformats.org/officeDocument/2006/relationships" xmlns:w="http://schemas.openxmlformats.org/wordprocessingml/2006/main" xmlns:w14="http://schemas.microsoft.com/office/word/2010/wordml" xmlns:w15="http://schemas.microsoft.com/office/word/2012/wordml" xmlns:w16se="http://schemas.microsoft.com/office/word/2015/wordml/symex" mc:Ignorable="w14 w15 w16se">
+<w:styles xmlns:mc="http://schemas.openxmlformats.org/markup-compatibility/2006" xmlns:r="http://schemas.openxmlformats.org/officeDocument/2006/relationships" xmlns:w="http://schemas.openxmlformats.org/wordprocessingml/2006/main" xmlns:w14="http://schemas.microsoft.com/office/word/2010/wordml" xmlns:w15="http://schemas.microsoft.com/office/word/2012/wordml" mc:Ignorable="w14 w15">
   <w:docDefaults>
     <w:rPrDefault>
       <w:rPr>
@@ -6508,7 +6933,7 @@
       </w:pPr>
     </w:pPrDefault>
   </w:docDefaults>
-  <w:latentStyles w:defLockedState="0" w:defUIPriority="99" w:defSemiHidden="0" w:defUnhideWhenUsed="0" w:defQFormat="0" w:count="375">
+  <w:latentStyles w:defLockedState="0" w:defUIPriority="99" w:defSemiHidden="0" w:defUnhideWhenUsed="0" w:defQFormat="0" w:count="371">
     <w:lsdException w:name="Normal" w:uiPriority="0" w:qFormat="1"/>
     <w:lsdException w:name="heading 1" w:uiPriority="9" w:qFormat="1"/>
     <w:lsdException w:name="heading 2" w:semiHidden="1" w:uiPriority="9" w:unhideWhenUsed="1" w:qFormat="1"/>
@@ -6880,22 +7305,18 @@
     <w:lsdException w:name="List Table 5 Dark Accent 6" w:uiPriority="50"/>
     <w:lsdException w:name="List Table 6 Colorful Accent 6" w:uiPriority="51"/>
     <w:lsdException w:name="List Table 7 Colorful Accent 6" w:uiPriority="52"/>
-    <w:lsdException w:name="Mention" w:semiHidden="1" w:unhideWhenUsed="1"/>
-    <w:lsdException w:name="Smart Hyperlink" w:semiHidden="1" w:unhideWhenUsed="1"/>
-    <w:lsdException w:name="Hashtag" w:semiHidden="1" w:unhideWhenUsed="1"/>
-    <w:lsdException w:name="Unresolved Mention" w:semiHidden="1" w:unhideWhenUsed="1"/>
   </w:latentStyles>
-  <w:style w:type="paragraph" w:default="1" w:styleId="Normal">
+  <w:style w:type="paragraph" w:default="1" w:styleId="a">
     <w:name w:val="Normal"/>
     <w:qFormat/>
   </w:style>
-  <w:style w:type="character" w:default="1" w:styleId="DefaultParagraphFont">
+  <w:style w:type="character" w:default="1" w:styleId="a0">
     <w:name w:val="Default Paragraph Font"/>
     <w:uiPriority w:val="1"/>
     <w:semiHidden/>
     <w:unhideWhenUsed/>
   </w:style>
-  <w:style w:type="table" w:default="1" w:styleId="TableNormal">
+  <w:style w:type="table" w:default="1" w:styleId="a1">
     <w:name w:val="Normal Table"/>
     <w:uiPriority w:val="99"/>
     <w:semiHidden/>
@@ -6910,15 +7331,15 @@
       </w:tblCellMar>
     </w:tblPr>
   </w:style>
-  <w:style w:type="numbering" w:default="1" w:styleId="NoList">
+  <w:style w:type="numbering" w:default="1" w:styleId="a2">
     <w:name w:val="No List"/>
     <w:uiPriority w:val="99"/>
     <w:semiHidden/>
     <w:unhideWhenUsed/>
   </w:style>
-  <w:style w:type="paragraph" w:styleId="ListParagraph">
+  <w:style w:type="paragraph" w:styleId="a3">
     <w:name w:val="List Paragraph"/>
-    <w:basedOn w:val="Normal"/>
+    <w:basedOn w:val="a"/>
     <w:uiPriority w:val="34"/>
     <w:qFormat/>
     <w:rsid w:val="00874891"/>
@@ -6927,9 +7348,9 @@
       <w:contextualSpacing/>
     </w:pPr>
   </w:style>
-  <w:style w:type="table" w:styleId="TableGrid">
+  <w:style w:type="table" w:styleId="a4">
     <w:name w:val="Table Grid"/>
-    <w:basedOn w:val="TableNormal"/>
+    <w:basedOn w:val="a1"/>
     <w:uiPriority w:val="39"/>
     <w:rsid w:val="00874891"/>
     <w:pPr>
@@ -6946,9 +7367,9 @@
       </w:tblBorders>
     </w:tblPr>
   </w:style>
-  <w:style w:type="character" w:styleId="PlaceholderText">
+  <w:style w:type="character" w:styleId="a5">
     <w:name w:val="Placeholder Text"/>
-    <w:basedOn w:val="DefaultParagraphFont"/>
+    <w:basedOn w:val="a0"/>
     <w:uiPriority w:val="99"/>
     <w:semiHidden/>
     <w:rsid w:val="00C66149"/>

</xml_diff>

<commit_message>
Done 26 and A in chapter 2
</commit_message>
<xml_diff>
--- a/AI1.docx
+++ b/AI1.docx
@@ -2555,23 +2555,7 @@
           <w:rFonts w:eastAsiaTheme="minorEastAsia" w:hint="cs"/>
           <w:rtl/>
         </w:rPr>
-        <w:t xml:space="preserve">1, כלומר מספר הנוסעים על האוטובוס יהיה : 0, 1, 0, 1 </w:t>
-      </w:r>
-      <w:proofErr w:type="spellStart"/>
-      <w:r>
-        <w:rPr>
-          <w:rFonts w:eastAsiaTheme="minorEastAsia" w:hint="cs"/>
-          <w:rtl/>
-        </w:rPr>
-        <w:t>וכו</w:t>
-      </w:r>
-      <w:proofErr w:type="spellEnd"/>
-      <w:r>
-        <w:rPr>
-          <w:rFonts w:eastAsiaTheme="minorEastAsia" w:hint="cs"/>
-          <w:rtl/>
-        </w:rPr>
-        <w:t>'.</w:t>
+        <w:t>1, כלומר מספר הנוסעים על האוטובוס יהיה : 0, 1, 0, 1 וכו'.</w:t>
       </w:r>
     </w:p>
     <w:p>
@@ -2680,43 +2664,7 @@
           <w:i/>
           <w:rtl/>
         </w:rPr>
-        <w:t xml:space="preserve">הקוד לוקח הזמנה באופן </w:t>
-      </w:r>
-      <w:proofErr w:type="spellStart"/>
-      <w:r>
-        <w:rPr>
-          <w:rFonts w:hint="cs"/>
-          <w:i/>
-          <w:rtl/>
-        </w:rPr>
-        <w:t>ראנדומלי</w:t>
-      </w:r>
-      <w:proofErr w:type="spellEnd"/>
-      <w:r>
-        <w:rPr>
-          <w:rFonts w:hint="cs"/>
-          <w:i/>
-          <w:rtl/>
-        </w:rPr>
-        <w:t xml:space="preserve"> ומדפיס את צומת המוצא וצומת היעד של ההזמנה וכן את </w:t>
-      </w:r>
-      <w:proofErr w:type="spellStart"/>
-      <w:r>
-        <w:rPr>
-          <w:rFonts w:hint="cs"/>
-          <w:i/>
-          <w:rtl/>
-        </w:rPr>
-        <w:t>הקורדינטות</w:t>
-      </w:r>
-      <w:proofErr w:type="spellEnd"/>
-      <w:r>
-        <w:rPr>
-          <w:rFonts w:hint="cs"/>
-          <w:i/>
-          <w:rtl/>
-        </w:rPr>
-        <w:t xml:space="preserve"> של שני הצמתים. בנוסף, הקוד מדפיס את המרחק האווירי בין צמתים אלו.</w:t>
+        <w:t>הקוד לוקח הזמנה באופן ראנדומלי ומדפיס את צומת המוצא וצומת היעד של ההזמנה וכן את הקורדינטות של שני הצמתים. בנוסף, הקוד מדפיס את המרחק האווירי בין צמתים אלו.</w:t>
       </w:r>
     </w:p>
     <w:p>
@@ -2744,19 +2692,11 @@
           <w:i/>
         </w:rPr>
       </w:pPr>
-      <w:proofErr w:type="spellStart"/>
-      <w:r>
-        <w:rPr>
-          <w:i/>
-        </w:rPr>
-        <w:t>load_map_from_csv</w:t>
-      </w:r>
-      <w:proofErr w:type="spellEnd"/>
-      <w:r>
-        <w:rPr>
-          <w:i/>
-        </w:rPr>
-        <w:t>: 21.79sec</w:t>
+      <w:r>
+        <w:rPr>
+          <w:i/>
+        </w:rPr>
+        <w:t>load_map_from_csv: 21.79sec</w:t>
       </w:r>
     </w:p>
     <w:p>
@@ -2869,21 +2809,7 @@
         <w:rPr>
           <w:i/>
         </w:rPr>
-        <w:t xml:space="preserve">Junction </w:t>
-      </w:r>
-      <w:proofErr w:type="spellStart"/>
-      <w:r>
-        <w:rPr>
-          <w:i/>
-        </w:rPr>
-        <w:t>idx</w:t>
-      </w:r>
-      <w:proofErr w:type="spellEnd"/>
-      <w:r>
-        <w:rPr>
-          <w:i/>
-        </w:rPr>
-        <w:t>: #851288</w:t>
+        <w:t>Junction idx: #851288</w:t>
       </w:r>
     </w:p>
     <w:p>
@@ -3497,25 +3423,7 @@
           <w:i/>
           <w:rtl/>
         </w:rPr>
-        <w:t xml:space="preserve"> חסם תחתון : 2 צמתים אם כל </w:t>
-      </w:r>
-      <w:proofErr w:type="spellStart"/>
-      <w:r>
-        <w:rPr>
-          <w:rFonts w:hint="cs"/>
-          <w:i/>
-          <w:rtl/>
-        </w:rPr>
-        <w:t>כל</w:t>
-      </w:r>
-      <w:proofErr w:type="spellEnd"/>
-      <w:r>
-        <w:rPr>
-          <w:rFonts w:hint="cs"/>
-          <w:i/>
-          <w:rtl/>
-        </w:rPr>
-        <w:t xml:space="preserve"> ההזמנות יוצאות מ</w:t>
+        <w:t xml:space="preserve"> חסם תחתון : 2 צמתים אם כל כל ההזמנות יוצאות מ</w:t>
       </w:r>
       <w:r>
         <w:rPr>
@@ -6478,7 +6386,7 @@
         </w:numPr>
         <w:bidi/>
         <w:rPr>
-          <w:rFonts w:eastAsiaTheme="minorEastAsia" w:cs="Arial" w:hint="cs"/>
+          <w:rFonts w:eastAsiaTheme="minorEastAsia" w:cs="Arial"/>
           <w:rtl/>
         </w:rPr>
       </w:pPr>
@@ -6521,107 +6429,50 @@
         </w:numPr>
         <w:bidi/>
         <w:rPr>
+          <w:rFonts w:eastAsiaTheme="minorEastAsia" w:cs="Arial"/>
+          <w:rtl/>
+        </w:rPr>
+      </w:pPr>
+      <w:r>
+        <w:rPr>
           <w:rFonts w:eastAsiaTheme="minorEastAsia" w:cs="Arial" w:hint="cs"/>
           <w:rtl/>
         </w:rPr>
-      </w:pPr>
+        <w:t xml:space="preserve">נתבונן בנתונים שקיבלנו עבור הנקודה הראשונה, נשים לב שתוצאת האלגוריתם החמדני הינה </w:t>
+      </w:r>
+      <w:r>
+        <w:rPr>
+          <w:rFonts w:eastAsiaTheme="minorEastAsia" w:cs="Arial"/>
+          <w:rtl/>
+        </w:rPr>
+        <w:t>1329.21</w:t>
+      </w:r>
+      <w:r>
+        <w:rPr>
+          <w:rFonts w:eastAsiaTheme="minorEastAsia" w:cs="Arial"/>
+        </w:rPr>
+        <w:t xml:space="preserve"> </w:t>
+      </w:r>
       <w:r>
         <w:rPr>
           <w:rFonts w:eastAsiaTheme="minorEastAsia" w:cs="Arial" w:hint="cs"/>
           <w:rtl/>
         </w:rPr>
-        <w:t xml:space="preserve">נתבונן בנתונים שקיבלנו עבור הנקודה הראשונה, נשים לב </w:t>
-      </w:r>
-      <w:bookmarkStart w:id="0" w:name="_GoBack"/>
-      <w:bookmarkEnd w:id="0"/>
+        <w:t>וכי ממוצע הרצות האלגוריתם הסטוכאסטי הינה כ-1190.</w:t>
+      </w:r>
+      <w:r>
+        <w:rPr>
+          <w:rFonts w:eastAsiaTheme="minorEastAsia" w:cs="Arial"/>
+          <w:rtl/>
+        </w:rPr>
+        <w:br/>
+      </w:r>
       <w:r>
         <w:rPr>
           <w:rFonts w:eastAsiaTheme="minorEastAsia" w:cs="Arial" w:hint="cs"/>
           <w:rtl/>
         </w:rPr>
-        <w:t xml:space="preserve">שתוצאת האלגוריתם החמדני הינה </w:t>
-      </w:r>
-      <w:r>
-        <w:rPr>
-          <w:rFonts w:eastAsiaTheme="minorEastAsia" w:cs="Arial"/>
-          <w:rtl/>
-        </w:rPr>
-        <w:t>1329.21</w:t>
-      </w:r>
-      <w:r>
-        <w:rPr>
-          <w:rFonts w:eastAsiaTheme="minorEastAsia" w:cs="Arial"/>
-        </w:rPr>
-        <w:t xml:space="preserve"> </w:t>
-      </w:r>
-      <w:r>
-        <w:rPr>
-          <w:rFonts w:eastAsiaTheme="minorEastAsia" w:cs="Arial" w:hint="cs"/>
-          <w:rtl/>
-        </w:rPr>
-        <w:t xml:space="preserve">וכי ממוצע הרצות האלגוריתם </w:t>
-      </w:r>
-      <w:proofErr w:type="spellStart"/>
-      <w:r>
-        <w:rPr>
-          <w:rFonts w:eastAsiaTheme="minorEastAsia" w:cs="Arial" w:hint="cs"/>
-          <w:rtl/>
-        </w:rPr>
-        <w:t>הסטוכאסטי</w:t>
-      </w:r>
-      <w:proofErr w:type="spellEnd"/>
-      <w:r>
-        <w:rPr>
-          <w:rFonts w:eastAsiaTheme="minorEastAsia" w:cs="Arial" w:hint="cs"/>
-          <w:rtl/>
-        </w:rPr>
-        <w:t xml:space="preserve"> הינה כ-1190.</w:t>
-      </w:r>
-      <w:r>
-        <w:rPr>
-          <w:rFonts w:eastAsiaTheme="minorEastAsia" w:cs="Arial"/>
-          <w:rtl/>
-        </w:rPr>
-        <w:br/>
-      </w:r>
-      <w:r>
-        <w:rPr>
-          <w:rFonts w:eastAsiaTheme="minorEastAsia" w:cs="Arial" w:hint="cs"/>
-          <w:rtl/>
-        </w:rPr>
-        <w:t xml:space="preserve">בנוסף נשים לב כי סטיית התקן קטנה משמעותית מהמרחק בין ממוצע ההרצות </w:t>
-      </w:r>
-      <w:proofErr w:type="spellStart"/>
-      <w:r>
-        <w:rPr>
-          <w:rFonts w:eastAsiaTheme="minorEastAsia" w:cs="Arial" w:hint="cs"/>
-          <w:rtl/>
-        </w:rPr>
-        <w:t>הסטוכאסטי</w:t>
-      </w:r>
-      <w:proofErr w:type="spellEnd"/>
-      <w:r>
-        <w:rPr>
-          <w:rFonts w:eastAsiaTheme="minorEastAsia" w:cs="Arial" w:hint="cs"/>
-          <w:rtl/>
-        </w:rPr>
-        <w:t xml:space="preserve"> לבין תוצאת האלגוריתם החמדני ולכן נסיק שרוב הרצות האלגוריתם </w:t>
-      </w:r>
-      <w:proofErr w:type="spellStart"/>
-      <w:r>
-        <w:rPr>
-          <w:rFonts w:eastAsiaTheme="minorEastAsia" w:cs="Arial" w:hint="cs"/>
-          <w:rtl/>
-        </w:rPr>
-        <w:t>הסטוכאסטי</w:t>
-      </w:r>
-      <w:proofErr w:type="spellEnd"/>
-      <w:r>
-        <w:rPr>
-          <w:rFonts w:eastAsiaTheme="minorEastAsia" w:cs="Arial" w:hint="cs"/>
-          <w:rtl/>
-        </w:rPr>
-        <w:t xml:space="preserve"> יפיקו תוצאה נמוכה מהתוצאה של האלגוריתם החמדן (ואף לא יתקרבו אליה משום שסטיית התקן קטנה מהמרחק בין הערכים)  ולכן השערת האפס שגויה.</w:t>
+        <w:t>בנוסף נשים לב כי סטיית התקן קטנה משמעותית מהמרחק בין ממוצע ההרצות הסטוכאסטי לבין תוצאת האלגוריתם החמדני ולכן נסיק שרוב הרצות האלגוריתם הסטוכאסטי יפיקו תוצאה נמוכה מהתוצאה של האלגוריתם החמדן (ואף לא יתקרבו אליה משום שסטיית התקן קטנה מהמרחק בין הערכים)  ולכן השערת האפס שגויה.</w:t>
       </w:r>
     </w:p>
     <w:p>
@@ -6718,35 +6569,11 @@
         </w:rPr>
         <w:t xml:space="preserve"> </w:t>
       </w:r>
-      <w:proofErr w:type="spellStart"/>
-      <w:r>
-        <w:rPr>
-          <w:i/>
-        </w:rPr>
-        <w:t>numberOfRouts</w:t>
-      </w:r>
-      <w:proofErr w:type="spellEnd"/>
-      <w:r>
-        <w:rPr>
-          <w:i/>
-        </w:rPr>
-        <w:t>(</w:t>
-      </w:r>
-      <w:proofErr w:type="spellStart"/>
-      <w:proofErr w:type="gramStart"/>
-      <w:r>
-        <w:rPr>
-          <w:i/>
-        </w:rPr>
-        <w:t>n,k</w:t>
-      </w:r>
-      <w:proofErr w:type="spellEnd"/>
-      <w:proofErr w:type="gramEnd"/>
-      <w:r>
-        <w:rPr>
-          <w:i/>
-        </w:rPr>
-        <w:t xml:space="preserve">) = </w:t>
+      <w:r>
+        <w:rPr>
+          <w:i/>
+        </w:rPr>
+        <w:t xml:space="preserve">numberOfRouts(n,k) = </w:t>
       </w:r>
     </w:p>
     <w:p>
@@ -6898,25 +6725,7 @@
           <w:i/>
           <w:rtl/>
         </w:rPr>
-        <w:t xml:space="preserve"> מספר ההזמנות שנמצאות על האוטובוס. </w:t>
-      </w:r>
-      <w:proofErr w:type="spellStart"/>
-      <w:r>
-        <w:rPr>
-          <w:rFonts w:eastAsiaTheme="minorEastAsia" w:hint="cs"/>
-          <w:i/>
-          <w:rtl/>
-        </w:rPr>
-        <w:t>נוסחא</w:t>
-      </w:r>
-      <w:proofErr w:type="spellEnd"/>
-      <w:r>
-        <w:rPr>
-          <w:rFonts w:eastAsiaTheme="minorEastAsia" w:hint="cs"/>
-          <w:i/>
-          <w:rtl/>
-        </w:rPr>
-        <w:t xml:space="preserve"> זו נכונה רק עבור מצבים בהם אין חפיפה בין נקודות העלאה והורדה בהזמנות.</w:t>
+        <w:t xml:space="preserve"> מספר ההזמנות שנמצאות על האוטובוס. נוסחא זו נכונה רק עבור מצבים בהם אין חפיפה בין נקודות העלאה והורדה בהזמנות.</w:t>
       </w:r>
     </w:p>
     <w:p>
@@ -6952,14 +6761,12 @@
         </w:rPr>
         <w:t xml:space="preserve"> </w:t>
       </w:r>
-      <w:proofErr w:type="spellStart"/>
       <w:r>
         <w:rPr>
           <w:i/>
         </w:rPr>
         <w:t>numberOfRouts</w:t>
       </w:r>
-      <w:proofErr w:type="spellEnd"/>
       <w:r>
         <w:rPr>
           <w:rFonts w:eastAsiaTheme="minorEastAsia"/>
@@ -7029,25 +6836,7 @@
           <w:i/>
           <w:rtl/>
         </w:rPr>
-        <w:t xml:space="preserve">תוצאת האלג' </w:t>
-      </w:r>
-      <w:proofErr w:type="spellStart"/>
-      <w:r>
-        <w:rPr>
-          <w:rFonts w:eastAsiaTheme="minorEastAsia" w:cs="Arial" w:hint="cs"/>
-          <w:i/>
-          <w:rtl/>
-        </w:rPr>
-        <w:t>הסטוכאסטי</w:t>
-      </w:r>
-      <w:proofErr w:type="spellEnd"/>
-      <w:r>
-        <w:rPr>
-          <w:rFonts w:eastAsiaTheme="minorEastAsia" w:cs="Arial" w:hint="cs"/>
-          <w:i/>
-          <w:rtl/>
-        </w:rPr>
-        <w:t xml:space="preserve">: </w:t>
+        <w:t xml:space="preserve">תוצאת האלג' הסטוכאסטי: </w:t>
       </w:r>
       <w:r>
         <w:rPr>
@@ -7070,7 +6859,7 @@
         <w:pStyle w:val="ListParagraph"/>
         <w:bidi/>
         <w:rPr>
-          <w:rFonts w:eastAsiaTheme="minorEastAsia" w:hint="cs"/>
+          <w:rFonts w:eastAsiaTheme="minorEastAsia"/>
           <w:i/>
           <w:rtl/>
         </w:rPr>
@@ -7224,30 +7013,14 @@
           <w:rFonts w:eastAsiaTheme="minorEastAsia" w:hint="cs"/>
           <w:rtl/>
         </w:rPr>
-        <w:t xml:space="preserve">: הפונקציה מחזירה את המרחק האווירי הגדול ביותר שיש לעבור עבור הזמנה שעדיין לא עלתה על האוטובוס (מרחק אווירי מקסימלי </w:t>
-      </w:r>
-      <w:proofErr w:type="spellStart"/>
-      <w:r>
-        <w:rPr>
-          <w:rFonts w:eastAsiaTheme="minorEastAsia" w:hint="cs"/>
-          <w:rtl/>
-        </w:rPr>
-        <w:t>מ</w:t>
-      </w:r>
-      <w:r>
-        <w:rPr>
-          <w:rFonts w:eastAsiaTheme="minorEastAsia" w:hint="cs"/>
-          <w:rtl/>
-        </w:rPr>
-        <w:t>נק</w:t>
-      </w:r>
-      <w:proofErr w:type="spellEnd"/>
-      <w:r>
-        <w:rPr>
-          <w:rFonts w:eastAsiaTheme="minorEastAsia" w:hint="cs"/>
-          <w:rtl/>
-        </w:rPr>
-        <w:t>' ה</w:t>
+        <w:t>: הפונקציה מחזירה את המרחק האווירי הגדול ביותר שיש לעבור עבור הזמנה שעדיין לא עלתה על האוטובוס (מרחק אווירי מקסימלי מ</w:t>
+      </w:r>
+      <w:r>
+        <w:rPr>
+          <w:rFonts w:eastAsiaTheme="minorEastAsia" w:hint="cs"/>
+          <w:rtl/>
+        </w:rPr>
+        <w:t>נק' ה</w:t>
       </w:r>
       <w:r>
         <w:rPr>
@@ -7303,14 +7076,7 @@
           <w:rFonts w:eastAsiaTheme="minorEastAsia" w:hint="cs"/>
           <w:rtl/>
         </w:rPr>
-        <w:t xml:space="preserve">בפועל </w:t>
-      </w:r>
-      <w:r>
-        <w:rPr>
-          <w:rFonts w:eastAsiaTheme="minorEastAsia" w:hint="cs"/>
-          <w:rtl/>
-        </w:rPr>
-        <w:t xml:space="preserve"> </w:t>
+        <w:t xml:space="preserve">בפועל  </w:t>
       </w:r>
       <w:r>
         <w:rPr>
@@ -7350,7 +7116,6 @@
         </w:numPr>
         <w:bidi/>
         <w:rPr>
-          <w:rFonts w:hint="cs"/>
           <w:rtl/>
         </w:rPr>
       </w:pPr>
@@ -7411,23 +7176,7 @@
           <w:rFonts w:eastAsiaTheme="minorEastAsia" w:hint="cs"/>
           <w:rtl/>
         </w:rPr>
-        <w:t xml:space="preserve">הפונקציה מחזירה את המרחק האווירי הגדול ביותר שיש לעבור עבור בין נקודת איסוף ונקודת הורדה מבין הזמנות שעוד לא אספנו (מרחק אווירי מקסימלי </w:t>
-      </w:r>
-      <w:proofErr w:type="spellStart"/>
-      <w:r>
-        <w:rPr>
-          <w:rFonts w:eastAsiaTheme="minorEastAsia" w:hint="cs"/>
-          <w:rtl/>
-        </w:rPr>
-        <w:t>מנק</w:t>
-      </w:r>
-      <w:proofErr w:type="spellEnd"/>
-      <w:r>
-        <w:rPr>
-          <w:rFonts w:eastAsiaTheme="minorEastAsia" w:hint="cs"/>
-          <w:rtl/>
-        </w:rPr>
-        <w:t>' איסוף של הזמנה כלשהי עד נק' הורדה של הזמנה כלשהי),</w:t>
+        <w:t>הפונקציה מחזירה את המרחק האווירי הגדול ביותר שיש לעבור עבור בין נקודת איסוף ונקודת הורדה מבין הזמנות שעוד לא אספנו (מרחק אווירי מקסימלי מנק' איסוף של הזמנה כלשהי עד נק' הורדה של הזמנה כלשהי),</w:t>
       </w:r>
       <w:r>
         <w:rPr>
@@ -7475,23 +7224,7 @@
           <w:rFonts w:eastAsiaTheme="minorEastAsia" w:hint="cs"/>
           <w:rtl/>
         </w:rPr>
-        <w:t xml:space="preserve">הגיע אל שתי </w:t>
-      </w:r>
-      <w:proofErr w:type="spellStart"/>
-      <w:r>
-        <w:rPr>
-          <w:rFonts w:eastAsiaTheme="minorEastAsia" w:hint="cs"/>
-          <w:rtl/>
-        </w:rPr>
-        <w:t>הנק</w:t>
-      </w:r>
-      <w:proofErr w:type="spellEnd"/>
-      <w:r>
-        <w:rPr>
-          <w:rFonts w:eastAsiaTheme="minorEastAsia" w:hint="cs"/>
-          <w:rtl/>
-        </w:rPr>
-        <w:t>'</w:t>
+        <w:t>הגיע אל שתי הנק'</w:t>
       </w:r>
       <w:r>
         <w:rPr>
@@ -7505,23 +7238,7 @@
           <w:rFonts w:eastAsiaTheme="minorEastAsia" w:hint="cs"/>
           <w:rtl/>
         </w:rPr>
-        <w:t xml:space="preserve">הנ"ל, למרות שכעט הסדר אינו נאכף עדיין עלינו לעשות את הדרך בין שתי </w:t>
-      </w:r>
-      <w:proofErr w:type="spellStart"/>
-      <w:r>
-        <w:rPr>
-          <w:rFonts w:eastAsiaTheme="minorEastAsia" w:hint="cs"/>
-          <w:rtl/>
-        </w:rPr>
-        <w:t>הנק</w:t>
-      </w:r>
-      <w:proofErr w:type="spellEnd"/>
-      <w:r>
-        <w:rPr>
-          <w:rFonts w:eastAsiaTheme="minorEastAsia" w:hint="cs"/>
-          <w:rtl/>
-        </w:rPr>
-        <w:t xml:space="preserve">' </w:t>
+        <w:t xml:space="preserve">הנ"ל, למרות שכעט הסדר אינו נאכף עדיין עלינו לעשות את הדרך בין שתי הנק' </w:t>
       </w:r>
       <w:r>
         <w:rPr>
@@ -7539,9 +7256,6 @@
           <w:numId w:val="3"/>
         </w:numPr>
         <w:bidi/>
-        <w:rPr>
-          <w:rFonts w:hint="cs"/>
-        </w:rPr>
       </w:pPr>
       <m:oMath>
         <m:sSub>
@@ -7611,14 +7325,7 @@
           <w:rFonts w:eastAsiaTheme="minorEastAsia" w:hint="cs"/>
           <w:rtl/>
         </w:rPr>
-        <w:t xml:space="preserve">: הפונקציה מחזירה את המרחק האווירי הגדול ביותר שיש לעבור עבור בין נקודת איסוף ונקודת הורדה </w:t>
-      </w:r>
-      <w:r>
-        <w:rPr>
-          <w:rFonts w:eastAsiaTheme="minorEastAsia" w:hint="cs"/>
-          <w:rtl/>
-        </w:rPr>
-        <w:t>של הזמנה אשר כבר אספנו. נראה דוגמה:</w:t>
+        <w:t>: הפונקציה מחזירה את המרחק האווירי הגדול ביותר שיש לעבור עבור בין נקודת איסוף ונקודת הורדה של הזמנה אשר כבר אספנו. נראה דוגמה:</w:t>
       </w:r>
     </w:p>
     <w:p>
@@ -7627,42 +7334,25 @@
         <w:bidi/>
         <w:ind w:left="1080"/>
         <w:rPr>
+          <w:rtl/>
+        </w:rPr>
+      </w:pPr>
+      <w:r>
+        <w:rPr>
           <w:rFonts w:hint="cs"/>
           <w:rtl/>
         </w:rPr>
-      </w:pPr>
+        <w:t>יהיו שתי הזמנות</w:t>
+      </w:r>
+      <w:r>
+        <w:t xml:space="preserve"> </w:t>
+      </w:r>
       <w:r>
         <w:rPr>
           <w:rFonts w:hint="cs"/>
           <w:rtl/>
         </w:rPr>
-        <w:t>יהיו שתי הזמנות</w:t>
-      </w:r>
-      <w:r>
-        <w:t xml:space="preserve"> </w:t>
-      </w:r>
-      <w:r>
-        <w:rPr>
-          <w:rFonts w:hint="cs"/>
-          <w:rtl/>
-        </w:rPr>
-        <w:t xml:space="preserve"> כאשר המרחק האווירי עבור ההזמנה הראשונה הינו 100 והמרחק האווירי עבור ההזמנה השנייה הינו 1 ונניח כי שתי ההזמנות יורדות באותה </w:t>
-      </w:r>
-      <w:proofErr w:type="spellStart"/>
-      <w:r>
-        <w:rPr>
-          <w:rFonts w:hint="cs"/>
-          <w:rtl/>
-        </w:rPr>
-        <w:t>נק</w:t>
-      </w:r>
-      <w:proofErr w:type="spellEnd"/>
-      <w:r>
-        <w:rPr>
-          <w:rFonts w:hint="cs"/>
-          <w:rtl/>
-        </w:rPr>
-        <w:t xml:space="preserve">'. נניח שראשית אספנו את ההזמנה הראשונה וכרגע אנו בנק' בה אוספים את ההזמנה השנייה =&gt; </w:t>
+        <w:t xml:space="preserve"> כאשר המרחק האווירי עבור ההזמנה הראשונה הינו 100 והמרחק האווירי עבור ההזמנה השנייה הינו 1 ונניח כי שתי ההזמנות יורדות באותה נק'. נניח שראשית אספנו את ההזמנה הראשונה וכרגע אנו בנק' בה אוספים את ההזמנה השנייה =&gt; </w:t>
       </w:r>
       <m:oMath>
         <m:sSub>
@@ -7748,23 +7438,7 @@
           <w:rFonts w:eastAsiaTheme="minorEastAsia" w:hint="cs"/>
           <w:rtl/>
         </w:rPr>
-        <w:t xml:space="preserve"> ההגדרה של היוריסטיקה מיודעת רלוונטי רק </w:t>
-      </w:r>
-      <w:proofErr w:type="spellStart"/>
-      <w:r>
-        <w:rPr>
-          <w:rFonts w:eastAsiaTheme="minorEastAsia" w:hint="cs"/>
-          <w:rtl/>
-        </w:rPr>
-        <w:t>להיוריסטיקות</w:t>
-      </w:r>
-      <w:proofErr w:type="spellEnd"/>
-      <w:r>
-        <w:rPr>
-          <w:rFonts w:eastAsiaTheme="minorEastAsia" w:hint="cs"/>
-          <w:rtl/>
-        </w:rPr>
-        <w:t xml:space="preserve"> קבילות.</w:t>
+        <w:t xml:space="preserve"> ההגדרה של היוריסטיקה מיודעת רלוונטי רק להיוריסטיקות קבילות.</w:t>
       </w:r>
     </w:p>
     <w:p>
@@ -7833,31 +7507,15 @@
           <w:rFonts w:eastAsiaTheme="minorEastAsia" w:hint="cs"/>
           <w:rtl/>
         </w:rPr>
+        <w:t xml:space="preserve"> מהנק' הנוכחית</w:t>
+      </w:r>
+      <w:r>
+        <w:rPr>
+          <w:rFonts w:eastAsiaTheme="minorEastAsia" w:hint="cs"/>
+          <w:rtl/>
+        </w:rPr>
         <w:t xml:space="preserve"> </w:t>
       </w:r>
-      <w:proofErr w:type="spellStart"/>
-      <w:r>
-        <w:rPr>
-          <w:rFonts w:eastAsiaTheme="minorEastAsia" w:hint="cs"/>
-          <w:rtl/>
-        </w:rPr>
-        <w:t>מהנק</w:t>
-      </w:r>
-      <w:proofErr w:type="spellEnd"/>
-      <w:r>
-        <w:rPr>
-          <w:rFonts w:eastAsiaTheme="minorEastAsia" w:hint="cs"/>
-          <w:rtl/>
-        </w:rPr>
-        <w:t>' הנוכחית</w:t>
-      </w:r>
-      <w:r>
-        <w:rPr>
-          <w:rFonts w:eastAsiaTheme="minorEastAsia" w:hint="cs"/>
-          <w:rtl/>
-        </w:rPr>
-        <w:t xml:space="preserve"> </w:t>
-      </w:r>
       <w:r>
         <w:rPr>
           <w:rFonts w:eastAsiaTheme="minorEastAsia" w:hint="cs"/>
@@ -7877,23 +7535,7 @@
           <w:rFonts w:eastAsiaTheme="minorEastAsia" w:hint="cs"/>
           <w:rtl/>
         </w:rPr>
-        <w:t xml:space="preserve">הגיע </w:t>
-      </w:r>
-      <w:proofErr w:type="spellStart"/>
-      <w:r>
-        <w:rPr>
-          <w:rFonts w:eastAsiaTheme="minorEastAsia" w:hint="cs"/>
-          <w:rtl/>
-        </w:rPr>
-        <w:t>לנק</w:t>
-      </w:r>
-      <w:proofErr w:type="spellEnd"/>
-      <w:r>
-        <w:rPr>
-          <w:rFonts w:eastAsiaTheme="minorEastAsia" w:hint="cs"/>
-          <w:rtl/>
-        </w:rPr>
-        <w:t>' ה</w:t>
+        <w:t>הגיע לנק' ה</w:t>
       </w:r>
       <w:r>
         <w:rPr>
@@ -8004,37 +7646,7 @@
           <w:rFonts w:eastAsiaTheme="minorEastAsia" w:hint="cs"/>
           <w:rtl/>
         </w:rPr>
-        <w:t>: הפונקציה מחזירה את</w:t>
-      </w:r>
-      <w:r>
-        <w:rPr>
-          <w:rFonts w:eastAsiaTheme="minorEastAsia" w:hint="cs"/>
-          <w:rtl/>
-        </w:rPr>
-        <w:t xml:space="preserve"> הסכום של</w:t>
-      </w:r>
-      <w:r>
-        <w:rPr>
-          <w:rFonts w:eastAsiaTheme="minorEastAsia" w:hint="cs"/>
-          <w:rtl/>
-        </w:rPr>
-        <w:t xml:space="preserve"> המרחק האווירי הגדול ביותר שיש לעבור </w:t>
-      </w:r>
-      <w:proofErr w:type="spellStart"/>
-      <w:r>
-        <w:rPr>
-          <w:rFonts w:eastAsiaTheme="minorEastAsia" w:hint="cs"/>
-          <w:rtl/>
-        </w:rPr>
-        <w:t>מהנק</w:t>
-      </w:r>
-      <w:proofErr w:type="spellEnd"/>
-      <w:r>
-        <w:rPr>
-          <w:rFonts w:eastAsiaTheme="minorEastAsia" w:hint="cs"/>
-          <w:rtl/>
-        </w:rPr>
-        <w:t>' הנוכחית עד נק' האיסוף של הזמנה שעדיין לא עלתה על האוטובוס</w:t>
+        <w:t>: הפונקציה מחזירה את הסכום של המרחק האווירי הגדול ביותר שיש לעבור מהנק' הנוכחית עד נק' האיסוף של הזמנה שעדיין לא עלתה על האוטובוס</w:t>
       </w:r>
       <w:r>
         <w:rPr>
@@ -8047,60 +7659,7 @@
           <w:rFonts w:eastAsiaTheme="minorEastAsia" w:hint="cs"/>
           <w:rtl/>
         </w:rPr>
-        <w:t xml:space="preserve"> ו</w:t>
-      </w:r>
-      <w:r>
-        <w:rPr>
-          <w:rFonts w:eastAsiaTheme="minorEastAsia" w:hint="cs"/>
-          <w:rtl/>
-        </w:rPr>
-        <w:t xml:space="preserve">המרחק האווירי הגדול ביותר שיש לעבור עבור הזמנה שעדיין לא עלתה על האוטובוס, נשים לב שלא יכול להיות שנבצע בפועל מרחק קטן יותר מהמרחק האווירי הנ"ל עד למצב המטרה משום שעלינו להגיע </w:t>
-      </w:r>
-      <w:proofErr w:type="spellStart"/>
-      <w:r>
-        <w:rPr>
-          <w:rFonts w:eastAsiaTheme="minorEastAsia" w:hint="cs"/>
-          <w:rtl/>
-        </w:rPr>
-        <w:t>לנק</w:t>
-      </w:r>
-      <w:proofErr w:type="spellEnd"/>
-      <w:r>
-        <w:rPr>
-          <w:rFonts w:eastAsiaTheme="minorEastAsia" w:hint="cs"/>
-          <w:rtl/>
-        </w:rPr>
-        <w:t>' האיסוף של</w:t>
-      </w:r>
-      <w:r>
-        <w:rPr>
-          <w:rFonts w:eastAsiaTheme="minorEastAsia" w:hint="cs"/>
-          <w:rtl/>
-        </w:rPr>
-        <w:t xml:space="preserve"> שתי ההזמנות הנ"ל וכן </w:t>
-      </w:r>
-      <w:proofErr w:type="spellStart"/>
-      <w:r>
-        <w:rPr>
-          <w:rFonts w:eastAsiaTheme="minorEastAsia" w:hint="cs"/>
-          <w:rtl/>
-        </w:rPr>
-        <w:t>לנק</w:t>
-      </w:r>
-      <w:proofErr w:type="spellEnd"/>
-      <w:r>
-        <w:rPr>
-          <w:rFonts w:eastAsiaTheme="minorEastAsia" w:hint="cs"/>
-          <w:rtl/>
-        </w:rPr>
-        <w:t>' היעד של שתי ההזמנות</w:t>
-      </w:r>
-      <w:r>
-        <w:rPr>
-          <w:rFonts w:eastAsiaTheme="minorEastAsia" w:hint="cs"/>
-          <w:rtl/>
-        </w:rPr>
-        <w:t xml:space="preserve"> וכפי שצוין בתרגול לא יכול להיות כביש קצר מהמרחק האווירי. לכן, פונקציה זו תמיד תעריך בצורה אופטימית את המרחק מהמצב הנוכחי למצב המטרה.</w:t>
+        <w:t xml:space="preserve"> והמרחק האווירי הגדול ביותר שיש לעבור עבור הזמנה שעדיין לא עלתה על האוטובוס, נשים לב שלא יכול להיות שנבצע בפועל מרחק קטן יותר מהמרחק האווירי הנ"ל עד למצב המטרה משום שעלינו להגיע לנק' האיסוף של שתי ההזמנות הנ"ל וכן לנק' היעד של שתי ההזמנות וכפי שצוין בתרגול לא יכול להיות כביש קצר מהמרחק האווירי. לכן, פונקציה זו תמיד תעריך בצורה אופטימית את המרחק מהמצב הנוכחי למצב המטרה.</w:t>
       </w:r>
     </w:p>
     <w:p>
@@ -8162,9 +7721,22 @@
           <w:rFonts w:eastAsiaTheme="minorEastAsia" w:hint="cs"/>
           <w:rtl/>
         </w:rPr>
-        <w:t xml:space="preserve">: הפונקציה מחזירה את המרחק </w:t>
-      </w:r>
-      <w:proofErr w:type="spellStart"/>
+        <w:t xml:space="preserve">: הפונקציה מחזירה את המרחק האמיתי הגדול ביותר שיש לעבור עבור הזמנה שעדיין לא עלתה על האוטובוס (מרחק </w:t>
+      </w:r>
+      <w:r>
+        <w:rPr>
+          <w:rFonts w:eastAsiaTheme="minorEastAsia" w:hint="cs"/>
+          <w:rtl/>
+        </w:rPr>
+        <w:t>אמיתי</w:t>
+      </w:r>
+      <w:r>
+        <w:rPr>
+          <w:rFonts w:eastAsiaTheme="minorEastAsia" w:hint="cs"/>
+          <w:rtl/>
+        </w:rPr>
+        <w:t xml:space="preserve"> מקסימלי מנק' האיסוף של ההזמנה עד נק' ההורדה של אותה הזמנה), נשים לב שלא יכול להיות שנבצע בפועל  מרחק קטן יותר מהמרחק </w:t>
+      </w:r>
       <w:r>
         <w:rPr>
           <w:rFonts w:eastAsiaTheme="minorEastAsia" w:hint="cs"/>
@@ -8172,55 +7744,6 @@
         </w:rPr>
         <w:t>האמיתי</w:t>
       </w:r>
-      <w:proofErr w:type="spellEnd"/>
-      <w:r>
-        <w:rPr>
-          <w:rFonts w:eastAsiaTheme="minorEastAsia" w:hint="cs"/>
-          <w:rtl/>
-        </w:rPr>
-        <w:t xml:space="preserve"> הגדול ביותר שיש לעבור עבור הזמנה שעדיין לא עלתה על האוטובוס (מרחק </w:t>
-      </w:r>
-      <w:proofErr w:type="spellStart"/>
-      <w:r>
-        <w:rPr>
-          <w:rFonts w:eastAsiaTheme="minorEastAsia" w:hint="cs"/>
-          <w:rtl/>
-        </w:rPr>
-        <w:t>אמיתי</w:t>
-      </w:r>
-      <w:proofErr w:type="spellEnd"/>
-      <w:r>
-        <w:rPr>
-          <w:rFonts w:eastAsiaTheme="minorEastAsia" w:hint="cs"/>
-          <w:rtl/>
-        </w:rPr>
-        <w:t xml:space="preserve"> מקסימלי </w:t>
-      </w:r>
-      <w:proofErr w:type="spellStart"/>
-      <w:r>
-        <w:rPr>
-          <w:rFonts w:eastAsiaTheme="minorEastAsia" w:hint="cs"/>
-          <w:rtl/>
-        </w:rPr>
-        <w:t>מנק</w:t>
-      </w:r>
-      <w:proofErr w:type="spellEnd"/>
-      <w:r>
-        <w:rPr>
-          <w:rFonts w:eastAsiaTheme="minorEastAsia" w:hint="cs"/>
-          <w:rtl/>
-        </w:rPr>
-        <w:t xml:space="preserve">' האיסוף של ההזמנה עד נק' ההורדה של אותה הזמנה), נשים לב שלא יכול להיות שנבצע בפועל  מרחק קטן יותר מהמרחק </w:t>
-      </w:r>
-      <w:proofErr w:type="spellStart"/>
-      <w:r>
-        <w:rPr>
-          <w:rFonts w:eastAsiaTheme="minorEastAsia" w:hint="cs"/>
-          <w:rtl/>
-        </w:rPr>
-        <w:t>האמיתי</w:t>
-      </w:r>
-      <w:proofErr w:type="spellEnd"/>
       <w:r>
         <w:rPr>
           <w:rFonts w:eastAsiaTheme="minorEastAsia" w:hint="cs"/>
@@ -8311,37 +7834,7 @@
           <w:rFonts w:eastAsiaTheme="minorEastAsia" w:hint="cs"/>
           <w:rtl/>
         </w:rPr>
-        <w:t xml:space="preserve">: הפונקציה מחזירה את המרחק </w:t>
-      </w:r>
-      <w:proofErr w:type="spellStart"/>
-      <w:r>
-        <w:rPr>
-          <w:rFonts w:eastAsiaTheme="minorEastAsia" w:hint="cs"/>
-          <w:rtl/>
-        </w:rPr>
-        <w:t>האמיתי</w:t>
-      </w:r>
-      <w:proofErr w:type="spellEnd"/>
-      <w:r>
-        <w:rPr>
-          <w:rFonts w:eastAsiaTheme="minorEastAsia" w:hint="cs"/>
-          <w:rtl/>
-        </w:rPr>
-        <w:t xml:space="preserve"> הגדול ביותר שיש לעבור עבור בין נקודת איסוף ונקודת </w:t>
-      </w:r>
-      <w:r>
-        <w:rPr>
-          <w:rFonts w:eastAsiaTheme="minorEastAsia" w:hint="cs"/>
-          <w:rtl/>
-        </w:rPr>
-        <w:t>הורדה מבין הזמנות שעוד לא אספנו,</w:t>
-      </w:r>
-      <w:r>
-        <w:rPr>
-          <w:rFonts w:eastAsiaTheme="minorEastAsia" w:hint="cs"/>
-          <w:rtl/>
-        </w:rPr>
-        <w:t xml:space="preserve"> </w:t>
+        <w:t xml:space="preserve">: הפונקציה מחזירה את המרחק האמיתי הגדול ביותר שיש לעבור עבור בין נקודת איסוף ונקודת הורדה מבין הזמנות שעוד לא אספנו, </w:t>
       </w:r>
       <w:r>
         <w:rPr>
@@ -8700,7 +8193,7 @@
         <w:bidi/>
         <w:ind w:left="1080"/>
         <w:rPr>
-          <w:rFonts w:eastAsiaTheme="minorEastAsia" w:hint="cs"/>
+          <w:rFonts w:eastAsiaTheme="minorEastAsia"/>
           <w:rtl/>
         </w:rPr>
       </w:pPr>
@@ -8978,7 +8471,7 @@
         <w:bidi/>
         <w:ind w:left="1080"/>
         <w:rPr>
-          <w:rFonts w:eastAsiaTheme="minorEastAsia" w:hint="cs"/>
+          <w:rFonts w:eastAsiaTheme="minorEastAsia"/>
           <w:rtl/>
         </w:rPr>
       </w:pPr>
@@ -9019,6 +8512,13 @@
           <w:rtl/>
         </w:rPr>
         <w:t xml:space="preserve">בגלל שאנו משתמשים בהגדרה מההרצאה וכן כל הפונקציות הקבילות לעיל הן פונקציות על </w:t>
+      </w:r>
+      <w:r>
+        <w:rPr>
+          <w:rFonts w:hint="cs"/>
+          <w:rtl/>
+        </w:rPr>
+        <w:t xml:space="preserve">הקבוצה </w:t>
       </w:r>
       <w:r>
         <w:rPr>
@@ -9095,7 +8595,21 @@
           <w:rFonts w:eastAsiaTheme="minorEastAsia" w:hint="cs"/>
           <w:rtl/>
         </w:rPr>
-        <w:t xml:space="preserve"> כלומר עבור כל מצב בו כבר אספנו את כל ההזמנות אך יש יותר מהזמנה אחת על האוטובוס נקבל כי פונקציית ההיוריסטיקה מחזירה את הערך 0 כך שלכל שתי פונקציות קיים מצב שאינו מצב מטרה וכן מתקיים </w:t>
+        <w:t xml:space="preserve"> כלומר עבור כל מצב בו כבר אספנו את כל ההזמנות אך יש יותר מהזמנה אחת על האוטובוס נקבל כי פונקציית ההיוריסטיקה מחזירה את הערך 0 כך שלכל שתי פונקציות</w:t>
+      </w:r>
+      <w:r>
+        <w:rPr>
+          <w:rFonts w:eastAsiaTheme="minorEastAsia" w:hint="cs"/>
+          <w:rtl/>
+        </w:rPr>
+        <w:t xml:space="preserve"> לעיל</w:t>
+      </w:r>
+      <w:r>
+        <w:rPr>
+          <w:rFonts w:eastAsiaTheme="minorEastAsia" w:hint="cs"/>
+          <w:rtl/>
+        </w:rPr>
+        <w:t xml:space="preserve"> קיים מצב שאינו מצב מטרה וכן מתקיים </w:t>
       </w:r>
       <m:oMath>
         <m:sSub>
@@ -9210,41 +8724,849 @@
       <w:pPr>
         <w:pStyle w:val="ListParagraph"/>
         <w:rPr>
+          <w:rFonts w:eastAsiaTheme="minorEastAsia"/>
+        </w:rPr>
+      </w:pPr>
+      <w:r>
+        <w:rPr>
+          <w:rFonts w:eastAsiaTheme="minorEastAsia"/>
+        </w:rPr>
+        <w:t>A* (Custom heuristic):</w:t>
+      </w:r>
+      <w:r>
+        <w:rPr>
+          <w:rFonts w:eastAsiaTheme="minorEastAsia" w:cs="Arial"/>
+          <w:rtl/>
+        </w:rPr>
+        <w:tab/>
+      </w:r>
+      <w:r>
+        <w:rPr>
+          <w:rFonts w:eastAsiaTheme="minorEastAsia"/>
+        </w:rPr>
+        <w:t>g(G)=127.29km, h(I)=20.37km, developed: 167</w:t>
+      </w:r>
+      <w:r>
+        <w:rPr>
+          <w:rFonts w:eastAsiaTheme="minorEastAsia"/>
+        </w:rPr>
+        <w:t>2</w:t>
+      </w:r>
+      <w:r>
+        <w:rPr>
+          <w:rFonts w:eastAsiaTheme="minorEastAsia"/>
+        </w:rPr>
+        <w:t xml:space="preserve"> states</w:t>
+      </w:r>
+    </w:p>
+    <w:p>
+      <w:pPr>
+        <w:pStyle w:val="ListParagraph"/>
+        <w:numPr>
+          <w:ilvl w:val="0"/>
+          <w:numId w:val="1"/>
+        </w:numPr>
+        <w:bidi/>
+      </w:pPr>
+      <w:r>
+        <w:rPr>
           <w:rFonts w:hint="cs"/>
           <w:rtl/>
         </w:rPr>
-      </w:pPr>
+        <w:t>הפלט שהתקבל:</w:t>
+      </w:r>
+    </w:p>
+    <w:p>
+      <w:pPr>
+        <w:pStyle w:val="ListParagraph"/>
+      </w:pPr>
+      <w:r>
+        <w:t>A* (MST heuristic):</w:t>
+      </w:r>
+      <w:r>
+        <w:rPr>
+          <w:rFonts w:cs="Arial"/>
+          <w:rtl/>
+        </w:rPr>
+        <w:tab/>
+      </w:r>
+      <w:r>
+        <w:t>g(G)=127.29km, h(I)=81.34km, developed: 475 states</w:t>
+      </w:r>
+    </w:p>
+    <w:p>
+      <w:pPr>
+        <w:bidi/>
+        <w:rPr>
+          <w:rtl/>
+        </w:rPr>
+      </w:pPr>
+    </w:p>
+    <w:p>
+      <w:pPr>
+        <w:bidi/>
+        <w:rPr>
+          <w:rtl/>
+        </w:rPr>
+      </w:pPr>
+      <w:r>
+        <w:rPr>
+          <w:rFonts w:hint="cs"/>
+          <w:b/>
+          <w:bCs/>
+          <w:u w:val="single"/>
+          <w:rtl/>
+        </w:rPr>
+        <w:t>פרק שני</w:t>
+      </w:r>
+    </w:p>
+    <w:p>
+      <w:pPr>
+        <w:pStyle w:val="ListParagraph"/>
+        <w:numPr>
+          <w:ilvl w:val="0"/>
+          <w:numId w:val="4"/>
+        </w:numPr>
+        <w:bidi/>
+      </w:pPr>
+      <w:r>
+        <w:rPr>
+          <w:rFonts w:hint="cs"/>
+          <w:rtl/>
+        </w:rPr>
+        <w:t xml:space="preserve">יהי מצב </w:t>
+      </w:r>
+      <w:r>
+        <w:t>s</w:t>
+      </w:r>
+      <w:r>
+        <w:rPr>
+          <w:rFonts w:hint="cs"/>
+          <w:rtl/>
+        </w:rPr>
+        <w:t>, נפרק למקרים:</w:t>
+      </w:r>
+    </w:p>
+    <w:p>
+      <w:pPr>
+        <w:pStyle w:val="ListParagraph"/>
+        <w:numPr>
+          <w:ilvl w:val="1"/>
+          <w:numId w:val="4"/>
+        </w:numPr>
+        <w:bidi/>
+        <w:rPr>
+          <w:rFonts w:hint="cs"/>
+        </w:rPr>
+      </w:pPr>
+      <m:oMath>
+        <m:r>
+          <w:rPr>
+            <w:rFonts w:ascii="Cambria Math" w:hAnsi="Cambria Math"/>
+          </w:rPr>
+          <m:t>Applicabl</m:t>
+        </m:r>
+        <m:sSub>
+          <m:sSubPr>
+            <m:ctrlPr>
+              <w:rPr>
+                <w:rFonts w:ascii="Cambria Math" w:hAnsi="Cambria Math"/>
+                <w:i/>
+              </w:rPr>
+            </m:ctrlPr>
+          </m:sSubPr>
+          <m:e>
+            <m:r>
+              <w:rPr>
+                <w:rFonts w:ascii="Cambria Math" w:hAnsi="Cambria Math"/>
+              </w:rPr>
+              <m:t>e</m:t>
+            </m:r>
+          </m:e>
+          <m:sub>
+            <m:r>
+              <w:rPr>
+                <w:rFonts w:ascii="Cambria Math" w:hAnsi="Cambria Math"/>
+              </w:rPr>
+              <m:t>h</m:t>
+            </m:r>
+          </m:sub>
+        </m:sSub>
+        <m:d>
+          <m:dPr>
+            <m:ctrlPr>
+              <w:rPr>
+                <w:rFonts w:ascii="Cambria Math" w:hAnsi="Cambria Math"/>
+                <w:i/>
+              </w:rPr>
+            </m:ctrlPr>
+          </m:dPr>
+          <m:e>
+            <m:r>
+              <w:rPr>
+                <w:rFonts w:ascii="Cambria Math" w:hAnsi="Cambria Math"/>
+              </w:rPr>
+              <m:t>s</m:t>
+            </m:r>
+          </m:e>
+        </m:d>
+        <m:r>
+          <w:rPr>
+            <w:rFonts w:ascii="Cambria Math" w:hAnsi="Cambria Math"/>
+          </w:rPr>
+          <m:t>=True</m:t>
+        </m:r>
+      </m:oMath>
+      <w:r>
+        <w:rPr>
+          <w:rFonts w:eastAsiaTheme="minorEastAsia" w:hint="cs"/>
+          <w:rtl/>
+        </w:rPr>
+        <w:t xml:space="preserve">=&gt; </w:t>
+      </w:r>
+      <m:oMath>
+        <m:sSub>
+          <m:sSubPr>
+            <m:ctrlPr>
+              <w:rPr>
+                <w:rFonts w:ascii="Cambria Math" w:eastAsiaTheme="minorEastAsia" w:hAnsi="Cambria Math"/>
+                <w:i/>
+              </w:rPr>
+            </m:ctrlPr>
+          </m:sSubPr>
+          <m:e>
+            <m:r>
+              <w:rPr>
+                <w:rFonts w:ascii="Cambria Math" w:eastAsiaTheme="minorEastAsia" w:hAnsi="Cambria Math"/>
+              </w:rPr>
+              <m:t>h</m:t>
+            </m:r>
+          </m:e>
+          <m:sub>
+            <m:r>
+              <w:rPr>
+                <w:rFonts w:ascii="Cambria Math" w:eastAsiaTheme="minorEastAsia" w:hAnsi="Cambria Math"/>
+              </w:rPr>
+              <m:t>0</m:t>
+            </m:r>
+          </m:sub>
+        </m:sSub>
+        <m:d>
+          <m:dPr>
+            <m:ctrlPr>
+              <w:rPr>
+                <w:rFonts w:ascii="Cambria Math" w:eastAsiaTheme="minorEastAsia" w:hAnsi="Cambria Math"/>
+                <w:i/>
+              </w:rPr>
+            </m:ctrlPr>
+          </m:dPr>
+          <m:e>
+            <m:r>
+              <w:rPr>
+                <w:rFonts w:ascii="Cambria Math" w:eastAsiaTheme="minorEastAsia" w:hAnsi="Cambria Math"/>
+              </w:rPr>
+              <m:t>s</m:t>
+            </m:r>
+          </m:e>
+        </m:d>
+        <m:r>
+          <w:rPr>
+            <w:rFonts w:ascii="Cambria Math" w:eastAsiaTheme="minorEastAsia" w:hAnsi="Cambria Math"/>
+          </w:rPr>
+          <m:t>=h(s)</m:t>
+        </m:r>
+      </m:oMath>
+      <w:r>
+        <w:rPr>
+          <w:rFonts w:eastAsiaTheme="minorEastAsia" w:hint="cs"/>
+          <w:rtl/>
+        </w:rPr>
+        <w:t xml:space="preserve">, מהנתון </w:t>
+      </w:r>
       <w:r>
         <w:rPr>
           <w:rFonts w:eastAsiaTheme="minorEastAsia"/>
         </w:rPr>
-        <w:t>A* (Custom heuristic):</w:t>
-      </w:r>
-      <w:r>
-        <w:rPr>
-          <w:rFonts w:eastAsiaTheme="minorEastAsia" w:cs="Arial"/>
-          <w:rtl/>
-        </w:rPr>
-        <w:tab/>
+        <w:t>h</w:t>
+      </w:r>
+      <w:r>
+        <w:rPr>
+          <w:rFonts w:eastAsiaTheme="minorEastAsia" w:hint="cs"/>
+          <w:rtl/>
+        </w:rPr>
+        <w:t xml:space="preserve"> קבילה =&gt; מתקבל כי</w:t>
       </w:r>
       <w:r>
         <w:rPr>
           <w:rFonts w:eastAsiaTheme="minorEastAsia"/>
         </w:rPr>
-        <w:t>g(G)=127.29km, h(I)=20.37km, developed: 167</w:t>
-      </w:r>
+        <w:t xml:space="preserve"> </w:t>
+      </w:r>
+      <w:r>
+        <w:rPr>
+          <w:rFonts w:eastAsiaTheme="minorEastAsia" w:hint="cs"/>
+          <w:rtl/>
+        </w:rPr>
+        <w:t xml:space="preserve"> </w:t>
+      </w:r>
+      <m:oMath>
+        <m:r>
+          <w:rPr>
+            <w:rFonts w:ascii="Cambria Math" w:eastAsiaTheme="minorEastAsia" w:hAnsi="Cambria Math"/>
+          </w:rPr>
+          <m:t>0≤</m:t>
+        </m:r>
+        <m:sSub>
+          <m:sSubPr>
+            <m:ctrlPr>
+              <w:rPr>
+                <w:rFonts w:ascii="Cambria Math" w:eastAsiaTheme="minorEastAsia" w:hAnsi="Cambria Math"/>
+                <w:i/>
+              </w:rPr>
+            </m:ctrlPr>
+          </m:sSubPr>
+          <m:e>
+            <m:r>
+              <w:rPr>
+                <w:rFonts w:ascii="Cambria Math" w:eastAsiaTheme="minorEastAsia" w:hAnsi="Cambria Math"/>
+              </w:rPr>
+              <m:t>h</m:t>
+            </m:r>
+          </m:e>
+          <m:sub>
+            <m:r>
+              <w:rPr>
+                <w:rFonts w:ascii="Cambria Math" w:eastAsiaTheme="minorEastAsia" w:hAnsi="Cambria Math"/>
+              </w:rPr>
+              <m:t>0</m:t>
+            </m:r>
+          </m:sub>
+        </m:sSub>
+        <m:d>
+          <m:dPr>
+            <m:ctrlPr>
+              <w:rPr>
+                <w:rFonts w:ascii="Cambria Math" w:eastAsiaTheme="minorEastAsia" w:hAnsi="Cambria Math"/>
+                <w:i/>
+              </w:rPr>
+            </m:ctrlPr>
+          </m:dPr>
+          <m:e>
+            <m:r>
+              <w:rPr>
+                <w:rFonts w:ascii="Cambria Math" w:eastAsiaTheme="minorEastAsia" w:hAnsi="Cambria Math"/>
+              </w:rPr>
+              <m:t>s</m:t>
+            </m:r>
+          </m:e>
+        </m:d>
+        <m:r>
+          <w:rPr>
+            <w:rFonts w:ascii="Cambria Math" w:eastAsiaTheme="minorEastAsia" w:hAnsi="Cambria Math"/>
+          </w:rPr>
+          <m:t>=h</m:t>
+        </m:r>
+        <m:d>
+          <m:dPr>
+            <m:ctrlPr>
+              <w:rPr>
+                <w:rFonts w:ascii="Cambria Math" w:eastAsiaTheme="minorEastAsia" w:hAnsi="Cambria Math"/>
+                <w:i/>
+              </w:rPr>
+            </m:ctrlPr>
+          </m:dPr>
+          <m:e>
+            <m:r>
+              <w:rPr>
+                <w:rFonts w:ascii="Cambria Math" w:eastAsiaTheme="minorEastAsia" w:hAnsi="Cambria Math"/>
+              </w:rPr>
+              <m:t>s</m:t>
+            </m:r>
+          </m:e>
+        </m:d>
+        <m:r>
+          <w:rPr>
+            <w:rFonts w:ascii="Cambria Math" w:eastAsiaTheme="minorEastAsia" w:hAnsi="Cambria Math"/>
+          </w:rPr>
+          <m:t>≤</m:t>
+        </m:r>
+        <m:sSup>
+          <m:sSupPr>
+            <m:ctrlPr>
+              <w:rPr>
+                <w:rFonts w:ascii="Cambria Math" w:eastAsiaTheme="minorEastAsia" w:hAnsi="Cambria Math"/>
+                <w:i/>
+              </w:rPr>
+            </m:ctrlPr>
+          </m:sSupPr>
+          <m:e>
+            <m:r>
+              <w:rPr>
+                <w:rFonts w:ascii="Cambria Math" w:eastAsiaTheme="minorEastAsia" w:hAnsi="Cambria Math"/>
+              </w:rPr>
+              <m:t>h</m:t>
+            </m:r>
+          </m:e>
+          <m:sup>
+            <m:r>
+              <w:rPr>
+                <w:rFonts w:ascii="Cambria Math" w:eastAsiaTheme="minorEastAsia" w:hAnsi="Cambria Math"/>
+              </w:rPr>
+              <m:t>*</m:t>
+            </m:r>
+          </m:sup>
+        </m:sSup>
+        <m:r>
+          <w:rPr>
+            <w:rFonts w:ascii="Cambria Math" w:eastAsiaTheme="minorEastAsia" w:hAnsi="Cambria Math"/>
+          </w:rPr>
+          <m:t>(s)</m:t>
+        </m:r>
+      </m:oMath>
       <w:r>
         <w:rPr>
           <w:rFonts w:eastAsiaTheme="minorEastAsia"/>
         </w:rPr>
-        <w:t>2</w:t>
+        <w:t xml:space="preserve"> </w:t>
+      </w:r>
+      <w:r>
+        <w:rPr>
+          <w:rFonts w:eastAsiaTheme="minorEastAsia" w:hint="cs"/>
+          <w:rtl/>
+        </w:rPr>
+        <w:t>.</w:t>
+      </w:r>
+    </w:p>
+    <w:p>
+      <w:pPr>
+        <w:pStyle w:val="ListParagraph"/>
+        <w:numPr>
+          <w:ilvl w:val="1"/>
+          <w:numId w:val="4"/>
+        </w:numPr>
+        <w:bidi/>
+      </w:pPr>
+      <m:oMath>
+        <m:r>
+          <w:rPr>
+            <w:rFonts w:ascii="Cambria Math" w:hAnsi="Cambria Math"/>
+          </w:rPr>
+          <m:t>Applicabl</m:t>
+        </m:r>
+        <m:sSub>
+          <m:sSubPr>
+            <m:ctrlPr>
+              <w:rPr>
+                <w:rFonts w:ascii="Cambria Math" w:hAnsi="Cambria Math"/>
+                <w:i/>
+              </w:rPr>
+            </m:ctrlPr>
+          </m:sSubPr>
+          <m:e>
+            <m:r>
+              <w:rPr>
+                <w:rFonts w:ascii="Cambria Math" w:hAnsi="Cambria Math"/>
+              </w:rPr>
+              <m:t>e</m:t>
+            </m:r>
+          </m:e>
+          <m:sub>
+            <m:r>
+              <w:rPr>
+                <w:rFonts w:ascii="Cambria Math" w:hAnsi="Cambria Math"/>
+              </w:rPr>
+              <m:t>h</m:t>
+            </m:r>
+          </m:sub>
+        </m:sSub>
+        <m:d>
+          <m:dPr>
+            <m:ctrlPr>
+              <w:rPr>
+                <w:rFonts w:ascii="Cambria Math" w:hAnsi="Cambria Math"/>
+                <w:i/>
+              </w:rPr>
+            </m:ctrlPr>
+          </m:dPr>
+          <m:e>
+            <m:r>
+              <w:rPr>
+                <w:rFonts w:ascii="Cambria Math" w:hAnsi="Cambria Math"/>
+              </w:rPr>
+              <m:t>s</m:t>
+            </m:r>
+          </m:e>
+        </m:d>
+        <m:r>
+          <w:rPr>
+            <w:rFonts w:ascii="Cambria Math" w:hAnsi="Cambria Math"/>
+          </w:rPr>
+          <m:t>=</m:t>
+        </m:r>
+        <m:r>
+          <w:rPr>
+            <w:rFonts w:ascii="Cambria Math" w:hAnsi="Cambria Math"/>
+          </w:rPr>
+          <m:t>False</m:t>
+        </m:r>
+      </m:oMath>
+      <w:r>
+        <w:rPr>
+          <w:rFonts w:eastAsiaTheme="minorEastAsia" w:hint="cs"/>
+          <w:rtl/>
+        </w:rPr>
+        <w:t xml:space="preserve">=&gt; </w:t>
+      </w:r>
+      <m:oMath>
+        <m:sSub>
+          <m:sSubPr>
+            <m:ctrlPr>
+              <w:rPr>
+                <w:rFonts w:ascii="Cambria Math" w:eastAsiaTheme="minorEastAsia" w:hAnsi="Cambria Math"/>
+                <w:i/>
+              </w:rPr>
+            </m:ctrlPr>
+          </m:sSubPr>
+          <m:e>
+            <m:r>
+              <w:rPr>
+                <w:rFonts w:ascii="Cambria Math" w:eastAsiaTheme="minorEastAsia" w:hAnsi="Cambria Math"/>
+              </w:rPr>
+              <m:t>h</m:t>
+            </m:r>
+          </m:e>
+          <m:sub>
+            <m:r>
+              <w:rPr>
+                <w:rFonts w:ascii="Cambria Math" w:eastAsiaTheme="minorEastAsia" w:hAnsi="Cambria Math"/>
+              </w:rPr>
+              <m:t>0</m:t>
+            </m:r>
+          </m:sub>
+        </m:sSub>
+        <m:d>
+          <m:dPr>
+            <m:ctrlPr>
+              <w:rPr>
+                <w:rFonts w:ascii="Cambria Math" w:eastAsiaTheme="minorEastAsia" w:hAnsi="Cambria Math"/>
+                <w:i/>
+              </w:rPr>
+            </m:ctrlPr>
+          </m:dPr>
+          <m:e>
+            <m:r>
+              <w:rPr>
+                <w:rFonts w:ascii="Cambria Math" w:eastAsiaTheme="minorEastAsia" w:hAnsi="Cambria Math"/>
+              </w:rPr>
+              <m:t>s</m:t>
+            </m:r>
+          </m:e>
+        </m:d>
+        <m:r>
+          <w:rPr>
+            <w:rFonts w:ascii="Cambria Math" w:eastAsiaTheme="minorEastAsia" w:hAnsi="Cambria Math"/>
+          </w:rPr>
+          <m:t>=</m:t>
+        </m:r>
+        <m:r>
+          <w:rPr>
+            <w:rFonts w:ascii="Cambria Math" w:eastAsiaTheme="minorEastAsia" w:hAnsi="Cambria Math"/>
+          </w:rPr>
+          <m:t>0</m:t>
+        </m:r>
+      </m:oMath>
+      <w:r>
+        <w:rPr>
+          <w:rFonts w:eastAsiaTheme="minorEastAsia" w:hint="cs"/>
+          <w:rtl/>
+        </w:rPr>
+        <w:t>=&gt; מתקבל כי</w:t>
       </w:r>
       <w:r>
         <w:rPr>
           <w:rFonts w:eastAsiaTheme="minorEastAsia"/>
         </w:rPr>
-        <w:t xml:space="preserve"> states</w:t>
-      </w:r>
+        <w:t xml:space="preserve">                                     </w:t>
+      </w:r>
+      <w:r>
+        <w:rPr>
+          <w:rFonts w:eastAsiaTheme="minorEastAsia"/>
+        </w:rPr>
+        <w:t xml:space="preserve"> </w:t>
+      </w:r>
+      <w:r>
+        <w:rPr>
+          <w:rFonts w:eastAsiaTheme="minorEastAsia" w:hint="cs"/>
+          <w:rtl/>
+        </w:rPr>
+        <w:t xml:space="preserve"> </w:t>
+      </w:r>
+      <m:oMath>
+        <m:r>
+          <w:rPr>
+            <w:rFonts w:ascii="Cambria Math" w:eastAsiaTheme="minorEastAsia" w:hAnsi="Cambria Math"/>
+          </w:rPr>
+          <m:t>0≤</m:t>
+        </m:r>
+        <m:sSub>
+          <m:sSubPr>
+            <m:ctrlPr>
+              <w:rPr>
+                <w:rFonts w:ascii="Cambria Math" w:eastAsiaTheme="minorEastAsia" w:hAnsi="Cambria Math"/>
+                <w:i/>
+              </w:rPr>
+            </m:ctrlPr>
+          </m:sSubPr>
+          <m:e>
+            <m:r>
+              <w:rPr>
+                <w:rFonts w:ascii="Cambria Math" w:eastAsiaTheme="minorEastAsia" w:hAnsi="Cambria Math"/>
+              </w:rPr>
+              <m:t>h</m:t>
+            </m:r>
+          </m:e>
+          <m:sub>
+            <m:r>
+              <w:rPr>
+                <w:rFonts w:ascii="Cambria Math" w:eastAsiaTheme="minorEastAsia" w:hAnsi="Cambria Math"/>
+              </w:rPr>
+              <m:t>0</m:t>
+            </m:r>
+          </m:sub>
+        </m:sSub>
+        <m:d>
+          <m:dPr>
+            <m:ctrlPr>
+              <w:rPr>
+                <w:rFonts w:ascii="Cambria Math" w:eastAsiaTheme="minorEastAsia" w:hAnsi="Cambria Math"/>
+                <w:i/>
+              </w:rPr>
+            </m:ctrlPr>
+          </m:dPr>
+          <m:e>
+            <m:r>
+              <w:rPr>
+                <w:rFonts w:ascii="Cambria Math" w:eastAsiaTheme="minorEastAsia" w:hAnsi="Cambria Math"/>
+              </w:rPr>
+              <m:t>s</m:t>
+            </m:r>
+          </m:e>
+        </m:d>
+        <m:r>
+          <w:rPr>
+            <w:rFonts w:ascii="Cambria Math" w:eastAsiaTheme="minorEastAsia" w:hAnsi="Cambria Math"/>
+          </w:rPr>
+          <m:t>=</m:t>
+        </m:r>
+        <m:r>
+          <w:rPr>
+            <w:rFonts w:ascii="Cambria Math" w:eastAsiaTheme="minorEastAsia" w:hAnsi="Cambria Math"/>
+          </w:rPr>
+          <m:t>0</m:t>
+        </m:r>
+        <m:r>
+          <w:rPr>
+            <w:rFonts w:ascii="Cambria Math" w:eastAsiaTheme="minorEastAsia" w:hAnsi="Cambria Math"/>
+          </w:rPr>
+          <m:t>≤</m:t>
+        </m:r>
+        <m:sSup>
+          <m:sSupPr>
+            <m:ctrlPr>
+              <w:rPr>
+                <w:rFonts w:ascii="Cambria Math" w:eastAsiaTheme="minorEastAsia" w:hAnsi="Cambria Math"/>
+                <w:i/>
+              </w:rPr>
+            </m:ctrlPr>
+          </m:sSupPr>
+          <m:e>
+            <m:r>
+              <w:rPr>
+                <w:rFonts w:ascii="Cambria Math" w:eastAsiaTheme="minorEastAsia" w:hAnsi="Cambria Math"/>
+              </w:rPr>
+              <m:t>h</m:t>
+            </m:r>
+          </m:e>
+          <m:sup>
+            <m:r>
+              <w:rPr>
+                <w:rFonts w:ascii="Cambria Math" w:eastAsiaTheme="minorEastAsia" w:hAnsi="Cambria Math"/>
+              </w:rPr>
+              <m:t>*</m:t>
+            </m:r>
+          </m:sup>
+        </m:sSup>
+        <m:r>
+          <w:rPr>
+            <w:rFonts w:ascii="Cambria Math" w:eastAsiaTheme="minorEastAsia" w:hAnsi="Cambria Math"/>
+          </w:rPr>
+          <m:t>(s)</m:t>
+        </m:r>
+      </m:oMath>
+      <w:r>
+        <w:rPr>
+          <w:rFonts w:eastAsiaTheme="minorEastAsia"/>
+        </w:rPr>
+        <w:t xml:space="preserve"> </w:t>
+      </w:r>
+      <w:r>
+        <w:rPr>
+          <w:rFonts w:eastAsiaTheme="minorEastAsia" w:hint="cs"/>
+          <w:rtl/>
+        </w:rPr>
+        <w:t>.</w:t>
+      </w:r>
+    </w:p>
+    <w:p>
+      <w:pPr>
+        <w:bidi/>
+        <w:ind w:left="1080"/>
+        <w:rPr>
+          <w:rFonts w:hint="cs"/>
+          <w:rtl/>
+        </w:rPr>
+      </w:pPr>
+      <w:r>
+        <w:rPr>
+          <w:rFonts w:hint="cs"/>
+          <w:rtl/>
+        </w:rPr>
+        <w:t xml:space="preserve">בשני המקרים נקבל כי </w:t>
+      </w:r>
+      <m:oMath>
+        <m:r>
+          <w:rPr>
+            <w:rFonts w:ascii="Cambria Math" w:hAnsi="Cambria Math"/>
+          </w:rPr>
+          <m:t>0≤</m:t>
+        </m:r>
+        <m:sSub>
+          <m:sSubPr>
+            <m:ctrlPr>
+              <w:rPr>
+                <w:rFonts w:ascii="Cambria Math" w:hAnsi="Cambria Math"/>
+                <w:i/>
+              </w:rPr>
+            </m:ctrlPr>
+          </m:sSubPr>
+          <m:e>
+            <m:r>
+              <w:rPr>
+                <w:rFonts w:ascii="Cambria Math" w:hAnsi="Cambria Math"/>
+              </w:rPr>
+              <m:t>h</m:t>
+            </m:r>
+          </m:e>
+          <m:sub>
+            <m:r>
+              <w:rPr>
+                <w:rFonts w:ascii="Cambria Math" w:hAnsi="Cambria Math"/>
+              </w:rPr>
+              <m:t>0</m:t>
+            </m:r>
+          </m:sub>
+        </m:sSub>
+        <m:d>
+          <m:dPr>
+            <m:ctrlPr>
+              <w:rPr>
+                <w:rFonts w:ascii="Cambria Math" w:hAnsi="Cambria Math"/>
+                <w:i/>
+              </w:rPr>
+            </m:ctrlPr>
+          </m:dPr>
+          <m:e>
+            <m:r>
+              <w:rPr>
+                <w:rFonts w:ascii="Cambria Math" w:hAnsi="Cambria Math"/>
+              </w:rPr>
+              <m:t>s</m:t>
+            </m:r>
+          </m:e>
+        </m:d>
+        <m:r>
+          <w:rPr>
+            <w:rFonts w:ascii="Cambria Math" w:hAnsi="Cambria Math"/>
+          </w:rPr>
+          <m:t>≤</m:t>
+        </m:r>
+        <m:sSup>
+          <m:sSupPr>
+            <m:ctrlPr>
+              <w:rPr>
+                <w:rFonts w:ascii="Cambria Math" w:hAnsi="Cambria Math"/>
+                <w:i/>
+              </w:rPr>
+            </m:ctrlPr>
+          </m:sSupPr>
+          <m:e>
+            <m:r>
+              <w:rPr>
+                <w:rFonts w:ascii="Cambria Math" w:hAnsi="Cambria Math"/>
+              </w:rPr>
+              <m:t>h</m:t>
+            </m:r>
+          </m:e>
+          <m:sup>
+            <m:r>
+              <w:rPr>
+                <w:rFonts w:ascii="Cambria Math" w:hAnsi="Cambria Math"/>
+              </w:rPr>
+              <m:t>*</m:t>
+            </m:r>
+          </m:sup>
+        </m:sSup>
+        <m:r>
+          <w:rPr>
+            <w:rFonts w:ascii="Cambria Math" w:hAnsi="Cambria Math"/>
+          </w:rPr>
+          <m:t>(s)</m:t>
+        </m:r>
+      </m:oMath>
+      <w:r>
+        <w:rPr>
+          <w:rFonts w:eastAsiaTheme="minorEastAsia" w:hint="cs"/>
+          <w:rtl/>
+        </w:rPr>
+        <w:t xml:space="preserve"> =&gt; </w:t>
+      </w:r>
+      <m:oMath>
+        <m:sSub>
+          <m:sSubPr>
+            <m:ctrlPr>
+              <w:rPr>
+                <w:rFonts w:ascii="Cambria Math" w:eastAsiaTheme="minorEastAsia" w:hAnsi="Cambria Math"/>
+                <w:i/>
+              </w:rPr>
+            </m:ctrlPr>
+          </m:sSubPr>
+          <m:e>
+            <m:r>
+              <w:rPr>
+                <w:rFonts w:ascii="Cambria Math" w:eastAsiaTheme="minorEastAsia" w:hAnsi="Cambria Math"/>
+              </w:rPr>
+              <m:t>h</m:t>
+            </m:r>
+          </m:e>
+          <m:sub>
+            <m:r>
+              <w:rPr>
+                <w:rFonts w:ascii="Cambria Math" w:eastAsiaTheme="minorEastAsia" w:hAnsi="Cambria Math"/>
+              </w:rPr>
+              <m:t>0</m:t>
+            </m:r>
+          </m:sub>
+        </m:sSub>
+      </m:oMath>
+      <w:r>
+        <w:rPr>
+          <w:rFonts w:eastAsiaTheme="minorEastAsia" w:hint="cs"/>
+          <w:rtl/>
+        </w:rPr>
+        <w:t xml:space="preserve"> קבילה לפי הגדרה.</w:t>
+      </w:r>
+      <w:bookmarkStart w:id="0" w:name="_GoBack"/>
+      <w:bookmarkEnd w:id="0"/>
     </w:p>
     <w:sectPr>
       <w:pgSz w:w="11907" w:h="16840" w:code="9"/>
@@ -9259,6 +9581,98 @@
 <file path=word/numbering.xml><?xml version="1.0" encoding="utf-8"?>
 <w:numbering xmlns:wpc="http://schemas.microsoft.com/office/word/2010/wordprocessingCanvas" xmlns:cx="http://schemas.microsoft.com/office/drawing/2014/chartex" xmlns:cx1="http://schemas.microsoft.com/office/drawing/2015/9/8/chartex" xmlns:cx2="http://schemas.microsoft.com/office/drawing/2015/10/21/chartex" xmlns:cx3="http://schemas.microsoft.com/office/drawing/2016/5/9/chartex" xmlns:cx4="http://schemas.microsoft.com/office/drawing/2016/5/10/chartex" xmlns:cx5="http://schemas.microsoft.com/office/drawing/2016/5/11/chartex" xmlns:cx6="http://schemas.microsoft.com/office/drawing/2016/5/12/chartex" xmlns:cx7="http://schemas.microsoft.com/office/drawing/2016/5/13/chartex" xmlns:cx8="http://schemas.microsoft.com/office/drawing/2016/5/14/chartex" xmlns:mc="http://schemas.openxmlformats.org/markup-compatibility/2006" xmlns:aink="http://schemas.microsoft.com/office/drawing/2016/ink" xmlns:am3d="http://schemas.microsoft.com/office/drawing/2017/model3d" xmlns:o="urn:schemas-microsoft-com:office:office" xmlns:r="http://schemas.openxmlformats.org/officeDocument/2006/relationships" xmlns:m="http://schemas.openxmlformats.org/officeDocument/2006/math" xmlns:v="urn:schemas-microsoft-com:vml" xmlns:wp14="http://schemas.microsoft.com/office/word/2010/wordprocessingDrawing" xmlns:wp="http://schemas.openxmlformats.org/drawingml/2006/wordprocessingDrawing" xmlns:w10="urn:schemas-microsoft-com:office:word" xmlns:w="http://schemas.openxmlformats.org/wordprocessingml/2006/main" xmlns:w14="http://schemas.microsoft.com/office/word/2010/wordml" xmlns:w15="http://schemas.microsoft.com/office/word/2012/wordml" xmlns:w16se="http://schemas.microsoft.com/office/word/2015/wordml/symex" xmlns:wpg="http://schemas.microsoft.com/office/word/2010/wordprocessingGroup" xmlns:wpi="http://schemas.microsoft.com/office/word/2010/wordprocessingInk" xmlns:wne="http://schemas.microsoft.com/office/word/2006/wordml" xmlns:wps="http://schemas.microsoft.com/office/word/2010/wordprocessingShape" mc:Ignorable="w14 w15 w16se wp14">
   <w:abstractNum w:abstractNumId="0" w15:restartNumberingAfterBreak="0">
+    <w:nsid w:val="20A463AE"/>
+    <w:multiLevelType w:val="hybridMultilevel"/>
+    <w:tmpl w:val="EC66C30A"/>
+    <w:lvl w:ilvl="0" w:tplc="EC1448BC">
+      <w:start w:val="1"/>
+      <w:numFmt w:val="hebrew1"/>
+      <w:lvlText w:val="%1)"/>
+      <w:lvlJc w:val="left"/>
+      <w:pPr>
+        <w:ind w:left="720" w:hanging="360"/>
+      </w:pPr>
+      <w:rPr>
+        <w:rFonts w:hint="default"/>
+      </w:rPr>
+    </w:lvl>
+    <w:lvl w:ilvl="1" w:tplc="04090001">
+      <w:start w:val="1"/>
+      <w:numFmt w:val="bullet"/>
+      <w:lvlText w:val=""/>
+      <w:lvlJc w:val="left"/>
+      <w:pPr>
+        <w:ind w:left="1440" w:hanging="360"/>
+      </w:pPr>
+      <w:rPr>
+        <w:rFonts w:ascii="Symbol" w:hAnsi="Symbol" w:hint="default"/>
+      </w:rPr>
+    </w:lvl>
+    <w:lvl w:ilvl="2" w:tplc="0409001B" w:tentative="1">
+      <w:start w:val="1"/>
+      <w:numFmt w:val="lowerRoman"/>
+      <w:lvlText w:val="%3."/>
+      <w:lvlJc w:val="right"/>
+      <w:pPr>
+        <w:ind w:left="2160" w:hanging="180"/>
+      </w:pPr>
+    </w:lvl>
+    <w:lvl w:ilvl="3" w:tplc="0409000F" w:tentative="1">
+      <w:start w:val="1"/>
+      <w:numFmt w:val="decimal"/>
+      <w:lvlText w:val="%4."/>
+      <w:lvlJc w:val="left"/>
+      <w:pPr>
+        <w:ind w:left="2880" w:hanging="360"/>
+      </w:pPr>
+    </w:lvl>
+    <w:lvl w:ilvl="4" w:tplc="04090019" w:tentative="1">
+      <w:start w:val="1"/>
+      <w:numFmt w:val="lowerLetter"/>
+      <w:lvlText w:val="%5."/>
+      <w:lvlJc w:val="left"/>
+      <w:pPr>
+        <w:ind w:left="3600" w:hanging="360"/>
+      </w:pPr>
+    </w:lvl>
+    <w:lvl w:ilvl="5" w:tplc="0409001B" w:tentative="1">
+      <w:start w:val="1"/>
+      <w:numFmt w:val="lowerRoman"/>
+      <w:lvlText w:val="%6."/>
+      <w:lvlJc w:val="right"/>
+      <w:pPr>
+        <w:ind w:left="4320" w:hanging="180"/>
+      </w:pPr>
+    </w:lvl>
+    <w:lvl w:ilvl="6" w:tplc="0409000F" w:tentative="1">
+      <w:start w:val="1"/>
+      <w:numFmt w:val="decimal"/>
+      <w:lvlText w:val="%7."/>
+      <w:lvlJc w:val="left"/>
+      <w:pPr>
+        <w:ind w:left="5040" w:hanging="360"/>
+      </w:pPr>
+    </w:lvl>
+    <w:lvl w:ilvl="7" w:tplc="04090019" w:tentative="1">
+      <w:start w:val="1"/>
+      <w:numFmt w:val="lowerLetter"/>
+      <w:lvlText w:val="%8."/>
+      <w:lvlJc w:val="left"/>
+      <w:pPr>
+        <w:ind w:left="5760" w:hanging="360"/>
+      </w:pPr>
+    </w:lvl>
+    <w:lvl w:ilvl="8" w:tplc="0409001B" w:tentative="1">
+      <w:start w:val="1"/>
+      <w:numFmt w:val="lowerRoman"/>
+      <w:lvlText w:val="%9."/>
+      <w:lvlJc w:val="right"/>
+      <w:pPr>
+        <w:ind w:left="6480" w:hanging="180"/>
+      </w:pPr>
+    </w:lvl>
+  </w:abstractNum>
+  <w:abstractNum w:abstractNumId="1" w15:restartNumberingAfterBreak="0">
     <w:nsid w:val="24BE3AFB"/>
     <w:multiLevelType w:val="hybridMultilevel"/>
     <w:tmpl w:val="74F6779E"/>
@@ -9347,7 +9761,7 @@
       </w:pPr>
     </w:lvl>
   </w:abstractNum>
-  <w:abstractNum w:abstractNumId="1" w15:restartNumberingAfterBreak="0">
+  <w:abstractNum w:abstractNumId="2" w15:restartNumberingAfterBreak="0">
     <w:nsid w:val="26012551"/>
     <w:multiLevelType w:val="hybridMultilevel"/>
     <w:tmpl w:val="885A8852"/>
@@ -9437,7 +9851,7 @@
       </w:pPr>
     </w:lvl>
   </w:abstractNum>
-  <w:abstractNum w:abstractNumId="2" w15:restartNumberingAfterBreak="0">
+  <w:abstractNum w:abstractNumId="3" w15:restartNumberingAfterBreak="0">
     <w:nsid w:val="78147A0D"/>
     <w:multiLevelType w:val="hybridMultilevel"/>
     <w:tmpl w:val="1158C3F2"/>
@@ -9530,12 +9944,15 @@
     </w:lvl>
   </w:abstractNum>
   <w:num w:numId="1">
+    <w:abstractNumId w:val="3"/>
+  </w:num>
+  <w:num w:numId="2">
     <w:abstractNumId w:val="2"/>
   </w:num>
-  <w:num w:numId="2">
+  <w:num w:numId="3">
     <w:abstractNumId w:val="1"/>
   </w:num>
-  <w:num w:numId="3">
+  <w:num w:numId="4">
     <w:abstractNumId w:val="0"/>
   </w:num>
 </w:numbering>
@@ -9664,6 +10081,7 @@
     <w:lsdException w:name="HTML Sample" w:semiHidden="1" w:unhideWhenUsed="1"/>
     <w:lsdException w:name="HTML Typewriter" w:semiHidden="1" w:unhideWhenUsed="1"/>
     <w:lsdException w:name="HTML Variable" w:semiHidden="1" w:unhideWhenUsed="1"/>
+    <w:lsdException w:name="Normal Table" w:semiHidden="1" w:unhideWhenUsed="1"/>
     <w:lsdException w:name="annotation subject" w:semiHidden="1" w:unhideWhenUsed="1"/>
     <w:lsdException w:name="No List" w:semiHidden="1" w:unhideWhenUsed="1"/>
     <w:lsdException w:name="Outline List 1" w:semiHidden="1" w:unhideWhenUsed="1"/>
@@ -9707,8 +10125,10 @@
     <w:lsdException w:name="Table Elegant" w:semiHidden="1" w:unhideWhenUsed="1"/>
     <w:lsdException w:name="Table Professional" w:semiHidden="1" w:unhideWhenUsed="1"/>
     <w:lsdException w:name="Table Subtle 1" w:semiHidden="1" w:unhideWhenUsed="1"/>
+    <w:lsdException w:name="Table Subtle 2" w:semiHidden="1" w:unhideWhenUsed="1"/>
     <w:lsdException w:name="Table Web 1" w:semiHidden="1" w:unhideWhenUsed="1"/>
     <w:lsdException w:name="Table Web 2" w:semiHidden="1" w:unhideWhenUsed="1"/>
+    <w:lsdException w:name="Table Web 3" w:semiHidden="1" w:unhideWhenUsed="1"/>
     <w:lsdException w:name="Balloon Text" w:semiHidden="1" w:unhideWhenUsed="1"/>
     <w:lsdException w:name="Table Grid" w:uiPriority="39"/>
     <w:lsdException w:name="Table Theme" w:semiHidden="1" w:unhideWhenUsed="1"/>

</xml_diff>

<commit_message>
Dry part 2 question b
</commit_message>
<xml_diff>
--- a/AI1.docx
+++ b/AI1.docx
@@ -9285,9 +9285,6 @@
           <w:numId w:val="4"/>
         </w:numPr>
         <w:bidi/>
-        <w:rPr>
-          <w:rFonts w:hint="cs"/>
-        </w:rPr>
       </w:pPr>
       <m:oMath>
         <m:r>
@@ -9631,13 +9628,7 @@
           <w:rPr>
             <w:rFonts w:ascii="Cambria Math" w:hAnsi="Cambria Math"/>
           </w:rPr>
-          <m:t>=</m:t>
-        </m:r>
-        <m:r>
-          <w:rPr>
-            <w:rFonts w:ascii="Cambria Math" w:hAnsi="Cambria Math"/>
-          </w:rPr>
-          <m:t>False</m:t>
+          <m:t>=False</m:t>
         </m:r>
       </m:oMath>
       <w:r>
@@ -9696,13 +9687,7 @@
           <w:rPr>
             <w:rFonts w:ascii="Cambria Math" w:eastAsiaTheme="minorEastAsia" w:hAnsi="Cambria Math"/>
           </w:rPr>
-          <m:t>=</m:t>
-        </m:r>
-        <m:r>
-          <w:rPr>
-            <w:rFonts w:ascii="Cambria Math" w:eastAsiaTheme="minorEastAsia" w:hAnsi="Cambria Math"/>
-          </w:rPr>
-          <m:t>0</m:t>
+          <m:t>=0</m:t>
         </m:r>
       </m:oMath>
       <w:r>
@@ -9716,13 +9701,7 @@
         <w:rPr>
           <w:rFonts w:eastAsiaTheme="minorEastAsia"/>
         </w:rPr>
-        <w:t xml:space="preserve">                                     </w:t>
-      </w:r>
-      <w:r>
-        <w:rPr>
-          <w:rFonts w:eastAsiaTheme="minorEastAsia"/>
-        </w:rPr>
-        <w:t xml:space="preserve"> </w:t>
+        <w:t xml:space="preserve">                                      </w:t>
       </w:r>
       <w:r>
         <w:rPr>
@@ -9786,19 +9765,7 @@
           <w:rPr>
             <w:rFonts w:ascii="Cambria Math" w:eastAsiaTheme="minorEastAsia" w:hAnsi="Cambria Math"/>
           </w:rPr>
-          <m:t>=</m:t>
-        </m:r>
-        <m:r>
-          <w:rPr>
-            <w:rFonts w:ascii="Cambria Math" w:eastAsiaTheme="minorEastAsia" w:hAnsi="Cambria Math"/>
-          </w:rPr>
-          <m:t>0</m:t>
-        </m:r>
-        <m:r>
-          <w:rPr>
-            <w:rFonts w:ascii="Cambria Math" w:eastAsiaTheme="minorEastAsia" w:hAnsi="Cambria Math"/>
-          </w:rPr>
-          <m:t>≤</m:t>
+          <m:t>=0≤</m:t>
         </m:r>
         <m:sSup>
           <m:sSupPr>
@@ -10004,20 +9971,1433 @@
           <w:numId w:val="4"/>
         </w:numPr>
         <w:bidi/>
+      </w:pPr>
+      <w:r>
         <w:rPr>
           <w:rFonts w:hint="cs"/>
           <w:rtl/>
         </w:rPr>
-      </w:pPr>
+        <w:t>בסעיף זה נניח כי מצבי המטרה הינם עלים (אך לא בהכרח עלה הוא מצב מטרה</w:t>
+      </w:r>
       <w:r>
         <w:rPr>
           <w:rFonts w:hint="cs"/>
           <w:rtl/>
         </w:rPr>
-        <w:t>בהנחה ש</w:t>
+        <w:t xml:space="preserve">, מותר להניח זאת כי ניתן להגדיר את </w:t>
+      </w:r>
+      <w:proofErr w:type="spellStart"/>
+      <w:r>
+        <w:t>succ</w:t>
+      </w:r>
+      <w:proofErr w:type="spellEnd"/>
+      <w:r>
+        <w:rPr>
+          <w:rFonts w:hint="cs"/>
+          <w:rtl/>
+        </w:rPr>
+        <w:t xml:space="preserve"> כך שאם מצב הינו מצב מטרה פונקציית </w:t>
+      </w:r>
+      <w:proofErr w:type="spellStart"/>
+      <w:r>
+        <w:t>succ</w:t>
+      </w:r>
+      <w:proofErr w:type="spellEnd"/>
+      <w:r>
+        <w:rPr>
+          <w:rFonts w:hint="cs"/>
+          <w:rtl/>
+        </w:rPr>
+        <w:t xml:space="preserve"> תחזיר קבוצה ריקה</w:t>
+      </w:r>
+      <w:r>
+        <w:rPr>
+          <w:rFonts w:hint="cs"/>
+          <w:rtl/>
+        </w:rPr>
+        <w:t>) וכן כי פונקציית המחיר חסומה מלמטה ע"י 1.</w:t>
+      </w:r>
+      <w:r>
+        <w:t xml:space="preserve"> </w:t>
+      </w:r>
+      <w:r>
+        <w:rPr>
+          <w:rFonts w:hint="cs"/>
+          <w:rtl/>
+        </w:rPr>
+        <w:t>בנוסף נשתמש בהגדרת המיודעות מהתרגול בסעיף זה.</w:t>
+      </w:r>
+    </w:p>
+    <w:p>
+      <w:pPr>
+        <w:pStyle w:val="ListParagraph"/>
+        <w:bidi/>
+      </w:pPr>
+      <w:r>
+        <w:rPr>
+          <w:rFonts w:hint="cs"/>
+          <w:rtl/>
+        </w:rPr>
+        <w:t>נגדיר את היוריסטיקה הבאה:</w:t>
+      </w:r>
+    </w:p>
+    <w:p>
+      <w:pPr>
+        <w:pStyle w:val="ListParagraph"/>
+        <w:bidi/>
+        <w:rPr>
+          <w:rFonts w:eastAsiaTheme="minorEastAsia"/>
+          <w:rtl/>
+        </w:rPr>
+      </w:pPr>
+      <m:oMathPara>
+        <m:oMath>
+          <m:sSub>
+            <m:sSubPr>
+              <m:ctrlPr>
+                <w:rPr>
+                  <w:rFonts w:ascii="Cambria Math" w:hAnsi="Cambria Math"/>
+                  <w:i/>
+                </w:rPr>
+              </m:ctrlPr>
+            </m:sSubPr>
+            <m:e>
+              <m:r>
+                <w:rPr>
+                  <w:rFonts w:ascii="Cambria Math" w:hAnsi="Cambria Math"/>
+                </w:rPr>
+                <m:t>h</m:t>
+              </m:r>
+            </m:e>
+            <m:sub>
+              <m:r>
+                <w:rPr>
+                  <w:rFonts w:ascii="Cambria Math" w:hAnsi="Cambria Math"/>
+                </w:rPr>
+                <m:t>1</m:t>
+              </m:r>
+            </m:sub>
+          </m:sSub>
+          <m:d>
+            <m:dPr>
+              <m:ctrlPr>
+                <w:rPr>
+                  <w:rFonts w:ascii="Cambria Math" w:hAnsi="Cambria Math"/>
+                  <w:i/>
+                </w:rPr>
+              </m:ctrlPr>
+            </m:dPr>
+            <m:e>
+              <m:r>
+                <w:rPr>
+                  <w:rFonts w:ascii="Cambria Math" w:hAnsi="Cambria Math"/>
+                </w:rPr>
+                <m:t>s</m:t>
+              </m:r>
+            </m:e>
+          </m:d>
+          <m:r>
+            <w:rPr>
+              <w:rFonts w:ascii="Cambria Math" w:hAnsi="Cambria Math"/>
+            </w:rPr>
+            <m:t>=</m:t>
+          </m:r>
+          <m:func>
+            <m:funcPr>
+              <m:ctrlPr>
+                <w:rPr>
+                  <w:rFonts w:ascii="Cambria Math" w:hAnsi="Cambria Math"/>
+                  <w:i/>
+                </w:rPr>
+              </m:ctrlPr>
+            </m:funcPr>
+            <m:fName>
+              <m:r>
+                <m:rPr>
+                  <m:sty m:val="p"/>
+                </m:rPr>
+                <w:rPr>
+                  <w:rFonts w:ascii="Cambria Math" w:hAnsi="Cambria Math"/>
+                </w:rPr>
+                <m:t>max</m:t>
+              </m:r>
+            </m:fName>
+            <m:e>
+              <m:d>
+                <m:dPr>
+                  <m:ctrlPr>
+                    <w:rPr>
+                      <w:rFonts w:ascii="Cambria Math" w:hAnsi="Cambria Math"/>
+                      <w:i/>
+                    </w:rPr>
+                  </m:ctrlPr>
+                </m:dPr>
+                <m:e>
+                  <m:r>
+                    <w:rPr>
+                      <w:rFonts w:ascii="Cambria Math" w:hAnsi="Cambria Math"/>
+                    </w:rPr>
+                    <m:t>height</m:t>
+                  </m:r>
+                  <m:d>
+                    <m:dPr>
+                      <m:ctrlPr>
+                        <w:rPr>
+                          <w:rFonts w:ascii="Cambria Math" w:hAnsi="Cambria Math"/>
+                          <w:i/>
+                        </w:rPr>
+                      </m:ctrlPr>
+                    </m:dPr>
+                    <m:e>
+                      <m:r>
+                        <w:rPr>
+                          <w:rFonts w:ascii="Cambria Math" w:hAnsi="Cambria Math"/>
+                        </w:rPr>
+                        <m:t>s</m:t>
+                      </m:r>
+                    </m:e>
+                  </m:d>
+                  <m:r>
+                    <w:rPr>
+                      <w:rFonts w:ascii="Cambria Math" w:hAnsi="Cambria Math"/>
+                    </w:rPr>
+                    <m:t>,</m:t>
+                  </m:r>
+                  <m:sSub>
+                    <m:sSubPr>
+                      <m:ctrlPr>
+                        <w:rPr>
+                          <w:rFonts w:ascii="Cambria Math" w:hAnsi="Cambria Math"/>
+                          <w:i/>
+                        </w:rPr>
+                      </m:ctrlPr>
+                    </m:sSubPr>
+                    <m:e>
+                      <m:r>
+                        <w:rPr>
+                          <w:rFonts w:ascii="Cambria Math" w:hAnsi="Cambria Math"/>
+                        </w:rPr>
+                        <m:t>h</m:t>
+                      </m:r>
+                    </m:e>
+                    <m:sub>
+                      <m:r>
+                        <w:rPr>
+                          <w:rFonts w:ascii="Cambria Math" w:hAnsi="Cambria Math"/>
+                        </w:rPr>
+                        <m:t>0</m:t>
+                      </m:r>
+                    </m:sub>
+                  </m:sSub>
+                  <m:d>
+                    <m:dPr>
+                      <m:ctrlPr>
+                        <w:rPr>
+                          <w:rFonts w:ascii="Cambria Math" w:hAnsi="Cambria Math"/>
+                          <w:i/>
+                        </w:rPr>
+                      </m:ctrlPr>
+                    </m:dPr>
+                    <m:e>
+                      <m:r>
+                        <w:rPr>
+                          <w:rFonts w:ascii="Cambria Math" w:hAnsi="Cambria Math"/>
+                        </w:rPr>
+                        <m:t>s</m:t>
+                      </m:r>
+                    </m:e>
+                  </m:d>
+                </m:e>
+              </m:d>
+            </m:e>
+          </m:func>
+        </m:oMath>
+      </m:oMathPara>
+    </w:p>
+    <w:p>
+      <w:pPr>
+        <w:pStyle w:val="ListParagraph"/>
+        <w:bidi/>
+        <w:rPr>
+          <w:rFonts w:hint="cs"/>
+          <w:rtl/>
+        </w:rPr>
+      </w:pPr>
+      <w:r>
+        <w:rPr>
+          <w:rFonts w:hint="cs"/>
+          <w:rtl/>
+        </w:rPr>
+        <w:t xml:space="preserve">כאשר </w:t>
+      </w:r>
+      <w:r>
+        <w:t>heig</w:t>
       </w:r>
       <w:bookmarkStart w:id="0" w:name="_GoBack"/>
       <w:bookmarkEnd w:id="0"/>
+      <w:r>
+        <w:t>ht</w:t>
+      </w:r>
+      <w:r>
+        <w:rPr>
+          <w:rFonts w:hint="cs"/>
+          <w:rtl/>
+        </w:rPr>
+        <w:t xml:space="preserve"> הינה פונקציה המחזירה את המרחק מהמצב הנוכחי לעלה הקרוב ביותר בתת העץ שלו.</w:t>
+      </w:r>
+    </w:p>
+    <w:p>
+      <w:pPr>
+        <w:pStyle w:val="ListParagraph"/>
+        <w:bidi/>
+        <w:rPr>
+          <w:rtl/>
+        </w:rPr>
+      </w:pPr>
+      <w:proofErr w:type="spellStart"/>
+      <w:r>
+        <w:rPr>
+          <w:rFonts w:hint="cs"/>
+          <w:rtl/>
+        </w:rPr>
+        <w:t>פסודו</w:t>
+      </w:r>
+      <w:proofErr w:type="spellEnd"/>
+      <w:r>
+        <w:rPr>
+          <w:rFonts w:hint="cs"/>
+          <w:rtl/>
+        </w:rPr>
+        <w:t xml:space="preserve"> קוד:</w:t>
+      </w:r>
+    </w:p>
+    <w:p>
+      <w:pPr>
+        <w:pStyle w:val="ListParagraph"/>
+      </w:pPr>
+      <w:r>
+        <w:t>H1(</w:t>
+      </w:r>
+      <w:proofErr w:type="gramStart"/>
+      <w:r>
+        <w:t>state,h</w:t>
+      </w:r>
+      <w:proofErr w:type="gramEnd"/>
+      <w:r>
+        <w:t>0):</w:t>
+      </w:r>
+    </w:p>
+    <w:p>
+      <w:pPr>
+        <w:pStyle w:val="ListParagraph"/>
+      </w:pPr>
+      <w:r>
+        <w:tab/>
+        <w:t xml:space="preserve">Return </w:t>
+      </w:r>
+      <w:r>
+        <w:t>max(</w:t>
+      </w:r>
+      <w:proofErr w:type="spellStart"/>
+      <w:r>
+        <w:t>state.get_</w:t>
+      </w:r>
+      <w:proofErr w:type="gramStart"/>
+      <w:r>
+        <w:t>height</w:t>
+      </w:r>
+      <w:proofErr w:type="spellEnd"/>
+      <w:r>
+        <w:t>(</w:t>
+      </w:r>
+      <w:proofErr w:type="gramEnd"/>
+      <w:r>
+        <w:t>)</w:t>
+      </w:r>
+      <w:r>
+        <w:t xml:space="preserve"> </w:t>
+      </w:r>
+      <w:r>
+        <w:t>,</w:t>
+      </w:r>
+      <w:r>
+        <w:t xml:space="preserve"> </w:t>
+      </w:r>
+      <w:r>
+        <w:t>h0(state)</w:t>
+      </w:r>
+      <w:r>
+        <w:t>)</w:t>
+      </w:r>
+    </w:p>
+    <w:p>
+      <w:pPr>
+        <w:pStyle w:val="ListParagraph"/>
+      </w:pPr>
+    </w:p>
+    <w:p>
+      <w:pPr>
+        <w:pStyle w:val="ListParagraph"/>
+      </w:pPr>
+      <w:proofErr w:type="spellStart"/>
+      <w:r>
+        <w:t>Get_</w:t>
+      </w:r>
+      <w:proofErr w:type="gramStart"/>
+      <w:r>
+        <w:t>height</w:t>
+      </w:r>
+      <w:proofErr w:type="spellEnd"/>
+      <w:r>
+        <w:t>(</w:t>
+      </w:r>
+      <w:proofErr w:type="gramEnd"/>
+      <w:r>
+        <w:t>):</w:t>
+      </w:r>
+    </w:p>
+    <w:p>
+      <w:pPr>
+        <w:pStyle w:val="ListParagraph"/>
+      </w:pPr>
+      <w:r>
+        <w:tab/>
+        <w:t xml:space="preserve">min &lt;- </w:t>
+      </w:r>
+      <w:proofErr w:type="spellStart"/>
+      <w:r>
+        <w:t>int.max_val</w:t>
+      </w:r>
+      <w:proofErr w:type="spellEnd"/>
+    </w:p>
+    <w:p>
+      <w:pPr>
+        <w:pStyle w:val="ListParagraph"/>
+      </w:pPr>
+      <w:r>
+        <w:tab/>
+        <w:t xml:space="preserve">For (son in </w:t>
+      </w:r>
+      <w:proofErr w:type="spellStart"/>
+      <w:proofErr w:type="gramStart"/>
+      <w:r>
+        <w:t>self.sons</w:t>
+      </w:r>
+      <w:proofErr w:type="spellEnd"/>
+      <w:proofErr w:type="gramEnd"/>
+      <w:r>
+        <w:t>)</w:t>
+      </w:r>
+    </w:p>
+    <w:p>
+      <w:pPr>
+        <w:pStyle w:val="ListParagraph"/>
+      </w:pPr>
+      <w:r>
+        <w:tab/>
+      </w:r>
+      <w:r>
+        <w:tab/>
+        <w:t>If(</w:t>
+      </w:r>
+      <w:proofErr w:type="spellStart"/>
+      <w:r>
+        <w:t>son.get_</w:t>
+      </w:r>
+      <w:proofErr w:type="gramStart"/>
+      <w:r>
+        <w:t>height</w:t>
+      </w:r>
+      <w:proofErr w:type="spellEnd"/>
+      <w:r>
+        <w:t>(</w:t>
+      </w:r>
+      <w:proofErr w:type="gramEnd"/>
+      <w:r>
+        <w:t xml:space="preserve">) </w:t>
+      </w:r>
+      <w:r>
+        <w:t>&lt; min</w:t>
+      </w:r>
+      <w:r>
+        <w:t>)</w:t>
+      </w:r>
+    </w:p>
+    <w:p>
+      <w:pPr>
+        <w:pStyle w:val="ListParagraph"/>
+      </w:pPr>
+      <w:r>
+        <w:tab/>
+      </w:r>
+      <w:r>
+        <w:tab/>
+      </w:r>
+      <w:r>
+        <w:tab/>
+        <w:t>M</w:t>
+      </w:r>
+      <w:r>
+        <w:t>in</w:t>
+      </w:r>
+      <w:r>
+        <w:t>=</w:t>
+      </w:r>
+      <w:r>
+        <w:t xml:space="preserve"> </w:t>
+      </w:r>
+      <w:proofErr w:type="spellStart"/>
+      <w:r>
+        <w:t>son.get_</w:t>
+      </w:r>
+      <w:proofErr w:type="gramStart"/>
+      <w:r>
+        <w:t>height</w:t>
+      </w:r>
+      <w:proofErr w:type="spellEnd"/>
+      <w:r>
+        <w:t>(</w:t>
+      </w:r>
+      <w:proofErr w:type="gramEnd"/>
+      <w:r>
+        <w:t>)</w:t>
+      </w:r>
+    </w:p>
+    <w:p>
+      <w:pPr>
+        <w:pStyle w:val="ListParagraph"/>
+      </w:pPr>
+      <w:r>
+        <w:tab/>
+        <w:t>Return m</w:t>
+      </w:r>
+      <w:r>
+        <w:t>in</w:t>
+      </w:r>
+    </w:p>
+    <w:p>
+      <w:pPr>
+        <w:pStyle w:val="ListParagraph"/>
+        <w:bidi/>
+      </w:pPr>
+      <w:r>
+        <w:rPr>
+          <w:rFonts w:hint="cs"/>
+          <w:rtl/>
+        </w:rPr>
+        <w:t>נוכיח כי הפתרון קביל:</w:t>
+      </w:r>
+    </w:p>
+    <w:p>
+      <w:pPr>
+        <w:pStyle w:val="ListParagraph"/>
+        <w:bidi/>
+        <w:rPr>
+          <w:rFonts w:eastAsiaTheme="minorEastAsia" w:hint="cs"/>
+          <w:rtl/>
+        </w:rPr>
+      </w:pPr>
+      <w:r>
+        <w:rPr>
+          <w:rFonts w:hint="cs"/>
+          <w:rtl/>
+        </w:rPr>
+        <w:t>נתון כי מרחב המצבים הינו עץ =&gt; מצבי המטרה בעלים</w:t>
+      </w:r>
+      <w:r>
+        <w:t xml:space="preserve"> </w:t>
+      </w:r>
+      <w:r>
+        <w:rPr>
+          <w:rFonts w:hint="cs"/>
+          <w:rtl/>
+        </w:rPr>
+        <w:t xml:space="preserve">=&gt; פונקציית הגובה תחזיר </w:t>
+      </w:r>
+      <w:r>
+        <w:t>0</w:t>
+      </w:r>
+      <w:r>
+        <w:rPr>
+          <w:rFonts w:hint="cs"/>
+          <w:rtl/>
+        </w:rPr>
+        <w:t xml:space="preserve"> עבור מצבי מטרה ולכן </w:t>
+      </w:r>
+      <m:oMath>
+        <m:sSub>
+          <m:sSubPr>
+            <m:ctrlPr>
+              <w:rPr>
+                <w:rFonts w:ascii="Cambria Math" w:hAnsi="Cambria Math"/>
+                <w:i/>
+              </w:rPr>
+            </m:ctrlPr>
+          </m:sSubPr>
+          <m:e>
+            <m:r>
+              <w:rPr>
+                <w:rFonts w:ascii="Cambria Math" w:hAnsi="Cambria Math"/>
+              </w:rPr>
+              <m:t>h</m:t>
+            </m:r>
+          </m:e>
+          <m:sub>
+            <m:r>
+              <w:rPr>
+                <w:rFonts w:ascii="Cambria Math" w:hAnsi="Cambria Math"/>
+              </w:rPr>
+              <m:t>1</m:t>
+            </m:r>
+          </m:sub>
+        </m:sSub>
+      </m:oMath>
+      <w:r>
+        <w:rPr>
+          <w:rFonts w:eastAsiaTheme="minorEastAsia" w:hint="cs"/>
+          <w:rtl/>
+        </w:rPr>
+        <w:t xml:space="preserve"> תחזיר </w:t>
+      </w:r>
+      <w:r>
+        <w:rPr>
+          <w:rFonts w:eastAsiaTheme="minorEastAsia"/>
+        </w:rPr>
+        <w:t>0</w:t>
+      </w:r>
+      <w:r>
+        <w:rPr>
+          <w:rFonts w:eastAsiaTheme="minorEastAsia" w:hint="cs"/>
+          <w:rtl/>
+        </w:rPr>
+        <w:t xml:space="preserve"> עבור מצבי מטרה</w:t>
+      </w:r>
+      <w:r>
+        <w:rPr>
+          <w:rFonts w:eastAsiaTheme="minorEastAsia" w:hint="cs"/>
+          <w:rtl/>
+        </w:rPr>
+        <w:t xml:space="preserve"> תמיד</w:t>
+      </w:r>
+      <w:r>
+        <w:rPr>
+          <w:rFonts w:eastAsiaTheme="minorEastAsia" w:hint="cs"/>
+          <w:rtl/>
+        </w:rPr>
+        <w:t xml:space="preserve"> (גם פונקציית הגובה וגם היוריסטיקה מסעיף א' יחזירו </w:t>
+      </w:r>
+      <w:r>
+        <w:rPr>
+          <w:rFonts w:eastAsiaTheme="minorEastAsia"/>
+        </w:rPr>
+        <w:t>0</w:t>
+      </w:r>
+      <w:r>
+        <w:rPr>
+          <w:rFonts w:eastAsiaTheme="minorEastAsia" w:hint="cs"/>
+          <w:rtl/>
+        </w:rPr>
+        <w:t xml:space="preserve"> למצבי מטרה)</w:t>
+      </w:r>
+      <w:r>
+        <w:rPr>
+          <w:rFonts w:eastAsiaTheme="minorEastAsia" w:hint="cs"/>
+          <w:rtl/>
+        </w:rPr>
+        <w:t>.</w:t>
+      </w:r>
+    </w:p>
+    <w:p>
+      <w:pPr>
+        <w:pStyle w:val="ListParagraph"/>
+        <w:bidi/>
+        <w:rPr>
+          <w:rFonts w:eastAsiaTheme="minorEastAsia"/>
+        </w:rPr>
+      </w:pPr>
+      <w:r>
+        <w:rPr>
+          <w:rFonts w:eastAsiaTheme="minorEastAsia" w:hint="cs"/>
+          <w:rtl/>
+        </w:rPr>
+        <w:lastRenderedPageBreak/>
+        <w:t>בנוסף נראה כי מתקיים לכל מצב שאינו מצב מטרה:</w:t>
+      </w:r>
+    </w:p>
+    <w:p>
+      <w:pPr>
+        <w:pStyle w:val="ListParagraph"/>
+        <w:bidi/>
+        <w:rPr>
+          <w:rFonts w:eastAsiaTheme="minorEastAsia" w:hint="cs"/>
+          <w:rtl/>
+        </w:rPr>
+      </w:pPr>
+      <w:r>
+        <w:rPr>
+          <w:rFonts w:eastAsiaTheme="minorEastAsia" w:hint="cs"/>
+          <w:rtl/>
+        </w:rPr>
+        <w:t xml:space="preserve"> </w:t>
+      </w:r>
+      <m:oMath>
+        <m:r>
+          <w:rPr>
+            <w:rFonts w:ascii="Cambria Math" w:eastAsiaTheme="minorEastAsia" w:hAnsi="Cambria Math"/>
+          </w:rPr>
+          <m:t>0≤</m:t>
+        </m:r>
+        <m:sSub>
+          <m:sSubPr>
+            <m:ctrlPr>
+              <w:rPr>
+                <w:rFonts w:ascii="Cambria Math" w:eastAsiaTheme="minorEastAsia" w:hAnsi="Cambria Math"/>
+                <w:i/>
+              </w:rPr>
+            </m:ctrlPr>
+          </m:sSubPr>
+          <m:e>
+            <m:r>
+              <w:rPr>
+                <w:rFonts w:ascii="Cambria Math" w:eastAsiaTheme="minorEastAsia" w:hAnsi="Cambria Math"/>
+              </w:rPr>
+              <m:t>h</m:t>
+            </m:r>
+          </m:e>
+          <m:sub>
+            <m:r>
+              <w:rPr>
+                <w:rFonts w:ascii="Cambria Math" w:eastAsiaTheme="minorEastAsia" w:hAnsi="Cambria Math"/>
+              </w:rPr>
+              <m:t>1</m:t>
+            </m:r>
+          </m:sub>
+        </m:sSub>
+        <m:r>
+          <w:rPr>
+            <w:rFonts w:ascii="Cambria Math" w:eastAsiaTheme="minorEastAsia" w:hAnsi="Cambria Math"/>
+          </w:rPr>
+          <m:t>=</m:t>
+        </m:r>
+        <m:r>
+          <m:rPr>
+            <m:sty m:val="p"/>
+          </m:rPr>
+          <w:rPr>
+            <w:rFonts w:ascii="Cambria Math" w:eastAsiaTheme="minorEastAsia" w:hAnsi="Cambria Math"/>
+          </w:rPr>
+          <m:t>max⁡</m:t>
+        </m:r>
+        <m:r>
+          <w:rPr>
+            <w:rFonts w:ascii="Cambria Math" w:eastAsiaTheme="minorEastAsia" w:hAnsi="Cambria Math"/>
+          </w:rPr>
+          <m:t>(</m:t>
+        </m:r>
+        <m:r>
+          <w:rPr>
+            <w:rFonts w:ascii="Cambria Math" w:eastAsiaTheme="minorEastAsia" w:hAnsi="Cambria Math"/>
+          </w:rPr>
+          <m:t>height</m:t>
+        </m:r>
+        <m:d>
+          <m:dPr>
+            <m:ctrlPr>
+              <w:rPr>
+                <w:rFonts w:ascii="Cambria Math" w:eastAsiaTheme="minorEastAsia" w:hAnsi="Cambria Math"/>
+                <w:i/>
+              </w:rPr>
+            </m:ctrlPr>
+          </m:dPr>
+          <m:e>
+            <m:r>
+              <w:rPr>
+                <w:rFonts w:ascii="Cambria Math" w:eastAsiaTheme="minorEastAsia" w:hAnsi="Cambria Math"/>
+              </w:rPr>
+              <m:t>s</m:t>
+            </m:r>
+          </m:e>
+        </m:d>
+        <m:r>
+          <w:rPr>
+            <w:rFonts w:ascii="Cambria Math" w:eastAsiaTheme="minorEastAsia" w:hAnsi="Cambria Math"/>
+          </w:rPr>
+          <m:t>,</m:t>
+        </m:r>
+        <m:sSub>
+          <m:sSubPr>
+            <m:ctrlPr>
+              <w:rPr>
+                <w:rFonts w:ascii="Cambria Math" w:eastAsiaTheme="minorEastAsia" w:hAnsi="Cambria Math"/>
+                <w:i/>
+              </w:rPr>
+            </m:ctrlPr>
+          </m:sSubPr>
+          <m:e>
+            <m:r>
+              <w:rPr>
+                <w:rFonts w:ascii="Cambria Math" w:eastAsiaTheme="minorEastAsia" w:hAnsi="Cambria Math"/>
+              </w:rPr>
+              <m:t>h</m:t>
+            </m:r>
+          </m:e>
+          <m:sub>
+            <m:r>
+              <w:rPr>
+                <w:rFonts w:ascii="Cambria Math" w:eastAsiaTheme="minorEastAsia" w:hAnsi="Cambria Math"/>
+              </w:rPr>
+              <m:t>0</m:t>
+            </m:r>
+          </m:sub>
+        </m:sSub>
+        <m:d>
+          <m:dPr>
+            <m:ctrlPr>
+              <w:rPr>
+                <w:rFonts w:ascii="Cambria Math" w:eastAsiaTheme="minorEastAsia" w:hAnsi="Cambria Math"/>
+                <w:i/>
+              </w:rPr>
+            </m:ctrlPr>
+          </m:dPr>
+          <m:e>
+            <m:r>
+              <w:rPr>
+                <w:rFonts w:ascii="Cambria Math" w:eastAsiaTheme="minorEastAsia" w:hAnsi="Cambria Math"/>
+              </w:rPr>
+              <m:t>s</m:t>
+            </m:r>
+          </m:e>
+        </m:d>
+        <m:r>
+          <w:rPr>
+            <w:rFonts w:ascii="Cambria Math" w:eastAsiaTheme="minorEastAsia" w:hAnsi="Cambria Math"/>
+          </w:rPr>
+          <m:t>)</m:t>
+        </m:r>
+        <m:r>
+          <w:rPr>
+            <w:rFonts w:ascii="Cambria Math" w:eastAsiaTheme="minorEastAsia" w:hAnsi="Cambria Math"/>
+          </w:rPr>
+          <m:t>≤</m:t>
+        </m:r>
+        <m:sSup>
+          <m:sSupPr>
+            <m:ctrlPr>
+              <w:rPr>
+                <w:rFonts w:ascii="Cambria Math" w:eastAsiaTheme="minorEastAsia" w:hAnsi="Cambria Math"/>
+                <w:i/>
+              </w:rPr>
+            </m:ctrlPr>
+          </m:sSupPr>
+          <m:e>
+            <m:r>
+              <w:rPr>
+                <w:rFonts w:ascii="Cambria Math" w:eastAsiaTheme="minorEastAsia" w:hAnsi="Cambria Math"/>
+              </w:rPr>
+              <m:t>h</m:t>
+            </m:r>
+          </m:e>
+          <m:sup>
+            <m:r>
+              <w:rPr>
+                <w:rFonts w:ascii="Cambria Math" w:eastAsiaTheme="minorEastAsia" w:hAnsi="Cambria Math"/>
+              </w:rPr>
+              <m:t>*</m:t>
+            </m:r>
+          </m:sup>
+        </m:sSup>
+        <m:r>
+          <w:rPr>
+            <w:rFonts w:ascii="Cambria Math" w:eastAsiaTheme="minorEastAsia" w:hAnsi="Cambria Math"/>
+          </w:rPr>
+          <m:t>(s)</m:t>
+        </m:r>
+      </m:oMath>
+      <w:r>
+        <w:rPr>
+          <w:rFonts w:eastAsiaTheme="minorEastAsia"/>
+        </w:rPr>
+        <w:t xml:space="preserve"> </w:t>
+      </w:r>
+      <w:r>
+        <w:rPr>
+          <w:rFonts w:eastAsiaTheme="minorEastAsia" w:hint="cs"/>
+          <w:rtl/>
+        </w:rPr>
+        <w:t xml:space="preserve">נשים לב שנתון כי </w:t>
+      </w:r>
+      <m:oMath>
+        <m:sSub>
+          <m:sSubPr>
+            <m:ctrlPr>
+              <w:rPr>
+                <w:rFonts w:ascii="Cambria Math" w:eastAsiaTheme="minorEastAsia" w:hAnsi="Cambria Math"/>
+                <w:i/>
+              </w:rPr>
+            </m:ctrlPr>
+          </m:sSubPr>
+          <m:e>
+            <m:r>
+              <w:rPr>
+                <w:rFonts w:ascii="Cambria Math" w:eastAsiaTheme="minorEastAsia" w:hAnsi="Cambria Math"/>
+              </w:rPr>
+              <m:t>h</m:t>
+            </m:r>
+          </m:e>
+          <m:sub>
+            <m:r>
+              <w:rPr>
+                <w:rFonts w:ascii="Cambria Math" w:eastAsiaTheme="minorEastAsia" w:hAnsi="Cambria Math"/>
+              </w:rPr>
+              <m:t>0</m:t>
+            </m:r>
+          </m:sub>
+        </m:sSub>
+      </m:oMath>
+      <w:r>
+        <w:rPr>
+          <w:rFonts w:eastAsiaTheme="minorEastAsia" w:hint="cs"/>
+          <w:rtl/>
+        </w:rPr>
+        <w:t xml:space="preserve"> קבילה ולכן אם </w:t>
+      </w:r>
+      <m:oMath>
+        <m:sSub>
+          <m:sSubPr>
+            <m:ctrlPr>
+              <w:rPr>
+                <w:rFonts w:ascii="Cambria Math" w:eastAsiaTheme="minorEastAsia" w:hAnsi="Cambria Math"/>
+                <w:i/>
+              </w:rPr>
+            </m:ctrlPr>
+          </m:sSubPr>
+          <m:e>
+            <m:r>
+              <w:rPr>
+                <w:rFonts w:ascii="Cambria Math" w:eastAsiaTheme="minorEastAsia" w:hAnsi="Cambria Math"/>
+              </w:rPr>
+              <m:t>h</m:t>
+            </m:r>
+          </m:e>
+          <m:sub>
+            <m:r>
+              <w:rPr>
+                <w:rFonts w:ascii="Cambria Math" w:eastAsiaTheme="minorEastAsia" w:hAnsi="Cambria Math"/>
+              </w:rPr>
+              <m:t>0</m:t>
+            </m:r>
+          </m:sub>
+        </m:sSub>
+      </m:oMath>
+      <w:r>
+        <w:rPr>
+          <w:rFonts w:eastAsiaTheme="minorEastAsia" w:hint="cs"/>
+          <w:rtl/>
+        </w:rPr>
+        <w:t xml:space="preserve"> היא המקסימלית</w:t>
+      </w:r>
+      <w:r>
+        <w:rPr>
+          <w:rFonts w:eastAsiaTheme="minorEastAsia" w:hint="cs"/>
+          <w:rtl/>
+        </w:rPr>
+        <w:t xml:space="preserve"> עבור מצב </w:t>
+      </w:r>
+      <w:r>
+        <w:rPr>
+          <w:rFonts w:eastAsiaTheme="minorEastAsia"/>
+        </w:rPr>
+        <w:t>s</w:t>
+      </w:r>
+      <w:r>
+        <w:rPr>
+          <w:rFonts w:eastAsiaTheme="minorEastAsia" w:hint="cs"/>
+          <w:rtl/>
+        </w:rPr>
+        <w:t xml:space="preserve"> אז </w:t>
+      </w:r>
+      <m:oMath>
+        <m:sSub>
+          <m:sSubPr>
+            <m:ctrlPr>
+              <w:rPr>
+                <w:rFonts w:ascii="Cambria Math" w:eastAsiaTheme="minorEastAsia" w:hAnsi="Cambria Math"/>
+                <w:i/>
+              </w:rPr>
+            </m:ctrlPr>
+          </m:sSubPr>
+          <m:e>
+            <m:r>
+              <w:rPr>
+                <w:rFonts w:ascii="Cambria Math" w:eastAsiaTheme="minorEastAsia" w:hAnsi="Cambria Math"/>
+              </w:rPr>
+              <m:t>h</m:t>
+            </m:r>
+          </m:e>
+          <m:sub>
+            <m:r>
+              <w:rPr>
+                <w:rFonts w:ascii="Cambria Math" w:eastAsiaTheme="minorEastAsia" w:hAnsi="Cambria Math"/>
+              </w:rPr>
+              <m:t>1</m:t>
+            </m:r>
+          </m:sub>
+        </m:sSub>
+      </m:oMath>
+      <w:r>
+        <w:rPr>
+          <w:rFonts w:eastAsiaTheme="minorEastAsia" w:hint="cs"/>
+          <w:rtl/>
+        </w:rPr>
+        <w:t xml:space="preserve"> קבילה. אם </w:t>
+      </w:r>
+      <m:oMath>
+        <m:r>
+          <w:rPr>
+            <w:rFonts w:ascii="Cambria Math" w:eastAsiaTheme="minorEastAsia" w:hAnsi="Cambria Math"/>
+          </w:rPr>
+          <m:t>height</m:t>
+        </m:r>
+      </m:oMath>
+      <w:r>
+        <w:rPr>
+          <w:rFonts w:eastAsiaTheme="minorEastAsia" w:hint="cs"/>
+          <w:rtl/>
+        </w:rPr>
+        <w:t xml:space="preserve"> מקסימלית נקבל את מספר המצבים המינימלי בנינו לבין העלה הקרוב ביותר, לפי ההנחה כי העלות חסומה מלמטה על ידי 1 נקבל שבמקרה הטוב ביותר </w:t>
+      </w:r>
+      <m:oMath>
+        <m:sSup>
+          <m:sSupPr>
+            <m:ctrlPr>
+              <w:rPr>
+                <w:rFonts w:ascii="Cambria Math" w:eastAsiaTheme="minorEastAsia" w:hAnsi="Cambria Math"/>
+                <w:i/>
+              </w:rPr>
+            </m:ctrlPr>
+          </m:sSupPr>
+          <m:e>
+            <m:r>
+              <w:rPr>
+                <w:rFonts w:ascii="Cambria Math" w:eastAsiaTheme="minorEastAsia" w:hAnsi="Cambria Math"/>
+              </w:rPr>
+              <m:t>h</m:t>
+            </m:r>
+          </m:e>
+          <m:sup>
+            <m:r>
+              <w:rPr>
+                <w:rFonts w:ascii="Cambria Math" w:eastAsiaTheme="minorEastAsia" w:hAnsi="Cambria Math"/>
+              </w:rPr>
+              <m:t>*</m:t>
+            </m:r>
+          </m:sup>
+        </m:sSup>
+        <m:d>
+          <m:dPr>
+            <m:ctrlPr>
+              <w:rPr>
+                <w:rFonts w:ascii="Cambria Math" w:eastAsiaTheme="minorEastAsia" w:hAnsi="Cambria Math"/>
+                <w:i/>
+              </w:rPr>
+            </m:ctrlPr>
+          </m:dPr>
+          <m:e>
+            <m:r>
+              <w:rPr>
+                <w:rFonts w:ascii="Cambria Math" w:eastAsiaTheme="minorEastAsia" w:hAnsi="Cambria Math"/>
+              </w:rPr>
+              <m:t>s</m:t>
+            </m:r>
+          </m:e>
+        </m:d>
+      </m:oMath>
+      <w:r>
+        <w:rPr>
+          <w:rFonts w:eastAsiaTheme="minorEastAsia" w:hint="cs"/>
+          <w:rtl/>
+        </w:rPr>
+        <w:t xml:space="preserve"> הינו המרחק מ-</w:t>
+      </w:r>
+      <w:r>
+        <w:rPr>
+          <w:rFonts w:eastAsiaTheme="minorEastAsia"/>
+        </w:rPr>
+        <w:t>s</w:t>
+      </w:r>
+      <w:r>
+        <w:rPr>
+          <w:rFonts w:eastAsiaTheme="minorEastAsia" w:hint="cs"/>
+          <w:rtl/>
+        </w:rPr>
+        <w:t xml:space="preserve"> לעלה הקרוב ביותר וכן נקבל כי </w:t>
+      </w:r>
+      <m:oMath>
+        <m:r>
+          <w:rPr>
+            <w:rFonts w:ascii="Cambria Math" w:eastAsiaTheme="minorEastAsia" w:hAnsi="Cambria Math"/>
+          </w:rPr>
+          <m:t>height</m:t>
+        </m:r>
+      </m:oMath>
+      <w:r>
+        <w:rPr>
+          <w:rFonts w:eastAsiaTheme="minorEastAsia" w:hint="cs"/>
+          <w:rtl/>
+        </w:rPr>
+        <w:t xml:space="preserve"> קבילה אף היא.</w:t>
+      </w:r>
+    </w:p>
+    <w:p>
+      <w:pPr>
+        <w:pStyle w:val="ListParagraph"/>
+        <w:bidi/>
+        <w:rPr>
+          <w:rFonts w:eastAsiaTheme="minorEastAsia"/>
+          <w:rtl/>
+        </w:rPr>
+      </w:pPr>
+      <w:r>
+        <w:rPr>
+          <w:rFonts w:eastAsiaTheme="minorEastAsia" w:hint="cs"/>
+          <w:rtl/>
+        </w:rPr>
+        <w:t>נוכיח כי הפתרון מיודע יותר מהסעיף הקודם:</w:t>
+      </w:r>
+    </w:p>
+    <w:p>
+      <w:pPr>
+        <w:pStyle w:val="ListParagraph"/>
+        <w:bidi/>
+        <w:rPr>
+          <w:rFonts w:eastAsiaTheme="minorEastAsia" w:hint="cs"/>
+        </w:rPr>
+      </w:pPr>
+      <m:oMathPara>
+        <m:oMath>
+          <m:r>
+            <w:rPr>
+              <w:rFonts w:ascii="Cambria Math" w:eastAsiaTheme="minorEastAsia" w:hAnsi="Cambria Math"/>
+            </w:rPr>
+            <m:t>∀s∈S:</m:t>
+          </m:r>
+          <m:sSub>
+            <m:sSubPr>
+              <m:ctrlPr>
+                <w:rPr>
+                  <w:rFonts w:ascii="Cambria Math" w:eastAsiaTheme="minorEastAsia" w:hAnsi="Cambria Math"/>
+                  <w:i/>
+                </w:rPr>
+              </m:ctrlPr>
+            </m:sSubPr>
+            <m:e>
+              <m:r>
+                <w:rPr>
+                  <w:rFonts w:ascii="Cambria Math" w:eastAsiaTheme="minorEastAsia" w:hAnsi="Cambria Math"/>
+                </w:rPr>
+                <m:t>h</m:t>
+              </m:r>
+            </m:e>
+            <m:sub>
+              <m:r>
+                <w:rPr>
+                  <w:rFonts w:ascii="Cambria Math" w:eastAsiaTheme="minorEastAsia" w:hAnsi="Cambria Math"/>
+                </w:rPr>
+                <m:t>1</m:t>
+              </m:r>
+            </m:sub>
+          </m:sSub>
+          <m:d>
+            <m:dPr>
+              <m:ctrlPr>
+                <w:rPr>
+                  <w:rFonts w:ascii="Cambria Math" w:eastAsiaTheme="minorEastAsia" w:hAnsi="Cambria Math"/>
+                  <w:i/>
+                </w:rPr>
+              </m:ctrlPr>
+            </m:dPr>
+            <m:e>
+              <m:r>
+                <w:rPr>
+                  <w:rFonts w:ascii="Cambria Math" w:eastAsiaTheme="minorEastAsia" w:hAnsi="Cambria Math"/>
+                </w:rPr>
+                <m:t>s</m:t>
+              </m:r>
+            </m:e>
+          </m:d>
+          <m:r>
+            <w:rPr>
+              <w:rFonts w:ascii="Cambria Math" w:eastAsiaTheme="minorEastAsia" w:hAnsi="Cambria Math"/>
+            </w:rPr>
+            <m:t>=</m:t>
+          </m:r>
+          <m:func>
+            <m:funcPr>
+              <m:ctrlPr>
+                <w:rPr>
+                  <w:rFonts w:ascii="Cambria Math" w:eastAsiaTheme="minorEastAsia" w:hAnsi="Cambria Math"/>
+                  <w:i/>
+                </w:rPr>
+              </m:ctrlPr>
+            </m:funcPr>
+            <m:fName>
+              <m:r>
+                <m:rPr>
+                  <m:sty m:val="p"/>
+                </m:rPr>
+                <w:rPr>
+                  <w:rFonts w:ascii="Cambria Math" w:eastAsiaTheme="minorEastAsia" w:hAnsi="Cambria Math"/>
+                </w:rPr>
+                <m:t>max</m:t>
+              </m:r>
+            </m:fName>
+            <m:e>
+              <m:d>
+                <m:dPr>
+                  <m:ctrlPr>
+                    <w:rPr>
+                      <w:rFonts w:ascii="Cambria Math" w:eastAsiaTheme="minorEastAsia" w:hAnsi="Cambria Math"/>
+                      <w:i/>
+                    </w:rPr>
+                  </m:ctrlPr>
+                </m:dPr>
+                <m:e>
+                  <m:r>
+                    <w:rPr>
+                      <w:rFonts w:ascii="Cambria Math" w:eastAsiaTheme="minorEastAsia" w:hAnsi="Cambria Math"/>
+                    </w:rPr>
+                    <m:t>height</m:t>
+                  </m:r>
+                  <m:d>
+                    <m:dPr>
+                      <m:ctrlPr>
+                        <w:rPr>
+                          <w:rFonts w:ascii="Cambria Math" w:eastAsiaTheme="minorEastAsia" w:hAnsi="Cambria Math"/>
+                          <w:i/>
+                        </w:rPr>
+                      </m:ctrlPr>
+                    </m:dPr>
+                    <m:e>
+                      <m:r>
+                        <w:rPr>
+                          <w:rFonts w:ascii="Cambria Math" w:eastAsiaTheme="minorEastAsia" w:hAnsi="Cambria Math"/>
+                        </w:rPr>
+                        <m:t>s</m:t>
+                      </m:r>
+                    </m:e>
+                  </m:d>
+                  <m:r>
+                    <w:rPr>
+                      <w:rFonts w:ascii="Cambria Math" w:eastAsiaTheme="minorEastAsia" w:hAnsi="Cambria Math"/>
+                    </w:rPr>
+                    <m:t>,</m:t>
+                  </m:r>
+                  <m:sSub>
+                    <m:sSubPr>
+                      <m:ctrlPr>
+                        <w:rPr>
+                          <w:rFonts w:ascii="Cambria Math" w:eastAsiaTheme="minorEastAsia" w:hAnsi="Cambria Math"/>
+                          <w:i/>
+                        </w:rPr>
+                      </m:ctrlPr>
+                    </m:sSubPr>
+                    <m:e>
+                      <m:r>
+                        <w:rPr>
+                          <w:rFonts w:ascii="Cambria Math" w:eastAsiaTheme="minorEastAsia" w:hAnsi="Cambria Math"/>
+                        </w:rPr>
+                        <m:t>h</m:t>
+                      </m:r>
+                    </m:e>
+                    <m:sub>
+                      <m:r>
+                        <w:rPr>
+                          <w:rFonts w:ascii="Cambria Math" w:eastAsiaTheme="minorEastAsia" w:hAnsi="Cambria Math"/>
+                        </w:rPr>
+                        <m:t>0</m:t>
+                      </m:r>
+                    </m:sub>
+                  </m:sSub>
+                  <m:d>
+                    <m:dPr>
+                      <m:ctrlPr>
+                        <w:rPr>
+                          <w:rFonts w:ascii="Cambria Math" w:eastAsiaTheme="minorEastAsia" w:hAnsi="Cambria Math"/>
+                          <w:i/>
+                        </w:rPr>
+                      </m:ctrlPr>
+                    </m:dPr>
+                    <m:e>
+                      <m:r>
+                        <w:rPr>
+                          <w:rFonts w:ascii="Cambria Math" w:eastAsiaTheme="minorEastAsia" w:hAnsi="Cambria Math"/>
+                        </w:rPr>
+                        <m:t>s</m:t>
+                      </m:r>
+                    </m:e>
+                  </m:d>
+                </m:e>
+              </m:d>
+            </m:e>
+          </m:func>
+          <m:r>
+            <w:rPr>
+              <w:rFonts w:ascii="Cambria Math" w:eastAsiaTheme="minorEastAsia" w:hAnsi="Cambria Math"/>
+            </w:rPr>
+            <m:t>=&gt;∀s∈S :</m:t>
+          </m:r>
+          <m:sSub>
+            <m:sSubPr>
+              <m:ctrlPr>
+                <w:rPr>
+                  <w:rFonts w:ascii="Cambria Math" w:eastAsiaTheme="minorEastAsia" w:hAnsi="Cambria Math"/>
+                  <w:i/>
+                </w:rPr>
+              </m:ctrlPr>
+            </m:sSubPr>
+            <m:e>
+              <m:r>
+                <w:rPr>
+                  <w:rFonts w:ascii="Cambria Math" w:eastAsiaTheme="minorEastAsia" w:hAnsi="Cambria Math"/>
+                </w:rPr>
+                <m:t>h</m:t>
+              </m:r>
+            </m:e>
+            <m:sub>
+              <m:r>
+                <w:rPr>
+                  <w:rFonts w:ascii="Cambria Math" w:eastAsiaTheme="minorEastAsia" w:hAnsi="Cambria Math"/>
+                </w:rPr>
+                <m:t>1</m:t>
+              </m:r>
+            </m:sub>
+          </m:sSub>
+          <m:d>
+            <m:dPr>
+              <m:ctrlPr>
+                <w:rPr>
+                  <w:rFonts w:ascii="Cambria Math" w:eastAsiaTheme="minorEastAsia" w:hAnsi="Cambria Math"/>
+                  <w:i/>
+                </w:rPr>
+              </m:ctrlPr>
+            </m:dPr>
+            <m:e>
+              <m:r>
+                <w:rPr>
+                  <w:rFonts w:ascii="Cambria Math" w:eastAsiaTheme="minorEastAsia" w:hAnsi="Cambria Math"/>
+                </w:rPr>
+                <m:t>s</m:t>
+              </m:r>
+            </m:e>
+          </m:d>
+          <m:r>
+            <w:rPr>
+              <w:rFonts w:ascii="Cambria Math" w:eastAsiaTheme="minorEastAsia" w:hAnsi="Cambria Math"/>
+            </w:rPr>
+            <m:t>≥</m:t>
+          </m:r>
+          <m:sSub>
+            <m:sSubPr>
+              <m:ctrlPr>
+                <w:rPr>
+                  <w:rFonts w:ascii="Cambria Math" w:eastAsiaTheme="minorEastAsia" w:hAnsi="Cambria Math"/>
+                  <w:i/>
+                </w:rPr>
+              </m:ctrlPr>
+            </m:sSubPr>
+            <m:e>
+              <m:r>
+                <w:rPr>
+                  <w:rFonts w:ascii="Cambria Math" w:eastAsiaTheme="minorEastAsia" w:hAnsi="Cambria Math"/>
+                </w:rPr>
+                <m:t>h</m:t>
+              </m:r>
+            </m:e>
+            <m:sub>
+              <m:r>
+                <w:rPr>
+                  <w:rFonts w:ascii="Cambria Math" w:eastAsiaTheme="minorEastAsia" w:hAnsi="Cambria Math"/>
+                </w:rPr>
+                <m:t>0</m:t>
+              </m:r>
+            </m:sub>
+          </m:sSub>
+          <m:r>
+            <w:rPr>
+              <w:rFonts w:ascii="Cambria Math" w:eastAsiaTheme="minorEastAsia" w:hAnsi="Cambria Math"/>
+            </w:rPr>
+            <m:t>(s)</m:t>
+          </m:r>
+        </m:oMath>
+      </m:oMathPara>
+    </w:p>
+    <w:p>
+      <w:pPr>
+        <w:pStyle w:val="ListParagraph"/>
+        <w:bidi/>
+        <w:rPr>
+          <w:rFonts w:hint="cs"/>
+          <w:rtl/>
+        </w:rPr>
+      </w:pPr>
+      <w:r>
+        <w:rPr>
+          <w:rFonts w:hint="cs"/>
+          <w:rtl/>
+        </w:rPr>
+        <w:t xml:space="preserve">כאשר המעבר נובע מכך שעבור כל מצב נקבל ערך השווה ל- </w:t>
+      </w:r>
+      <m:oMath>
+        <m:sSub>
+          <m:sSubPr>
+            <m:ctrlPr>
+              <w:rPr>
+                <w:rFonts w:ascii="Cambria Math" w:hAnsi="Cambria Math"/>
+                <w:i/>
+              </w:rPr>
+            </m:ctrlPr>
+          </m:sSubPr>
+          <m:e>
+            <m:r>
+              <w:rPr>
+                <w:rFonts w:ascii="Cambria Math" w:hAnsi="Cambria Math"/>
+              </w:rPr>
+              <m:t>h</m:t>
+            </m:r>
+          </m:e>
+          <m:sub>
+            <m:r>
+              <w:rPr>
+                <w:rFonts w:ascii="Cambria Math" w:hAnsi="Cambria Math"/>
+              </w:rPr>
+              <m:t>0</m:t>
+            </m:r>
+          </m:sub>
+        </m:sSub>
+        <m:r>
+          <w:rPr>
+            <w:rFonts w:ascii="Cambria Math" w:hAnsi="Cambria Math"/>
+          </w:rPr>
+          <m:t>(s)</m:t>
+        </m:r>
+      </m:oMath>
+      <w:r>
+        <w:rPr>
+          <w:rFonts w:eastAsiaTheme="minorEastAsia" w:hint="cs"/>
+          <w:rtl/>
+        </w:rPr>
+        <w:t xml:space="preserve"> או גדול ממנו.</w:t>
+      </w:r>
+    </w:p>
+    <w:p>
+      <w:pPr>
+        <w:pStyle w:val="ListParagraph"/>
+        <w:bidi/>
+        <w:rPr>
+          <w:rFonts w:hint="cs"/>
+          <w:rtl/>
+        </w:rPr>
+      </w:pPr>
     </w:p>
     <w:sectPr>
       <w:pgSz w:w="11907" w:h="16840" w:code="9"/>

</xml_diff>

<commit_message>
Dry part 2 question b fixed
</commit_message>
<xml_diff>
--- a/AI1.docx
+++ b/AI1.docx
@@ -5803,7 +5803,25 @@
           <w:lang w:val="he-IL"/>
         </w:rPr>
         <w:lastRenderedPageBreak/>
-        <w:t>הגרך המתקבל:</w:t>
+        <w:t>הגר</w:t>
+      </w:r>
+      <w:r>
+        <w:rPr>
+          <w:rFonts w:hint="cs"/>
+          <w:noProof/>
+          <w:rtl/>
+          <w:lang w:val="he-IL"/>
+        </w:rPr>
+        <w:t>ף</w:t>
+      </w:r>
+      <w:r>
+        <w:rPr>
+          <w:rFonts w:hint="cs"/>
+          <w:noProof/>
+          <w:rtl/>
+          <w:lang w:val="he-IL"/>
+        </w:rPr>
+        <w:t xml:space="preserve"> המתקבל:</w:t>
       </w:r>
       <w:r>
         <w:rPr>
@@ -9977,78 +9995,37 @@
           <w:rFonts w:hint="cs"/>
           <w:rtl/>
         </w:rPr>
-        <w:t>בסעיף זה נניח כי מצבי המטרה הינם עלים (אך לא בהכרח עלה הוא מצב מטרה</w:t>
+        <w:t>בסעיף זה נשתמש בהגדרת המיודעות מהתרגול</w:t>
       </w:r>
       <w:r>
         <w:rPr>
           <w:rFonts w:hint="cs"/>
           <w:rtl/>
         </w:rPr>
-        <w:t xml:space="preserve">, מותר להניח זאת כי ניתן להגדיר את </w:t>
-      </w:r>
-      <w:proofErr w:type="spellStart"/>
-      <w:r>
-        <w:t>succ</w:t>
-      </w:r>
-      <w:proofErr w:type="spellEnd"/>
-      <w:r>
-        <w:rPr>
-          <w:rFonts w:hint="cs"/>
-          <w:rtl/>
-        </w:rPr>
-        <w:t xml:space="preserve"> כך שאם מצב הינו מצב מטרה פונקציית </w:t>
-      </w:r>
-      <w:proofErr w:type="spellStart"/>
-      <w:r>
-        <w:t>succ</w:t>
-      </w:r>
-      <w:proofErr w:type="spellEnd"/>
-      <w:r>
-        <w:rPr>
-          <w:rFonts w:hint="cs"/>
-          <w:rtl/>
-        </w:rPr>
-        <w:t xml:space="preserve"> תחזיר קבוצה ריקה</w:t>
-      </w:r>
-      <w:r>
-        <w:rPr>
-          <w:rFonts w:hint="cs"/>
-          <w:rtl/>
-        </w:rPr>
-        <w:t>) וכן כי פונקציית המחיר חסומה מלמטה ע"י 1.</w:t>
-      </w:r>
-      <w:r>
-        <w:t xml:space="preserve"> </w:t>
-      </w:r>
-      <w:r>
-        <w:rPr>
-          <w:rFonts w:hint="cs"/>
-          <w:rtl/>
-        </w:rPr>
-        <w:t>בנוסף נשתמש בהגדרת המיודעות מהתרגול בסעיף זה.</w:t>
+        <w:t>.</w:t>
       </w:r>
     </w:p>
     <w:p>
       <w:pPr>
         <w:pStyle w:val="ListParagraph"/>
         <w:bidi/>
-      </w:pPr>
-      <w:r>
-        <w:rPr>
-          <w:rFonts w:hint="cs"/>
-          <w:rtl/>
-        </w:rPr>
-        <w:t>נגדיר את היוריסטיקה הבאה:</w:t>
+        <w:rPr>
+          <w:rFonts w:eastAsiaTheme="minorEastAsia"/>
+          <w:rtl/>
+        </w:rPr>
+      </w:pPr>
+      <w:r>
+        <w:rPr>
+          <w:rFonts w:eastAsiaTheme="minorEastAsia" w:hint="cs"/>
+          <w:rtl/>
+        </w:rPr>
+        <w:t>נגדיר את פונקציית היוריסטיקה הבאה:</w:t>
       </w:r>
     </w:p>
     <w:p>
       <w:pPr>
         <w:pStyle w:val="ListParagraph"/>
         <w:bidi/>
-        <w:rPr>
-          <w:rFonts w:eastAsiaTheme="minorEastAsia"/>
-          <w:rtl/>
-        </w:rPr>
       </w:pPr>
       <m:oMathPara>
         <m:oMath>
@@ -10123,6 +10100,12 @@
               </m:r>
             </m:fName>
             <m:e>
+              <m:r>
+                <w:rPr>
+                  <w:rFonts w:ascii="Cambria Math" w:hAnsi="Cambria Math"/>
+                </w:rPr>
+                <m:t>(cost</m:t>
+              </m:r>
               <m:d>
                 <m:dPr>
                   <m:ctrlPr>
@@ -10137,78 +10120,48 @@
                     <w:rPr>
                       <w:rFonts w:ascii="Cambria Math" w:hAnsi="Cambria Math"/>
                     </w:rPr>
-                    <m:t>height</m:t>
+                    <m:t>s</m:t>
                   </m:r>
-                  <m:d>
-                    <m:dPr>
-                      <m:ctrlPr>
-                        <w:rPr>
-                          <w:rFonts w:ascii="Cambria Math" w:hAnsi="Cambria Math"/>
-                          <w:i/>
-                        </w:rPr>
-                      </m:ctrlPr>
-                    </m:dPr>
-                    <m:e>
-                      <m:r>
-                        <w:rPr>
-                          <w:rFonts w:ascii="Cambria Math" w:hAnsi="Cambria Math"/>
-                        </w:rPr>
-                        <m:t>s</m:t>
-                      </m:r>
-                    </m:e>
-                  </m:d>
+                </m:e>
+              </m:d>
+              <m:r>
+                <w:rPr>
+                  <w:rFonts w:ascii="Cambria Math" w:hAnsi="Cambria Math"/>
+                </w:rPr>
+                <m:t>,</m:t>
+              </m:r>
+              <m:sSub>
+                <m:sSubPr>
+                  <m:ctrlPr>
+                    <w:rPr>
+                      <w:rFonts w:ascii="Cambria Math" w:hAnsi="Cambria Math"/>
+                      <w:i/>
+                    </w:rPr>
+                  </m:ctrlPr>
+                </m:sSubPr>
+                <m:e>
                   <m:r>
                     <w:rPr>
                       <w:rFonts w:ascii="Cambria Math" w:hAnsi="Cambria Math"/>
                     </w:rPr>
-                    <m:t>,</m:t>
+                    <m:t>h</m:t>
                   </m:r>
-                  <m:sSub>
-                    <m:sSubPr>
-                      <m:ctrlPr>
-                        <w:rPr>
-                          <w:rFonts w:ascii="Cambria Math" w:hAnsi="Cambria Math"/>
-                          <w:i/>
-                        </w:rPr>
-                      </m:ctrlPr>
-                    </m:sSubPr>
-                    <m:e>
-                      <m:r>
-                        <w:rPr>
-                          <w:rFonts w:ascii="Cambria Math" w:hAnsi="Cambria Math"/>
-                        </w:rPr>
-                        <m:t>h</m:t>
-                      </m:r>
-                    </m:e>
-                    <m:sub>
-                      <m:r>
-                        <w:rPr>
-                          <w:rFonts w:ascii="Cambria Math" w:hAnsi="Cambria Math"/>
-                        </w:rPr>
-                        <m:t>0</m:t>
-                      </m:r>
-                    </m:sub>
-                  </m:sSub>
-                  <m:d>
-                    <m:dPr>
-                      <m:ctrlPr>
-                        <w:rPr>
-                          <w:rFonts w:ascii="Cambria Math" w:hAnsi="Cambria Math"/>
-                          <w:i/>
-                        </w:rPr>
-                      </m:ctrlPr>
-                    </m:dPr>
-                    <m:e>
-                      <m:r>
-                        <w:rPr>
-                          <w:rFonts w:ascii="Cambria Math" w:hAnsi="Cambria Math"/>
-                        </w:rPr>
-                        <m:t>s</m:t>
-                      </m:r>
-                    </m:e>
-                  </m:d>
                 </m:e>
-              </m:d>
+                <m:sub>
+                  <m:r>
+                    <w:rPr>
+                      <w:rFonts w:ascii="Cambria Math" w:hAnsi="Cambria Math"/>
+                    </w:rPr>
+                    <m:t>0</m:t>
+                  </m:r>
+                </m:sub>
+              </m:sSub>
+              <m:r>
+                <w:rPr>
+                  <w:rFonts w:ascii="Cambria Math" w:hAnsi="Cambria Math"/>
+                </w:rPr>
+                <m:t>)</m:t>
+              </m:r>
             </m:e>
           </m:func>
         </m:oMath>
@@ -10219,317 +10172,23 @@
         <w:pStyle w:val="ListParagraph"/>
         <w:bidi/>
         <w:rPr>
-          <w:rFonts w:hint="cs"/>
-          <w:rtl/>
-        </w:rPr>
-      </w:pPr>
-      <w:r>
-        <w:rPr>
-          <w:rFonts w:hint="cs"/>
-          <w:rtl/>
-        </w:rPr>
-        <w:t xml:space="preserve">כאשר </w:t>
-      </w:r>
-      <w:r>
-        <w:t>heig</w:t>
-      </w:r>
-      <w:bookmarkStart w:id="0" w:name="_GoBack"/>
-      <w:bookmarkEnd w:id="0"/>
-      <w:r>
-        <w:t>ht</w:t>
-      </w:r>
-      <w:r>
-        <w:rPr>
-          <w:rFonts w:hint="cs"/>
-          <w:rtl/>
-        </w:rPr>
-        <w:t xml:space="preserve"> הינה פונקציה המחזירה את המרחק מהמצב הנוכחי לעלה הקרוב ביותר בתת העץ שלו.</w:t>
-      </w:r>
-    </w:p>
-    <w:p>
-      <w:pPr>
-        <w:pStyle w:val="ListParagraph"/>
-        <w:bidi/>
-        <w:rPr>
-          <w:rtl/>
-        </w:rPr>
-      </w:pPr>
-      <w:proofErr w:type="spellStart"/>
-      <w:r>
-        <w:rPr>
-          <w:rFonts w:hint="cs"/>
-          <w:rtl/>
-        </w:rPr>
-        <w:t>פסודו</w:t>
-      </w:r>
-      <w:proofErr w:type="spellEnd"/>
-      <w:r>
-        <w:rPr>
-          <w:rFonts w:hint="cs"/>
-          <w:rtl/>
-        </w:rPr>
-        <w:t xml:space="preserve"> קוד:</w:t>
-      </w:r>
-    </w:p>
-    <w:p>
-      <w:pPr>
-        <w:pStyle w:val="ListParagraph"/>
-      </w:pPr>
-      <w:r>
-        <w:t>H1(</w:t>
-      </w:r>
-      <w:proofErr w:type="gramStart"/>
-      <w:r>
-        <w:t>state,h</w:t>
-      </w:r>
-      <w:proofErr w:type="gramEnd"/>
-      <w:r>
-        <w:t>0):</w:t>
-      </w:r>
-    </w:p>
-    <w:p>
-      <w:pPr>
-        <w:pStyle w:val="ListParagraph"/>
-      </w:pPr>
-      <w:r>
-        <w:tab/>
-        <w:t xml:space="preserve">Return </w:t>
-      </w:r>
-      <w:r>
-        <w:t>max(</w:t>
-      </w:r>
-      <w:proofErr w:type="spellStart"/>
-      <w:r>
-        <w:t>state.get_</w:t>
-      </w:r>
-      <w:proofErr w:type="gramStart"/>
-      <w:r>
-        <w:t>height</w:t>
-      </w:r>
-      <w:proofErr w:type="spellEnd"/>
-      <w:r>
-        <w:t>(</w:t>
-      </w:r>
-      <w:proofErr w:type="gramEnd"/>
-      <w:r>
-        <w:t>)</w:t>
-      </w:r>
-      <w:r>
-        <w:t xml:space="preserve"> </w:t>
-      </w:r>
-      <w:r>
-        <w:t>,</w:t>
-      </w:r>
-      <w:r>
-        <w:t xml:space="preserve"> </w:t>
-      </w:r>
-      <w:r>
-        <w:t>h0(state)</w:t>
-      </w:r>
-      <w:r>
-        <w:t>)</w:t>
-      </w:r>
-    </w:p>
-    <w:p>
-      <w:pPr>
-        <w:pStyle w:val="ListParagraph"/>
-      </w:pPr>
-    </w:p>
-    <w:p>
-      <w:pPr>
-        <w:pStyle w:val="ListParagraph"/>
-      </w:pPr>
-      <w:proofErr w:type="spellStart"/>
-      <w:r>
-        <w:t>Get_</w:t>
-      </w:r>
-      <w:proofErr w:type="gramStart"/>
-      <w:r>
-        <w:t>height</w:t>
-      </w:r>
-      <w:proofErr w:type="spellEnd"/>
-      <w:r>
-        <w:t>(</w:t>
-      </w:r>
-      <w:proofErr w:type="gramEnd"/>
-      <w:r>
-        <w:t>):</w:t>
-      </w:r>
-    </w:p>
-    <w:p>
-      <w:pPr>
-        <w:pStyle w:val="ListParagraph"/>
-      </w:pPr>
-      <w:r>
-        <w:tab/>
-        <w:t xml:space="preserve">min &lt;- </w:t>
-      </w:r>
-      <w:proofErr w:type="spellStart"/>
-      <w:r>
-        <w:t>int.max_val</w:t>
-      </w:r>
-      <w:proofErr w:type="spellEnd"/>
-    </w:p>
-    <w:p>
-      <w:pPr>
-        <w:pStyle w:val="ListParagraph"/>
-      </w:pPr>
-      <w:r>
-        <w:tab/>
-        <w:t xml:space="preserve">For (son in </w:t>
-      </w:r>
-      <w:proofErr w:type="spellStart"/>
-      <w:proofErr w:type="gramStart"/>
-      <w:r>
-        <w:t>self.sons</w:t>
-      </w:r>
-      <w:proofErr w:type="spellEnd"/>
-      <w:proofErr w:type="gramEnd"/>
-      <w:r>
-        <w:t>)</w:t>
-      </w:r>
-    </w:p>
-    <w:p>
-      <w:pPr>
-        <w:pStyle w:val="ListParagraph"/>
-      </w:pPr>
-      <w:r>
-        <w:tab/>
-      </w:r>
-      <w:r>
-        <w:tab/>
-        <w:t>If(</w:t>
-      </w:r>
-      <w:proofErr w:type="spellStart"/>
-      <w:r>
-        <w:t>son.get_</w:t>
-      </w:r>
-      <w:proofErr w:type="gramStart"/>
-      <w:r>
-        <w:t>height</w:t>
-      </w:r>
-      <w:proofErr w:type="spellEnd"/>
-      <w:r>
-        <w:t>(</w:t>
-      </w:r>
-      <w:proofErr w:type="gramEnd"/>
-      <w:r>
-        <w:t xml:space="preserve">) </w:t>
-      </w:r>
-      <w:r>
-        <w:t>&lt; min</w:t>
-      </w:r>
-      <w:r>
-        <w:t>)</w:t>
-      </w:r>
-    </w:p>
-    <w:p>
-      <w:pPr>
-        <w:pStyle w:val="ListParagraph"/>
-      </w:pPr>
-      <w:r>
-        <w:tab/>
-      </w:r>
-      <w:r>
-        <w:tab/>
-      </w:r>
-      <w:r>
-        <w:tab/>
-        <w:t>M</w:t>
-      </w:r>
-      <w:r>
-        <w:t>in</w:t>
-      </w:r>
-      <w:r>
-        <w:t>=</w:t>
-      </w:r>
-      <w:r>
-        <w:t xml:space="preserve"> </w:t>
-      </w:r>
-      <w:proofErr w:type="spellStart"/>
-      <w:r>
-        <w:t>son.get_</w:t>
-      </w:r>
-      <w:proofErr w:type="gramStart"/>
-      <w:r>
-        <w:t>height</w:t>
-      </w:r>
-      <w:proofErr w:type="spellEnd"/>
-      <w:r>
-        <w:t>(</w:t>
-      </w:r>
-      <w:proofErr w:type="gramEnd"/>
-      <w:r>
-        <w:t>)</w:t>
-      </w:r>
-    </w:p>
-    <w:p>
-      <w:pPr>
-        <w:pStyle w:val="ListParagraph"/>
-      </w:pPr>
-      <w:r>
-        <w:tab/>
-        <w:t>Return m</w:t>
-      </w:r>
-      <w:r>
-        <w:t>in</w:t>
-      </w:r>
-    </w:p>
-    <w:p>
-      <w:pPr>
-        <w:pStyle w:val="ListParagraph"/>
-        <w:bidi/>
-      </w:pPr>
-      <w:r>
-        <w:rPr>
-          <w:rFonts w:hint="cs"/>
-          <w:rtl/>
-        </w:rPr>
-        <w:t>נוכיח כי הפתרון קביל:</w:t>
-      </w:r>
-    </w:p>
-    <w:p>
-      <w:pPr>
-        <w:pStyle w:val="ListParagraph"/>
-        <w:bidi/>
-        <w:rPr>
-          <w:rFonts w:eastAsiaTheme="minorEastAsia" w:hint="cs"/>
-          <w:rtl/>
-        </w:rPr>
-      </w:pPr>
-      <w:r>
-        <w:rPr>
-          <w:rFonts w:hint="cs"/>
-          <w:rtl/>
-        </w:rPr>
-        <w:t>נתון כי מרחב המצבים הינו עץ =&gt; מצבי המטרה בעלים</w:t>
-      </w:r>
-      <w:r>
-        <w:t xml:space="preserve"> </w:t>
-      </w:r>
-      <w:r>
-        <w:rPr>
-          <w:rFonts w:hint="cs"/>
-          <w:rtl/>
-        </w:rPr>
-        <w:t xml:space="preserve">=&gt; פונקציית הגובה תחזיר </w:t>
-      </w:r>
-      <w:r>
-        <w:t>0</w:t>
-      </w:r>
-      <w:r>
-        <w:rPr>
-          <w:rFonts w:hint="cs"/>
-          <w:rtl/>
-        </w:rPr>
-        <w:t xml:space="preserve"> עבור מצבי מטרה ולכן </w:t>
+          <w:rFonts w:eastAsiaTheme="minorEastAsia" w:hint="cs"/>
+          <w:rtl/>
+        </w:rPr>
+      </w:pPr>
+      <w:r>
+        <w:rPr>
+          <w:rFonts w:eastAsiaTheme="minorEastAsia" w:hint="cs"/>
+          <w:rtl/>
+        </w:rPr>
+        <w:t xml:space="preserve">הסבר: פונקציית היוריסטיקה תחזיר את הערך הגדול בין </w:t>
       </w:r>
       <m:oMath>
         <m:sSub>
           <m:sSubPr>
             <m:ctrlPr>
               <w:rPr>
-                <w:rFonts w:ascii="Cambria Math" w:hAnsi="Cambria Math"/>
+                <w:rFonts w:ascii="Cambria Math" w:eastAsiaTheme="minorEastAsia" w:hAnsi="Cambria Math"/>
                 <w:i/>
               </w:rPr>
             </m:ctrlPr>
@@ -10537,7 +10196,7 @@
           <m:e>
             <m:r>
               <w:rPr>
-                <w:rFonts w:ascii="Cambria Math" w:hAnsi="Cambria Math"/>
+                <w:rFonts w:ascii="Cambria Math" w:eastAsiaTheme="minorEastAsia" w:hAnsi="Cambria Math"/>
               </w:rPr>
               <m:t>h</m:t>
             </m:r>
@@ -10545,9 +10204,9 @@
           <m:sub>
             <m:r>
               <w:rPr>
-                <w:rFonts w:ascii="Cambria Math" w:hAnsi="Cambria Math"/>
-              </w:rPr>
-              <m:t>1</m:t>
+                <w:rFonts w:ascii="Cambria Math" w:eastAsiaTheme="minorEastAsia" w:hAnsi="Cambria Math"/>
+              </w:rPr>
+              <m:t>0</m:t>
             </m:r>
           </m:sub>
         </m:sSub>
@@ -10557,47 +10216,40 @@
           <w:rFonts w:eastAsiaTheme="minorEastAsia" w:hint="cs"/>
           <w:rtl/>
         </w:rPr>
-        <w:t xml:space="preserve"> תחזיר </w:t>
+        <w:t xml:space="preserve"> ל-עלות המעבר אל </w:t>
       </w:r>
       <w:r>
         <w:rPr>
           <w:rFonts w:eastAsiaTheme="minorEastAsia"/>
         </w:rPr>
-        <w:t>0</w:t>
-      </w:r>
-      <w:r>
-        <w:rPr>
-          <w:rFonts w:eastAsiaTheme="minorEastAsia" w:hint="cs"/>
-          <w:rtl/>
-        </w:rPr>
-        <w:t xml:space="preserve"> עבור מצבי מטרה</w:t>
-      </w:r>
-      <w:r>
-        <w:rPr>
-          <w:rFonts w:eastAsiaTheme="minorEastAsia" w:hint="cs"/>
-          <w:rtl/>
-        </w:rPr>
-        <w:t xml:space="preserve"> תמיד</w:t>
-      </w:r>
-      <w:r>
-        <w:rPr>
-          <w:rFonts w:eastAsiaTheme="minorEastAsia" w:hint="cs"/>
-          <w:rtl/>
-        </w:rPr>
-        <w:t xml:space="preserve"> (גם פונקציית הגובה וגם היוריסטיקה מסעיף א' יחזירו </w:t>
+        <w:t>s</w:t>
+      </w:r>
+      <w:r>
+        <w:rPr>
+          <w:rFonts w:eastAsiaTheme="minorEastAsia" w:hint="cs"/>
+          <w:rtl/>
+        </w:rPr>
+        <w:t xml:space="preserve">, נשים לב שבגלל שמרחב המצבים הינו עץ לכל מצב </w:t>
       </w:r>
       <w:r>
         <w:rPr>
           <w:rFonts w:eastAsiaTheme="minorEastAsia"/>
         </w:rPr>
-        <w:t>0</w:t>
-      </w:r>
-      <w:r>
-        <w:rPr>
-          <w:rFonts w:eastAsiaTheme="minorEastAsia" w:hint="cs"/>
-          <w:rtl/>
-        </w:rPr>
-        <w:t xml:space="preserve"> למצבי מטרה)</w:t>
+        <w:t>s</w:t>
+      </w:r>
+      <w:r>
+        <w:rPr>
+          <w:rFonts w:eastAsiaTheme="minorEastAsia" w:hint="cs"/>
+          <w:rtl/>
+        </w:rPr>
+        <w:t xml:space="preserve"> יש רק אב אחד ולכן רק ערך עלות אחד</w:t>
+      </w:r>
+      <w:r>
+        <w:rPr>
+          <w:rFonts w:eastAsiaTheme="minorEastAsia" w:hint="cs"/>
+          <w:rtl/>
+        </w:rPr>
+        <w:t xml:space="preserve"> ולכן לא נתקל במצב בו הגענו לצומת מסוים פעם שניה ופונקציית היוריסטיקה תחזיר לנו ערך חדש</w:t>
       </w:r>
       <w:r>
         <w:rPr>
@@ -10613,40 +10265,39 @@
         <w:bidi/>
         <w:rPr>
           <w:rFonts w:eastAsiaTheme="minorEastAsia"/>
-        </w:rPr>
-      </w:pPr>
-      <w:r>
-        <w:rPr>
-          <w:rFonts w:eastAsiaTheme="minorEastAsia" w:hint="cs"/>
-          <w:rtl/>
-        </w:rPr>
-        <w:lastRenderedPageBreak/>
-        <w:t>בנוסף נראה כי מתקיים לכל מצב שאינו מצב מטרה:</w:t>
+          <w:i/>
+          <w:rtl/>
+        </w:rPr>
+      </w:pPr>
+      <w:r>
+        <w:rPr>
+          <w:rFonts w:eastAsiaTheme="minorEastAsia" w:hint="cs"/>
+          <w:rtl/>
+        </w:rPr>
+        <w:t xml:space="preserve">נראה כי הפונקציה קבילה, </w:t>
+      </w:r>
+      <w:r>
+        <w:rPr>
+          <w:rFonts w:eastAsiaTheme="minorEastAsia" w:hint="cs"/>
+          <w:i/>
+          <w:rtl/>
+        </w:rPr>
+        <w:t>נפרק למקרים:</w:t>
       </w:r>
     </w:p>
     <w:p>
       <w:pPr>
         <w:pStyle w:val="ListParagraph"/>
+        <w:numPr>
+          <w:ilvl w:val="0"/>
+          <w:numId w:val="5"/>
+        </w:numPr>
         <w:bidi/>
         <w:rPr>
           <w:rFonts w:eastAsiaTheme="minorEastAsia" w:hint="cs"/>
-          <w:rtl/>
-        </w:rPr>
-      </w:pPr>
-      <w:r>
-        <w:rPr>
-          <w:rFonts w:eastAsiaTheme="minorEastAsia" w:hint="cs"/>
-          <w:rtl/>
-        </w:rPr>
-        <w:t xml:space="preserve"> </w:t>
-      </w:r>
+        </w:rPr>
+      </w:pPr>
       <m:oMath>
-        <m:r>
-          <w:rPr>
-            <w:rFonts w:ascii="Cambria Math" w:eastAsiaTheme="minorEastAsia" w:hAnsi="Cambria Math"/>
-          </w:rPr>
-          <m:t>0≤</m:t>
-        </m:r>
         <m:sSub>
           <m:sSubPr>
             <m:ctrlPr>
@@ -10669,37 +10320,10 @@
               <w:rPr>
                 <w:rFonts w:ascii="Cambria Math" w:eastAsiaTheme="minorEastAsia" w:hAnsi="Cambria Math"/>
               </w:rPr>
-              <m:t>1</m:t>
+              <m:t>0</m:t>
             </m:r>
           </m:sub>
         </m:sSub>
-        <m:r>
-          <w:rPr>
-            <w:rFonts w:ascii="Cambria Math" w:eastAsiaTheme="minorEastAsia" w:hAnsi="Cambria Math"/>
-          </w:rPr>
-          <m:t>=</m:t>
-        </m:r>
-        <m:r>
-          <m:rPr>
-            <m:sty m:val="p"/>
-          </m:rPr>
-          <w:rPr>
-            <w:rFonts w:ascii="Cambria Math" w:eastAsiaTheme="minorEastAsia" w:hAnsi="Cambria Math"/>
-          </w:rPr>
-          <m:t>max⁡</m:t>
-        </m:r>
-        <m:r>
-          <w:rPr>
-            <w:rFonts w:ascii="Cambria Math" w:eastAsiaTheme="minorEastAsia" w:hAnsi="Cambria Math"/>
-          </w:rPr>
-          <m:t>(</m:t>
-        </m:r>
-        <m:r>
-          <w:rPr>
-            <w:rFonts w:ascii="Cambria Math" w:eastAsiaTheme="minorEastAsia" w:hAnsi="Cambria Math"/>
-          </w:rPr>
-          <m:t>height</m:t>
-        </m:r>
         <m:d>
           <m:dPr>
             <m:ctrlPr>
@@ -10722,8 +10346,17 @@
           <w:rPr>
             <w:rFonts w:ascii="Cambria Math" w:eastAsiaTheme="minorEastAsia" w:hAnsi="Cambria Math"/>
           </w:rPr>
-          <m:t>,</m:t>
+          <m:t>&gt;cost(s)</m:t>
         </m:r>
+      </m:oMath>
+      <w:r>
+        <w:rPr>
+          <w:rFonts w:eastAsiaTheme="minorEastAsia" w:hint="cs"/>
+          <w:rtl/>
+        </w:rPr>
+        <w:t xml:space="preserve">: כבר הוכחנו כי </w:t>
+      </w:r>
+      <m:oMath>
         <m:sSub>
           <m:sSubPr>
             <m:ctrlPr>
@@ -10750,30 +10383,60 @@
             </m:r>
           </m:sub>
         </m:sSub>
-        <m:d>
-          <m:dPr>
-            <m:ctrlPr>
-              <w:rPr>
-                <w:rFonts w:ascii="Cambria Math" w:eastAsiaTheme="minorEastAsia" w:hAnsi="Cambria Math"/>
-                <w:i/>
-              </w:rPr>
-            </m:ctrlPr>
-          </m:dPr>
-          <m:e>
-            <m:r>
-              <w:rPr>
-                <w:rFonts w:ascii="Cambria Math" w:eastAsiaTheme="minorEastAsia" w:hAnsi="Cambria Math"/>
-              </w:rPr>
-              <m:t>s</m:t>
-            </m:r>
-          </m:e>
-        </m:d>
+      </m:oMath>
+      <w:r>
+        <w:rPr>
+          <w:rFonts w:eastAsiaTheme="minorEastAsia" w:hint="cs"/>
+          <w:rtl/>
+        </w:rPr>
+        <w:t xml:space="preserve"> קבילה.</w:t>
+      </w:r>
+    </w:p>
+    <w:p>
+      <w:pPr>
+        <w:pStyle w:val="ListParagraph"/>
+        <w:numPr>
+          <w:ilvl w:val="0"/>
+          <w:numId w:val="5"/>
+        </w:numPr>
+        <w:bidi/>
+        <w:rPr>
+          <w:rFonts w:eastAsiaTheme="minorEastAsia"/>
+          <w:rtl/>
+        </w:rPr>
+      </w:pPr>
+      <w:r>
+        <w:rPr>
+          <w:rFonts w:eastAsiaTheme="minorEastAsia" w:hint="cs"/>
+          <w:rtl/>
+        </w:rPr>
+        <w:t xml:space="preserve">אחרת: מתקיים </w:t>
+      </w:r>
+      <m:oMath>
         <m:r>
           <w:rPr>
             <w:rFonts w:ascii="Cambria Math" w:eastAsiaTheme="minorEastAsia" w:hAnsi="Cambria Math"/>
           </w:rPr>
-          <m:t>)</m:t>
+          <m:t>0≤cost</m:t>
         </m:r>
+        <m:d>
+          <m:dPr>
+            <m:ctrlPr>
+              <w:rPr>
+                <w:rFonts w:ascii="Cambria Math" w:eastAsiaTheme="minorEastAsia" w:hAnsi="Cambria Math"/>
+                <w:i/>
+              </w:rPr>
+            </m:ctrlPr>
+          </m:dPr>
+          <m:e>
+            <m:r>
+              <w:rPr>
+                <w:rFonts w:ascii="Cambria Math" w:eastAsiaTheme="minorEastAsia" w:hAnsi="Cambria Math"/>
+              </w:rPr>
+              <m:t>s</m:t>
+            </m:r>
+          </m:e>
+        </m:d>
         <m:r>
           <w:rPr>
             <w:rFonts w:ascii="Cambria Math" w:eastAsiaTheme="minorEastAsia" w:hAnsi="Cambria Math"/>
@@ -10824,18 +10487,57 @@
           <w:rFonts w:eastAsiaTheme="minorEastAsia" w:hint="cs"/>
           <w:rtl/>
         </w:rPr>
-        <w:t xml:space="preserve">נשים לב שנתון כי </w:t>
+        <w:t xml:space="preserve"> משום ש</w:t>
+      </w:r>
+      <w:r>
+        <w:rPr>
+          <w:rFonts w:eastAsiaTheme="minorEastAsia"/>
+        </w:rPr>
+        <w:t>cost(s)</w:t>
+      </w:r>
+      <w:r>
+        <w:rPr>
+          <w:rFonts w:eastAsiaTheme="minorEastAsia" w:hint="cs"/>
+          <w:rtl/>
+        </w:rPr>
+        <w:t xml:space="preserve"> הינו המחיר לעבור מהמצב הנוכחי ל-</w:t>
+      </w:r>
+      <w:r>
+        <w:rPr>
+          <w:rFonts w:eastAsiaTheme="minorEastAsia"/>
+        </w:rPr>
+        <w:t>s</w:t>
+      </w:r>
+      <w:r>
+        <w:rPr>
+          <w:rFonts w:eastAsiaTheme="minorEastAsia" w:hint="cs"/>
+          <w:rtl/>
+        </w:rPr>
+        <w:t>, במידה ו</w:t>
+      </w:r>
+      <w:r>
+        <w:rPr>
+          <w:rFonts w:eastAsiaTheme="minorEastAsia"/>
+        </w:rPr>
+        <w:t>s</w:t>
+      </w:r>
+      <w:r>
+        <w:rPr>
+          <w:rFonts w:eastAsiaTheme="minorEastAsia" w:hint="cs"/>
+          <w:rtl/>
+        </w:rPr>
+        <w:t xml:space="preserve"> מצב מטרה זהו גם ערך </w:t>
       </w:r>
       <m:oMath>
-        <m:sSub>
-          <m:sSubPr>
+        <m:sSup>
+          <m:sSupPr>
             <m:ctrlPr>
               <w:rPr>
                 <w:rFonts w:ascii="Cambria Math" w:eastAsiaTheme="minorEastAsia" w:hAnsi="Cambria Math"/>
                 <w:i/>
               </w:rPr>
             </m:ctrlPr>
-          </m:sSubPr>
+          </m:sSupPr>
           <m:e>
             <m:r>
               <w:rPr>
@@ -10844,64 +10546,28 @@
               <m:t>h</m:t>
             </m:r>
           </m:e>
-          <m:sub>
-            <m:r>
-              <w:rPr>
-                <w:rFonts w:ascii="Cambria Math" w:eastAsiaTheme="minorEastAsia" w:hAnsi="Cambria Math"/>
-              </w:rPr>
-              <m:t>0</m:t>
-            </m:r>
-          </m:sub>
-        </m:sSub>
+          <m:sup>
+            <m:r>
+              <w:rPr>
+                <w:rFonts w:ascii="Cambria Math" w:eastAsiaTheme="minorEastAsia" w:hAnsi="Cambria Math"/>
+              </w:rPr>
+              <m:t>*</m:t>
+            </m:r>
+          </m:sup>
+        </m:sSup>
+        <m:r>
+          <w:rPr>
+            <w:rFonts w:ascii="Cambria Math" w:eastAsiaTheme="minorEastAsia" w:hAnsi="Cambria Math"/>
+          </w:rPr>
+          <m:t>(s)</m:t>
+        </m:r>
       </m:oMath>
       <w:r>
         <w:rPr>
           <w:rFonts w:eastAsiaTheme="minorEastAsia" w:hint="cs"/>
           <w:rtl/>
         </w:rPr>
-        <w:t xml:space="preserve"> קבילה ולכן אם </w:t>
-      </w:r>
-      <m:oMath>
-        <m:sSub>
-          <m:sSubPr>
-            <m:ctrlPr>
-              <w:rPr>
-                <w:rFonts w:ascii="Cambria Math" w:eastAsiaTheme="minorEastAsia" w:hAnsi="Cambria Math"/>
-                <w:i/>
-              </w:rPr>
-            </m:ctrlPr>
-          </m:sSubPr>
-          <m:e>
-            <m:r>
-              <w:rPr>
-                <w:rFonts w:ascii="Cambria Math" w:eastAsiaTheme="minorEastAsia" w:hAnsi="Cambria Math"/>
-              </w:rPr>
-              <m:t>h</m:t>
-            </m:r>
-          </m:e>
-          <m:sub>
-            <m:r>
-              <w:rPr>
-                <w:rFonts w:ascii="Cambria Math" w:eastAsiaTheme="minorEastAsia" w:hAnsi="Cambria Math"/>
-              </w:rPr>
-              <m:t>0</m:t>
-            </m:r>
-          </m:sub>
-        </m:sSub>
-      </m:oMath>
-      <w:r>
-        <w:rPr>
-          <w:rFonts w:eastAsiaTheme="minorEastAsia" w:hint="cs"/>
-          <w:rtl/>
-        </w:rPr>
-        <w:t xml:space="preserve"> היא המקסימלית</w:t>
-      </w:r>
-      <w:r>
-        <w:rPr>
-          <w:rFonts w:eastAsiaTheme="minorEastAsia" w:hint="cs"/>
-          <w:rtl/>
-        </w:rPr>
-        <w:t xml:space="preserve"> עבור מצב </w:t>
+        <w:t>, במידה ו-</w:t>
       </w:r>
       <w:r>
         <w:rPr>
@@ -10914,57 +10580,97 @@
           <w:rFonts w:eastAsiaTheme="minorEastAsia" w:hint="cs"/>
           <w:rtl/>
         </w:rPr>
-        <w:t xml:space="preserve"> אז </w:t>
-      </w:r>
-      <m:oMath>
-        <m:sSub>
-          <m:sSubPr>
-            <m:ctrlPr>
-              <w:rPr>
-                <w:rFonts w:ascii="Cambria Math" w:eastAsiaTheme="minorEastAsia" w:hAnsi="Cambria Math"/>
-                <w:i/>
-              </w:rPr>
-            </m:ctrlPr>
-          </m:sSubPr>
-          <m:e>
-            <m:r>
-              <w:rPr>
-                <w:rFonts w:ascii="Cambria Math" w:eastAsiaTheme="minorEastAsia" w:hAnsi="Cambria Math"/>
-              </w:rPr>
-              <m:t>h</m:t>
-            </m:r>
-          </m:e>
-          <m:sub>
-            <m:r>
-              <w:rPr>
-                <w:rFonts w:ascii="Cambria Math" w:eastAsiaTheme="minorEastAsia" w:hAnsi="Cambria Math"/>
-              </w:rPr>
-              <m:t>1</m:t>
-            </m:r>
-          </m:sub>
-        </m:sSub>
-      </m:oMath>
-      <w:r>
-        <w:rPr>
-          <w:rFonts w:eastAsiaTheme="minorEastAsia" w:hint="cs"/>
-          <w:rtl/>
-        </w:rPr>
-        <w:t xml:space="preserve"> קבילה. אם </w:t>
+        <w:t xml:space="preserve"> אינו מצב מטרה אזי </w:t>
       </w:r>
       <m:oMath>
         <m:r>
           <w:rPr>
             <w:rFonts w:ascii="Cambria Math" w:eastAsiaTheme="minorEastAsia" w:hAnsi="Cambria Math"/>
           </w:rPr>
-          <m:t>height</m:t>
+          <m:t>cost</m:t>
+        </m:r>
+        <m:d>
+          <m:dPr>
+            <m:ctrlPr>
+              <w:rPr>
+                <w:rFonts w:ascii="Cambria Math" w:eastAsiaTheme="minorEastAsia" w:hAnsi="Cambria Math"/>
+                <w:i/>
+              </w:rPr>
+            </m:ctrlPr>
+          </m:dPr>
+          <m:e>
+            <m:r>
+              <w:rPr>
+                <w:rFonts w:ascii="Cambria Math" w:eastAsiaTheme="minorEastAsia" w:hAnsi="Cambria Math"/>
+              </w:rPr>
+              <m:t>s</m:t>
+            </m:r>
+          </m:e>
+        </m:d>
+        <m:r>
+          <w:rPr>
+            <w:rFonts w:ascii="Cambria Math" w:eastAsiaTheme="minorEastAsia" w:hAnsi="Cambria Math"/>
+          </w:rPr>
+          <m:t>&lt;</m:t>
+        </m:r>
+        <m:sSup>
+          <m:sSupPr>
+            <m:ctrlPr>
+              <w:rPr>
+                <w:rFonts w:ascii="Cambria Math" w:eastAsiaTheme="minorEastAsia" w:hAnsi="Cambria Math"/>
+                <w:i/>
+              </w:rPr>
+            </m:ctrlPr>
+          </m:sSupPr>
+          <m:e>
+            <m:r>
+              <w:rPr>
+                <w:rFonts w:ascii="Cambria Math" w:eastAsiaTheme="minorEastAsia" w:hAnsi="Cambria Math"/>
+              </w:rPr>
+              <m:t>h</m:t>
+            </m:r>
+          </m:e>
+          <m:sup>
+            <m:r>
+              <w:rPr>
+                <w:rFonts w:ascii="Cambria Math" w:eastAsiaTheme="minorEastAsia" w:hAnsi="Cambria Math"/>
+              </w:rPr>
+              <m:t>*</m:t>
+            </m:r>
+          </m:sup>
+        </m:sSup>
+        <m:r>
+          <w:rPr>
+            <w:rFonts w:ascii="Cambria Math" w:eastAsiaTheme="minorEastAsia" w:hAnsi="Cambria Math"/>
+          </w:rPr>
+          <m:t>(s)</m:t>
         </m:r>
       </m:oMath>
       <w:r>
         <w:rPr>
           <w:rFonts w:eastAsiaTheme="minorEastAsia" w:hint="cs"/>
-          <w:rtl/>
-        </w:rPr>
-        <w:t xml:space="preserve"> מקסימלית נקבל את מספר המצבים המינימלי בנינו לבין העלה הקרוב ביותר, לפי ההנחה כי העלות חסומה מלמטה על ידי 1 נקבל שבמקרה הטוב ביותר </w:t>
+        </w:rPr>
+        <w:t xml:space="preserve"> </w:t>
+      </w:r>
+      <w:r>
+        <w:rPr>
+          <w:rFonts w:eastAsiaTheme="minorEastAsia" w:hint="cs"/>
+          <w:rtl/>
+        </w:rPr>
+        <w:t>משום ש</w:t>
+      </w:r>
+      <w:r>
+        <w:rPr>
+          <w:rFonts w:eastAsiaTheme="minorEastAsia"/>
+        </w:rPr>
+        <w:t>cost(S)</w:t>
+      </w:r>
+      <w:r>
+        <w:rPr>
+          <w:rFonts w:eastAsiaTheme="minorEastAsia" w:hint="cs"/>
+          <w:rtl/>
+        </w:rPr>
+        <w:t xml:space="preserve"> הינו מרכיב בחישוב </w:t>
       </w:r>
       <m:oMath>
         <m:sSup>
@@ -10993,51 +10699,11 @@
             </m:r>
           </m:sup>
         </m:sSup>
-        <m:d>
-          <m:dPr>
-            <m:ctrlPr>
-              <w:rPr>
-                <w:rFonts w:ascii="Cambria Math" w:eastAsiaTheme="minorEastAsia" w:hAnsi="Cambria Math"/>
-                <w:i/>
-              </w:rPr>
-            </m:ctrlPr>
-          </m:dPr>
-          <m:e>
-            <m:r>
-              <w:rPr>
-                <w:rFonts w:ascii="Cambria Math" w:eastAsiaTheme="minorEastAsia" w:hAnsi="Cambria Math"/>
-              </w:rPr>
-              <m:t>s</m:t>
-            </m:r>
-          </m:e>
-        </m:d>
-      </m:oMath>
-      <w:r>
-        <w:rPr>
-          <w:rFonts w:eastAsiaTheme="minorEastAsia" w:hint="cs"/>
-          <w:rtl/>
-        </w:rPr>
-        <w:t xml:space="preserve"> הינו המרחק מ-</w:t>
-      </w:r>
-      <w:r>
-        <w:rPr>
-          <w:rFonts w:eastAsiaTheme="minorEastAsia"/>
-        </w:rPr>
-        <w:t>s</w:t>
-      </w:r>
-      <w:r>
-        <w:rPr>
-          <w:rFonts w:eastAsiaTheme="minorEastAsia" w:hint="cs"/>
-          <w:rtl/>
-        </w:rPr>
-        <w:t xml:space="preserve"> לעלה הקרוב ביותר וכן נקבל כי </w:t>
-      </w:r>
-      <m:oMath>
         <m:r>
           <w:rPr>
             <w:rFonts w:ascii="Cambria Math" w:eastAsiaTheme="minorEastAsia" w:hAnsi="Cambria Math"/>
           </w:rPr>
-          <m:t>height</m:t>
+          <m:t>(s)</m:t>
         </m:r>
       </m:oMath>
       <w:r>
@@ -11045,13 +10711,26 @@
           <w:rFonts w:eastAsiaTheme="minorEastAsia" w:hint="cs"/>
           <w:rtl/>
         </w:rPr>
-        <w:t xml:space="preserve"> קבילה אף היא.</w:t>
+        <w:t xml:space="preserve"> משום שזהו אוסף המחירים שיש לעבור בכדי להגיע דרך </w:t>
+      </w:r>
+      <w:r>
+        <w:rPr>
+          <w:rFonts w:eastAsiaTheme="minorEastAsia"/>
+        </w:rPr>
+        <w:t>s</w:t>
+      </w:r>
+      <w:r>
+        <w:rPr>
+          <w:rFonts w:eastAsiaTheme="minorEastAsia" w:hint="cs"/>
+          <w:rtl/>
+        </w:rPr>
+        <w:t xml:space="preserve"> למצב מטרה.</w:t>
       </w:r>
     </w:p>
     <w:p>
       <w:pPr>
-        <w:pStyle w:val="ListParagraph"/>
         <w:bidi/>
+        <w:ind w:left="1080"/>
         <w:rPr>
           <w:rFonts w:eastAsiaTheme="minorEastAsia"/>
           <w:rtl/>
@@ -11062,25 +10741,68 @@
           <w:rFonts w:eastAsiaTheme="minorEastAsia" w:hint="cs"/>
           <w:rtl/>
         </w:rPr>
-        <w:t>נוכיח כי הפתרון מיודע יותר מהסעיף הקודם:</w:t>
+        <w:t>נראה מיודעות:</w:t>
+      </w:r>
+      <w:r>
+        <w:rPr>
+          <w:rFonts w:eastAsiaTheme="minorEastAsia" w:hint="cs"/>
+          <w:rtl/>
+        </w:rPr>
+        <w:t xml:space="preserve"> לפי הגדרת </w:t>
+      </w:r>
+      <m:oMath>
+        <m:sSub>
+          <m:sSubPr>
+            <m:ctrlPr>
+              <w:rPr>
+                <w:rFonts w:ascii="Cambria Math" w:eastAsiaTheme="minorEastAsia" w:hAnsi="Cambria Math"/>
+                <w:i/>
+              </w:rPr>
+            </m:ctrlPr>
+          </m:sSubPr>
+          <m:e>
+            <m:r>
+              <w:rPr>
+                <w:rFonts w:ascii="Cambria Math" w:eastAsiaTheme="minorEastAsia" w:hAnsi="Cambria Math"/>
+              </w:rPr>
+              <m:t>h</m:t>
+            </m:r>
+          </m:e>
+          <m:sub>
+            <m:r>
+              <w:rPr>
+                <w:rFonts w:ascii="Cambria Math" w:eastAsiaTheme="minorEastAsia" w:hAnsi="Cambria Math"/>
+              </w:rPr>
+              <m:t>1</m:t>
+            </m:r>
+          </m:sub>
+        </m:sSub>
+        <m:r>
+          <w:rPr>
+            <w:rFonts w:ascii="Cambria Math" w:eastAsiaTheme="minorEastAsia" w:hAnsi="Cambria Math"/>
+          </w:rPr>
+          <m:t>(s)</m:t>
+        </m:r>
+      </m:oMath>
+      <w:r>
+        <w:rPr>
+          <w:rFonts w:eastAsiaTheme="minorEastAsia" w:hint="cs"/>
+          <w:rtl/>
+        </w:rPr>
+        <w:t>:</w:t>
       </w:r>
     </w:p>
     <w:p>
       <w:pPr>
-        <w:pStyle w:val="ListParagraph"/>
         <w:bidi/>
-        <w:rPr>
-          <w:rFonts w:eastAsiaTheme="minorEastAsia" w:hint="cs"/>
+        <w:ind w:left="1080"/>
+        <w:rPr>
+          <w:rFonts w:eastAsiaTheme="minorEastAsia"/>
+          <w:rtl/>
         </w:rPr>
       </w:pPr>
       <m:oMathPara>
         <m:oMath>
-          <m:r>
-            <w:rPr>
-              <w:rFonts w:ascii="Cambria Math" w:eastAsiaTheme="minorEastAsia" w:hAnsi="Cambria Math"/>
-            </w:rPr>
-            <m:t>∀s∈S:</m:t>
-          </m:r>
           <m:sSub>
             <m:sSubPr>
               <m:ctrlPr>
@@ -11162,36 +10884,6 @@
                   </m:ctrlPr>
                 </m:dPr>
                 <m:e>
-                  <m:r>
-                    <w:rPr>
-                      <w:rFonts w:ascii="Cambria Math" w:eastAsiaTheme="minorEastAsia" w:hAnsi="Cambria Math"/>
-                    </w:rPr>
-                    <m:t>height</m:t>
-                  </m:r>
-                  <m:d>
-                    <m:dPr>
-                      <m:ctrlPr>
-                        <w:rPr>
-                          <w:rFonts w:ascii="Cambria Math" w:eastAsiaTheme="minorEastAsia" w:hAnsi="Cambria Math"/>
-                          <w:i/>
-                        </w:rPr>
-                      </m:ctrlPr>
-                    </m:dPr>
-                    <m:e>
-                      <m:r>
-                        <w:rPr>
-                          <w:rFonts w:ascii="Cambria Math" w:eastAsiaTheme="minorEastAsia" w:hAnsi="Cambria Math"/>
-                        </w:rPr>
-                        <m:t>s</m:t>
-                      </m:r>
-                    </m:e>
-                  </m:d>
-                  <m:r>
-                    <w:rPr>
-                      <w:rFonts w:ascii="Cambria Math" w:eastAsiaTheme="minorEastAsia" w:hAnsi="Cambria Math"/>
-                    </w:rPr>
-                    <m:t>,</m:t>
-                  </m:r>
                   <m:sSub>
                     <m:sSubPr>
                       <m:ctrlPr>
@@ -11236,60 +10928,34 @@
                       </m:r>
                     </m:e>
                   </m:d>
+                  <m:r>
+                    <w:rPr>
+                      <w:rFonts w:ascii="Cambria Math" w:eastAsiaTheme="minorEastAsia" w:hAnsi="Cambria Math"/>
+                    </w:rPr>
+                    <m:t>,cost</m:t>
+                  </m:r>
+                  <m:d>
+                    <m:dPr>
+                      <m:ctrlPr>
+                        <w:rPr>
+                          <w:rFonts w:ascii="Cambria Math" w:eastAsiaTheme="minorEastAsia" w:hAnsi="Cambria Math"/>
+                          <w:i/>
+                        </w:rPr>
+                      </m:ctrlPr>
+                    </m:dPr>
+                    <m:e>
+                      <m:r>
+                        <w:rPr>
+                          <w:rFonts w:ascii="Cambria Math" w:eastAsiaTheme="minorEastAsia" w:hAnsi="Cambria Math"/>
+                        </w:rPr>
+                        <m:t>s</m:t>
+                      </m:r>
+                    </m:e>
+                  </m:d>
                 </m:e>
               </m:d>
             </m:e>
           </m:func>
-          <m:r>
-            <w:rPr>
-              <w:rFonts w:ascii="Cambria Math" w:eastAsiaTheme="minorEastAsia" w:hAnsi="Cambria Math"/>
-            </w:rPr>
-            <m:t>=&gt;∀s∈S :</m:t>
-          </m:r>
-          <m:sSub>
-            <m:sSubPr>
-              <m:ctrlPr>
-                <w:rPr>
-                  <w:rFonts w:ascii="Cambria Math" w:eastAsiaTheme="minorEastAsia" w:hAnsi="Cambria Math"/>
-                  <w:i/>
-                </w:rPr>
-              </m:ctrlPr>
-            </m:sSubPr>
-            <m:e>
-              <m:r>
-                <w:rPr>
-                  <w:rFonts w:ascii="Cambria Math" w:eastAsiaTheme="minorEastAsia" w:hAnsi="Cambria Math"/>
-                </w:rPr>
-                <m:t>h</m:t>
-              </m:r>
-            </m:e>
-            <m:sub>
-              <m:r>
-                <w:rPr>
-                  <w:rFonts w:ascii="Cambria Math" w:eastAsiaTheme="minorEastAsia" w:hAnsi="Cambria Math"/>
-                </w:rPr>
-                <m:t>1</m:t>
-              </m:r>
-            </m:sub>
-          </m:sSub>
-          <m:d>
-            <m:dPr>
-              <m:ctrlPr>
-                <w:rPr>
-                  <w:rFonts w:ascii="Cambria Math" w:eastAsiaTheme="minorEastAsia" w:hAnsi="Cambria Math"/>
-                  <w:i/>
-                </w:rPr>
-              </m:ctrlPr>
-            </m:dPr>
-            <m:e>
-              <m:r>
-                <w:rPr>
-                  <w:rFonts w:ascii="Cambria Math" w:eastAsiaTheme="minorEastAsia" w:hAnsi="Cambria Math"/>
-                </w:rPr>
-                <m:t>s</m:t>
-              </m:r>
-            </m:e>
-          </m:d>
           <m:r>
             <w:rPr>
               <w:rFonts w:ascii="Cambria Math" w:eastAsiaTheme="minorEastAsia" w:hAnsi="Cambria Math"/>
@@ -11333,71 +10999,176 @@
     </w:p>
     <w:p>
       <w:pPr>
-        <w:pStyle w:val="ListParagraph"/>
         <w:bidi/>
-        <w:rPr>
-          <w:rFonts w:hint="cs"/>
-          <w:rtl/>
-        </w:rPr>
-      </w:pPr>
-      <w:r>
-        <w:rPr>
-          <w:rFonts w:hint="cs"/>
-          <w:rtl/>
-        </w:rPr>
-        <w:t xml:space="preserve">כאשר המעבר נובע מכך שעבור כל מצב נקבל ערך השווה ל- </w:t>
-      </w:r>
-      <m:oMath>
-        <m:sSub>
-          <m:sSubPr>
-            <m:ctrlPr>
-              <w:rPr>
-                <w:rFonts w:ascii="Cambria Math" w:hAnsi="Cambria Math"/>
-                <w:i/>
-              </w:rPr>
-            </m:ctrlPr>
-          </m:sSubPr>
-          <m:e>
-            <m:r>
-              <w:rPr>
-                <w:rFonts w:ascii="Cambria Math" w:hAnsi="Cambria Math"/>
-              </w:rPr>
-              <m:t>h</m:t>
-            </m:r>
-          </m:e>
-          <m:sub>
-            <m:r>
-              <w:rPr>
-                <w:rFonts w:ascii="Cambria Math" w:hAnsi="Cambria Math"/>
-              </w:rPr>
-              <m:t>0</m:t>
-            </m:r>
-          </m:sub>
-        </m:sSub>
-        <m:r>
-          <w:rPr>
-            <w:rFonts w:ascii="Cambria Math" w:hAnsi="Cambria Math"/>
-          </w:rPr>
-          <m:t>(s)</m:t>
-        </m:r>
-      </m:oMath>
-      <w:r>
-        <w:rPr>
-          <w:rFonts w:eastAsiaTheme="minorEastAsia" w:hint="cs"/>
-          <w:rtl/>
-        </w:rPr>
-        <w:t xml:space="preserve"> או גדול ממנו.</w:t>
+        <w:ind w:left="1080"/>
+        <w:rPr>
+          <w:rFonts w:eastAsiaTheme="minorEastAsia"/>
+          <w:rtl/>
+        </w:rPr>
+      </w:pPr>
+      <w:r>
+        <w:rPr>
+          <w:rFonts w:eastAsiaTheme="minorEastAsia" w:hint="cs"/>
+          <w:rtl/>
+        </w:rPr>
+        <w:t>פסודו קוד:</w:t>
       </w:r>
     </w:p>
     <w:p>
       <w:pPr>
-        <w:pStyle w:val="ListParagraph"/>
-        <w:bidi/>
-        <w:rPr>
-          <w:rFonts w:hint="cs"/>
-          <w:rtl/>
-        </w:rPr>
-      </w:pPr>
+        <w:spacing w:after="0" w:line="240" w:lineRule="auto"/>
+        <w:ind w:left="1080"/>
+        <w:rPr>
+          <w:rFonts w:eastAsiaTheme="minorEastAsia"/>
+        </w:rPr>
+      </w:pPr>
+      <w:r>
+        <w:rPr>
+          <w:rFonts w:eastAsiaTheme="minorEastAsia"/>
+        </w:rPr>
+        <w:t>H1(</w:t>
+      </w:r>
+      <w:proofErr w:type="gramStart"/>
+      <w:r>
+        <w:rPr>
+          <w:rFonts w:eastAsiaTheme="minorEastAsia"/>
+        </w:rPr>
+        <w:t>state,H</w:t>
+      </w:r>
+      <w:proofErr w:type="gramEnd"/>
+      <w:r>
+        <w:rPr>
+          <w:rFonts w:eastAsiaTheme="minorEastAsia"/>
+        </w:rPr>
+        <w:t>0,parent):</w:t>
+      </w:r>
+    </w:p>
+    <w:p>
+      <w:pPr>
+        <w:spacing w:after="0" w:line="240" w:lineRule="auto"/>
+        <w:ind w:left="1080"/>
+        <w:rPr>
+          <w:rFonts w:eastAsiaTheme="minorEastAsia"/>
+        </w:rPr>
+      </w:pPr>
+      <w:r>
+        <w:rPr>
+          <w:rFonts w:eastAsiaTheme="minorEastAsia"/>
+        </w:rPr>
+        <w:tab/>
+      </w:r>
+      <w:proofErr w:type="gramStart"/>
+      <w:r>
+        <w:rPr>
+          <w:rFonts w:eastAsiaTheme="minorEastAsia"/>
+        </w:rPr>
+        <w:t>If( H</w:t>
+      </w:r>
+      <w:proofErr w:type="gramEnd"/>
+      <w:r>
+        <w:rPr>
+          <w:rFonts w:eastAsiaTheme="minorEastAsia"/>
+        </w:rPr>
+        <w:t>0(state)&gt;cost(</w:t>
+      </w:r>
+      <w:proofErr w:type="spellStart"/>
+      <w:r>
+        <w:rPr>
+          <w:rFonts w:eastAsiaTheme="minorEastAsia"/>
+        </w:rPr>
+        <w:t>parent,state</w:t>
+      </w:r>
+      <w:proofErr w:type="spellEnd"/>
+      <w:r>
+        <w:rPr>
+          <w:rFonts w:eastAsiaTheme="minorEastAsia"/>
+        </w:rPr>
+        <w:t>)):</w:t>
+      </w:r>
+    </w:p>
+    <w:p>
+      <w:pPr>
+        <w:spacing w:after="0" w:line="240" w:lineRule="auto"/>
+        <w:ind w:left="1080"/>
+        <w:rPr>
+          <w:rFonts w:eastAsiaTheme="minorEastAsia"/>
+        </w:rPr>
+      </w:pPr>
+      <w:r>
+        <w:rPr>
+          <w:rFonts w:eastAsiaTheme="minorEastAsia"/>
+        </w:rPr>
+        <w:tab/>
+      </w:r>
+      <w:r>
+        <w:rPr>
+          <w:rFonts w:eastAsiaTheme="minorEastAsia"/>
+        </w:rPr>
+        <w:tab/>
+        <w:t>Return H0(state)</w:t>
+      </w:r>
+    </w:p>
+    <w:p>
+      <w:pPr>
+        <w:spacing w:after="0" w:line="240" w:lineRule="auto"/>
+        <w:ind w:left="1080"/>
+        <w:rPr>
+          <w:rFonts w:eastAsiaTheme="minorEastAsia"/>
+        </w:rPr>
+      </w:pPr>
+      <w:r>
+        <w:rPr>
+          <w:rFonts w:eastAsiaTheme="minorEastAsia"/>
+        </w:rPr>
+        <w:tab/>
+        <w:t>Else</w:t>
+      </w:r>
+    </w:p>
+    <w:p>
+      <w:pPr>
+        <w:spacing w:after="0" w:line="240" w:lineRule="auto"/>
+        <w:ind w:left="1080"/>
+        <w:rPr>
+          <w:rFonts w:eastAsiaTheme="minorEastAsia"/>
+        </w:rPr>
+      </w:pPr>
+      <w:r>
+        <w:rPr>
+          <w:rFonts w:eastAsiaTheme="minorEastAsia"/>
+        </w:rPr>
+        <w:tab/>
+      </w:r>
+      <w:bookmarkStart w:id="0" w:name="_GoBack"/>
+      <w:bookmarkEnd w:id="0"/>
+      <w:r>
+        <w:rPr>
+          <w:rFonts w:eastAsiaTheme="minorEastAsia"/>
+        </w:rPr>
+        <w:tab/>
+        <w:t xml:space="preserve">Return </w:t>
+      </w:r>
+      <w:r>
+        <w:rPr>
+          <w:rFonts w:eastAsiaTheme="minorEastAsia"/>
+        </w:rPr>
+        <w:t>cost(</w:t>
+      </w:r>
+      <w:proofErr w:type="spellStart"/>
+      <w:proofErr w:type="gramStart"/>
+      <w:r>
+        <w:rPr>
+          <w:rFonts w:eastAsiaTheme="minorEastAsia"/>
+        </w:rPr>
+        <w:t>parent,state</w:t>
+      </w:r>
+      <w:proofErr w:type="spellEnd"/>
+      <w:proofErr w:type="gramEnd"/>
+      <w:r>
+        <w:rPr>
+          <w:rFonts w:eastAsiaTheme="minorEastAsia"/>
+        </w:rPr>
+        <w:t>)</w:t>
+      </w:r>
     </w:p>
     <w:sectPr>
       <w:pgSz w:w="11907" w:h="16840" w:code="9"/>
@@ -11683,6 +11454,119 @@
     </w:lvl>
   </w:abstractNum>
   <w:abstractNum w:abstractNumId="3" w15:restartNumberingAfterBreak="0">
+    <w:nsid w:val="53385E4D"/>
+    <w:multiLevelType w:val="hybridMultilevel"/>
+    <w:tmpl w:val="D08655B4"/>
+    <w:lvl w:ilvl="0" w:tplc="04090001">
+      <w:start w:val="1"/>
+      <w:numFmt w:val="bullet"/>
+      <w:lvlText w:val=""/>
+      <w:lvlJc w:val="left"/>
+      <w:pPr>
+        <w:ind w:left="1440" w:hanging="360"/>
+      </w:pPr>
+      <w:rPr>
+        <w:rFonts w:ascii="Symbol" w:hAnsi="Symbol" w:hint="default"/>
+      </w:rPr>
+    </w:lvl>
+    <w:lvl w:ilvl="1" w:tplc="04090003" w:tentative="1">
+      <w:start w:val="1"/>
+      <w:numFmt w:val="bullet"/>
+      <w:lvlText w:val="o"/>
+      <w:lvlJc w:val="left"/>
+      <w:pPr>
+        <w:ind w:left="2160" w:hanging="360"/>
+      </w:pPr>
+      <w:rPr>
+        <w:rFonts w:ascii="Courier New" w:hAnsi="Courier New" w:cs="Courier New" w:hint="default"/>
+      </w:rPr>
+    </w:lvl>
+    <w:lvl w:ilvl="2" w:tplc="04090005" w:tentative="1">
+      <w:start w:val="1"/>
+      <w:numFmt w:val="bullet"/>
+      <w:lvlText w:val=""/>
+      <w:lvlJc w:val="left"/>
+      <w:pPr>
+        <w:ind w:left="2880" w:hanging="360"/>
+      </w:pPr>
+      <w:rPr>
+        <w:rFonts w:ascii="Wingdings" w:hAnsi="Wingdings" w:hint="default"/>
+      </w:rPr>
+    </w:lvl>
+    <w:lvl w:ilvl="3" w:tplc="04090001" w:tentative="1">
+      <w:start w:val="1"/>
+      <w:numFmt w:val="bullet"/>
+      <w:lvlText w:val=""/>
+      <w:lvlJc w:val="left"/>
+      <w:pPr>
+        <w:ind w:left="3600" w:hanging="360"/>
+      </w:pPr>
+      <w:rPr>
+        <w:rFonts w:ascii="Symbol" w:hAnsi="Symbol" w:hint="default"/>
+      </w:rPr>
+    </w:lvl>
+    <w:lvl w:ilvl="4" w:tplc="04090003" w:tentative="1">
+      <w:start w:val="1"/>
+      <w:numFmt w:val="bullet"/>
+      <w:lvlText w:val="o"/>
+      <w:lvlJc w:val="left"/>
+      <w:pPr>
+        <w:ind w:left="4320" w:hanging="360"/>
+      </w:pPr>
+      <w:rPr>
+        <w:rFonts w:ascii="Courier New" w:hAnsi="Courier New" w:cs="Courier New" w:hint="default"/>
+      </w:rPr>
+    </w:lvl>
+    <w:lvl w:ilvl="5" w:tplc="04090005" w:tentative="1">
+      <w:start w:val="1"/>
+      <w:numFmt w:val="bullet"/>
+      <w:lvlText w:val=""/>
+      <w:lvlJc w:val="left"/>
+      <w:pPr>
+        <w:ind w:left="5040" w:hanging="360"/>
+      </w:pPr>
+      <w:rPr>
+        <w:rFonts w:ascii="Wingdings" w:hAnsi="Wingdings" w:hint="default"/>
+      </w:rPr>
+    </w:lvl>
+    <w:lvl w:ilvl="6" w:tplc="04090001" w:tentative="1">
+      <w:start w:val="1"/>
+      <w:numFmt w:val="bullet"/>
+      <w:lvlText w:val=""/>
+      <w:lvlJc w:val="left"/>
+      <w:pPr>
+        <w:ind w:left="5760" w:hanging="360"/>
+      </w:pPr>
+      <w:rPr>
+        <w:rFonts w:ascii="Symbol" w:hAnsi="Symbol" w:hint="default"/>
+      </w:rPr>
+    </w:lvl>
+    <w:lvl w:ilvl="7" w:tplc="04090003" w:tentative="1">
+      <w:start w:val="1"/>
+      <w:numFmt w:val="bullet"/>
+      <w:lvlText w:val="o"/>
+      <w:lvlJc w:val="left"/>
+      <w:pPr>
+        <w:ind w:left="6480" w:hanging="360"/>
+      </w:pPr>
+      <w:rPr>
+        <w:rFonts w:ascii="Courier New" w:hAnsi="Courier New" w:cs="Courier New" w:hint="default"/>
+      </w:rPr>
+    </w:lvl>
+    <w:lvl w:ilvl="8" w:tplc="04090005" w:tentative="1">
+      <w:start w:val="1"/>
+      <w:numFmt w:val="bullet"/>
+      <w:lvlText w:val=""/>
+      <w:lvlJc w:val="left"/>
+      <w:pPr>
+        <w:ind w:left="7200" w:hanging="360"/>
+      </w:pPr>
+      <w:rPr>
+        <w:rFonts w:ascii="Wingdings" w:hAnsi="Wingdings" w:hint="default"/>
+      </w:rPr>
+    </w:lvl>
+  </w:abstractNum>
+  <w:abstractNum w:abstractNumId="4" w15:restartNumberingAfterBreak="0">
     <w:nsid w:val="78147A0D"/>
     <w:multiLevelType w:val="hybridMultilevel"/>
     <w:tmpl w:val="1158C3F2"/>
@@ -11775,7 +11659,7 @@
     </w:lvl>
   </w:abstractNum>
   <w:num w:numId="1">
-    <w:abstractNumId w:val="3"/>
+    <w:abstractNumId w:val="4"/>
   </w:num>
   <w:num w:numId="2">
     <w:abstractNumId w:val="2"/>
@@ -11785,6 +11669,9 @@
   </w:num>
   <w:num w:numId="4">
     <w:abstractNumId w:val="0"/>
+  </w:num>
+  <w:num w:numId="5">
+    <w:abstractNumId w:val="3"/>
   </w:num>
 </w:numbering>
 </file>

</xml_diff>